<commit_message>
Changed footer search/replace button size and REPORT: added to background project context
</commit_message>
<xml_diff>
--- a/libs/Interim report.docx
+++ b/libs/Interim report.docx
@@ -3382,19 +3382,20 @@
     <w:tbl>
       <w:tblPr>
         <w:tblStyle w:val="TableGrid"/>
-        <w:tblW w:w="9076" w:type="dxa"/>
+        <w:tblW w:w="9072" w:type="dxa"/>
         <w:tblInd w:w="108" w:type="dxa"/>
         <w:shd w:val="clear" w:color="auto" w:fill="95B3D7" w:themeFill="accent1" w:themeFillTint="99"/>
+        <w:tblLayout w:type="fixed"/>
         <w:tblLook w:val="04A0" w:firstRow="1" w:lastRow="0" w:firstColumn="1" w:lastColumn="0" w:noHBand="0" w:noVBand="1"/>
       </w:tblPr>
       <w:tblGrid>
-        <w:gridCol w:w="1225"/>
-        <w:gridCol w:w="1385"/>
-        <w:gridCol w:w="1281"/>
-        <w:gridCol w:w="1189"/>
-        <w:gridCol w:w="1272"/>
-        <w:gridCol w:w="1281"/>
-        <w:gridCol w:w="1443"/>
+        <w:gridCol w:w="1701"/>
+        <w:gridCol w:w="1418"/>
+        <w:gridCol w:w="1134"/>
+        <w:gridCol w:w="992"/>
+        <w:gridCol w:w="1134"/>
+        <w:gridCol w:w="1134"/>
+        <w:gridCol w:w="1559"/>
       </w:tblGrid>
       <w:tr>
         <w:trPr>
@@ -3402,7 +3403,7 @@
         </w:trPr>
         <w:tc>
           <w:tcPr>
-            <w:tcW w:w="1229" w:type="dxa"/>
+            <w:tcW w:w="1701" w:type="dxa"/>
             <w:tcBorders>
               <w:top w:val="single" w:sz="8" w:space="0" w:color="0F243E" w:themeColor="text2" w:themeShade="80"/>
               <w:left w:val="single" w:sz="8" w:space="0" w:color="0F243E" w:themeColor="text2" w:themeShade="80"/>
@@ -3432,7 +3433,7 @@
         </w:tc>
         <w:tc>
           <w:tcPr>
-            <w:tcW w:w="1409" w:type="dxa"/>
+            <w:tcW w:w="1418" w:type="dxa"/>
             <w:tcBorders>
               <w:top w:val="single" w:sz="8" w:space="0" w:color="0F243E" w:themeColor="text2" w:themeShade="80"/>
               <w:left w:val="single" w:sz="8" w:space="0" w:color="17365D" w:themeColor="text2" w:themeShade="BF"/>
@@ -3462,7 +3463,7 @@
         </w:tc>
         <w:tc>
           <w:tcPr>
-            <w:tcW w:w="1333" w:type="dxa"/>
+            <w:tcW w:w="1134" w:type="dxa"/>
             <w:tcBorders>
               <w:top w:val="single" w:sz="8" w:space="0" w:color="0F243E" w:themeColor="text2" w:themeShade="80"/>
               <w:left w:val="single" w:sz="8" w:space="0" w:color="17365D" w:themeColor="text2" w:themeShade="BF"/>
@@ -3492,7 +3493,7 @@
         </w:tc>
         <w:tc>
           <w:tcPr>
-            <w:tcW w:w="1266" w:type="dxa"/>
+            <w:tcW w:w="992" w:type="dxa"/>
             <w:tcBorders>
               <w:top w:val="single" w:sz="8" w:space="0" w:color="0F243E" w:themeColor="text2" w:themeShade="80"/>
               <w:left w:val="single" w:sz="8" w:space="0" w:color="17365D" w:themeColor="text2" w:themeShade="BF"/>
@@ -3539,7 +3540,7 @@
         </w:tc>
         <w:tc>
           <w:tcPr>
-            <w:tcW w:w="1326" w:type="dxa"/>
+            <w:tcW w:w="1134" w:type="dxa"/>
             <w:tcBorders>
               <w:top w:val="single" w:sz="8" w:space="0" w:color="0F243E" w:themeColor="text2" w:themeShade="80"/>
               <w:left w:val="single" w:sz="8" w:space="0" w:color="17365D" w:themeColor="text2" w:themeShade="BF"/>
@@ -3586,7 +3587,7 @@
         </w:tc>
         <w:tc>
           <w:tcPr>
-            <w:tcW w:w="1333" w:type="dxa"/>
+            <w:tcW w:w="1134" w:type="dxa"/>
             <w:tcBorders>
               <w:top w:val="single" w:sz="8" w:space="0" w:color="0F243E" w:themeColor="text2" w:themeShade="80"/>
               <w:left w:val="single" w:sz="8" w:space="0" w:color="17365D" w:themeColor="text2" w:themeShade="BF"/>
@@ -3635,12 +3636,12 @@
         </w:tc>
         <w:tc>
           <w:tcPr>
-            <w:tcW w:w="1180" w:type="dxa"/>
+            <w:tcW w:w="1559" w:type="dxa"/>
             <w:tcBorders>
               <w:top w:val="single" w:sz="8" w:space="0" w:color="0F243E" w:themeColor="text2" w:themeShade="80"/>
               <w:left w:val="single" w:sz="8" w:space="0" w:color="17365D" w:themeColor="text2" w:themeShade="BF"/>
               <w:bottom w:val="single" w:sz="8" w:space="0" w:color="0F243E" w:themeColor="text2" w:themeShade="80"/>
-              <w:right w:val="single" w:sz="8" w:space="0" w:color="0F243E" w:themeColor="text2" w:themeShade="80"/>
+              <w:right w:val="single" w:sz="8" w:space="0" w:color="17365D" w:themeColor="text2" w:themeShade="BF"/>
             </w:tcBorders>
             <w:shd w:val="clear" w:color="auto" w:fill="365F91" w:themeFill="accent1" w:themeFillShade="BF"/>
             <w:vAlign w:val="center"/>
@@ -3670,7 +3671,7 @@
         </w:trPr>
         <w:tc>
           <w:tcPr>
-            <w:tcW w:w="1229" w:type="dxa"/>
+            <w:tcW w:w="1701" w:type="dxa"/>
             <w:tcBorders>
               <w:top w:val="single" w:sz="8" w:space="0" w:color="0F243E" w:themeColor="text2" w:themeShade="80"/>
               <w:left w:val="single" w:sz="8" w:space="0" w:color="0F243E" w:themeColor="text2" w:themeShade="80"/>
@@ -3729,7 +3730,7 @@
         </w:tc>
         <w:tc>
           <w:tcPr>
-            <w:tcW w:w="1409" w:type="dxa"/>
+            <w:tcW w:w="1418" w:type="dxa"/>
             <w:tcBorders>
               <w:top w:val="single" w:sz="8" w:space="0" w:color="0F243E" w:themeColor="text2" w:themeShade="80"/>
               <w:left w:val="single" w:sz="8" w:space="0" w:color="365F91" w:themeColor="accent1" w:themeShade="BF"/>
@@ -3763,7 +3764,7 @@
         </w:tc>
         <w:tc>
           <w:tcPr>
-            <w:tcW w:w="1333" w:type="dxa"/>
+            <w:tcW w:w="1134" w:type="dxa"/>
             <w:tcBorders>
               <w:top w:val="single" w:sz="8" w:space="0" w:color="0F243E" w:themeColor="text2" w:themeShade="80"/>
               <w:left w:val="single" w:sz="8" w:space="0" w:color="365F91" w:themeColor="accent1" w:themeShade="BF"/>
@@ -3797,7 +3798,7 @@
         </w:tc>
         <w:tc>
           <w:tcPr>
-            <w:tcW w:w="1266" w:type="dxa"/>
+            <w:tcW w:w="992" w:type="dxa"/>
             <w:tcBorders>
               <w:top w:val="single" w:sz="8" w:space="0" w:color="0F243E" w:themeColor="text2" w:themeShade="80"/>
               <w:left w:val="single" w:sz="8" w:space="0" w:color="365F91" w:themeColor="accent1" w:themeShade="BF"/>
@@ -3831,7 +3832,7 @@
         </w:tc>
         <w:tc>
           <w:tcPr>
-            <w:tcW w:w="1326" w:type="dxa"/>
+            <w:tcW w:w="1134" w:type="dxa"/>
             <w:tcBorders>
               <w:top w:val="single" w:sz="8" w:space="0" w:color="0F243E" w:themeColor="text2" w:themeShade="80"/>
               <w:left w:val="single" w:sz="8" w:space="0" w:color="365F91" w:themeColor="accent1" w:themeShade="BF"/>
@@ -3861,7 +3862,7 @@
         </w:tc>
         <w:tc>
           <w:tcPr>
-            <w:tcW w:w="1333" w:type="dxa"/>
+            <w:tcW w:w="1134" w:type="dxa"/>
             <w:tcBorders>
               <w:top w:val="single" w:sz="8" w:space="0" w:color="0F243E" w:themeColor="text2" w:themeShade="80"/>
               <w:left w:val="single" w:sz="8" w:space="0" w:color="365F91" w:themeColor="accent1" w:themeShade="BF"/>
@@ -3895,12 +3896,12 @@
         </w:tc>
         <w:tc>
           <w:tcPr>
-            <w:tcW w:w="1180" w:type="dxa"/>
+            <w:tcW w:w="1559" w:type="dxa"/>
             <w:tcBorders>
               <w:top w:val="single" w:sz="8" w:space="0" w:color="0F243E" w:themeColor="text2" w:themeShade="80"/>
               <w:left w:val="single" w:sz="8" w:space="0" w:color="365F91" w:themeColor="accent1" w:themeShade="BF"/>
               <w:bottom w:val="single" w:sz="8" w:space="0" w:color="365F91" w:themeColor="accent1" w:themeShade="BF"/>
-              <w:right w:val="single" w:sz="8" w:space="0" w:color="0F243E" w:themeColor="text2" w:themeShade="80"/>
+              <w:right w:val="single" w:sz="8" w:space="0" w:color="365F91" w:themeColor="accent1" w:themeShade="BF"/>
             </w:tcBorders>
             <w:shd w:val="clear" w:color="auto" w:fill="B8CCE4" w:themeFill="accent1" w:themeFillTint="66"/>
             <w:vAlign w:val="center"/>
@@ -3930,7 +3931,7 @@
         </w:trPr>
         <w:tc>
           <w:tcPr>
-            <w:tcW w:w="1229" w:type="dxa"/>
+            <w:tcW w:w="1701" w:type="dxa"/>
             <w:tcBorders>
               <w:top w:val="single" w:sz="8" w:space="0" w:color="0F243E" w:themeColor="text2" w:themeShade="80"/>
               <w:left w:val="single" w:sz="8" w:space="0" w:color="0F243E" w:themeColor="text2" w:themeShade="80"/>
@@ -3995,7 +3996,7 @@
         </w:tc>
         <w:tc>
           <w:tcPr>
-            <w:tcW w:w="1409" w:type="dxa"/>
+            <w:tcW w:w="1418" w:type="dxa"/>
             <w:tcBorders>
               <w:top w:val="single" w:sz="8" w:space="0" w:color="4F81BD" w:themeColor="accent1"/>
               <w:left w:val="single" w:sz="8" w:space="0" w:color="365F91" w:themeColor="accent1" w:themeShade="BF"/>
@@ -4029,7 +4030,7 @@
         </w:tc>
         <w:tc>
           <w:tcPr>
-            <w:tcW w:w="1333" w:type="dxa"/>
+            <w:tcW w:w="1134" w:type="dxa"/>
             <w:tcBorders>
               <w:top w:val="single" w:sz="8" w:space="0" w:color="4F81BD" w:themeColor="accent1"/>
               <w:left w:val="single" w:sz="8" w:space="0" w:color="4F81BD" w:themeColor="accent1"/>
@@ -4063,7 +4064,7 @@
         </w:tc>
         <w:tc>
           <w:tcPr>
-            <w:tcW w:w="1266" w:type="dxa"/>
+            <w:tcW w:w="992" w:type="dxa"/>
             <w:tcBorders>
               <w:top w:val="single" w:sz="8" w:space="0" w:color="365F91" w:themeColor="accent1" w:themeShade="BF"/>
               <w:left w:val="single" w:sz="8" w:space="0" w:color="365F91" w:themeColor="accent1" w:themeShade="BF"/>
@@ -4097,7 +4098,7 @@
         </w:tc>
         <w:tc>
           <w:tcPr>
-            <w:tcW w:w="1326" w:type="dxa"/>
+            <w:tcW w:w="1134" w:type="dxa"/>
             <w:tcBorders>
               <w:top w:val="single" w:sz="8" w:space="0" w:color="365F91" w:themeColor="accent1" w:themeShade="BF"/>
               <w:left w:val="single" w:sz="8" w:space="0" w:color="365F91" w:themeColor="accent1" w:themeShade="BF"/>
@@ -4127,7 +4128,7 @@
         </w:tc>
         <w:tc>
           <w:tcPr>
-            <w:tcW w:w="1333" w:type="dxa"/>
+            <w:tcW w:w="1134" w:type="dxa"/>
             <w:tcBorders>
               <w:top w:val="single" w:sz="8" w:space="0" w:color="365F91" w:themeColor="accent1" w:themeShade="BF"/>
               <w:left w:val="single" w:sz="8" w:space="0" w:color="365F91" w:themeColor="accent1" w:themeShade="BF"/>
@@ -4161,12 +4162,12 @@
         </w:tc>
         <w:tc>
           <w:tcPr>
-            <w:tcW w:w="1180" w:type="dxa"/>
+            <w:tcW w:w="1559" w:type="dxa"/>
             <w:tcBorders>
               <w:top w:val="single" w:sz="8" w:space="0" w:color="365F91" w:themeColor="accent1" w:themeShade="BF"/>
               <w:left w:val="single" w:sz="8" w:space="0" w:color="365F91" w:themeColor="accent1" w:themeShade="BF"/>
               <w:bottom w:val="single" w:sz="8" w:space="0" w:color="365F91" w:themeColor="accent1" w:themeShade="BF"/>
-              <w:right w:val="single" w:sz="8" w:space="0" w:color="0F243E" w:themeColor="text2" w:themeShade="80"/>
+              <w:right w:val="single" w:sz="8" w:space="0" w:color="365F91" w:themeColor="accent1" w:themeShade="BF"/>
             </w:tcBorders>
             <w:shd w:val="clear" w:color="auto" w:fill="DBE5F1" w:themeFill="accent1" w:themeFillTint="33"/>
             <w:vAlign w:val="center"/>
@@ -4196,7 +4197,7 @@
         </w:trPr>
         <w:tc>
           <w:tcPr>
-            <w:tcW w:w="1229" w:type="dxa"/>
+            <w:tcW w:w="1701" w:type="dxa"/>
             <w:tcBorders>
               <w:top w:val="single" w:sz="8" w:space="0" w:color="365F91" w:themeColor="accent1" w:themeShade="BF"/>
               <w:left w:val="single" w:sz="8" w:space="0" w:color="0F243E" w:themeColor="text2" w:themeShade="80"/>
@@ -4261,7 +4262,7 @@
         </w:tc>
         <w:tc>
           <w:tcPr>
-            <w:tcW w:w="1409" w:type="dxa"/>
+            <w:tcW w:w="1418" w:type="dxa"/>
             <w:tcBorders>
               <w:top w:val="single" w:sz="8" w:space="0" w:color="365F91" w:themeColor="accent1" w:themeShade="BF"/>
               <w:left w:val="single" w:sz="8" w:space="0" w:color="4F81BD" w:themeColor="accent1"/>
@@ -4295,7 +4296,7 @@
         </w:tc>
         <w:tc>
           <w:tcPr>
-            <w:tcW w:w="1333" w:type="dxa"/>
+            <w:tcW w:w="1134" w:type="dxa"/>
             <w:tcBorders>
               <w:top w:val="single" w:sz="8" w:space="0" w:color="365F91" w:themeColor="accent1" w:themeShade="BF"/>
               <w:left w:val="single" w:sz="8" w:space="0" w:color="4F81BD" w:themeColor="accent1"/>
@@ -4329,7 +4330,7 @@
         </w:tc>
         <w:tc>
           <w:tcPr>
-            <w:tcW w:w="1266" w:type="dxa"/>
+            <w:tcW w:w="992" w:type="dxa"/>
             <w:tcBorders>
               <w:top w:val="single" w:sz="8" w:space="0" w:color="365F91" w:themeColor="accent1" w:themeShade="BF"/>
               <w:left w:val="single" w:sz="8" w:space="0" w:color="365F91" w:themeColor="accent1" w:themeShade="BF"/>
@@ -4363,7 +4364,7 @@
         </w:tc>
         <w:tc>
           <w:tcPr>
-            <w:tcW w:w="1326" w:type="dxa"/>
+            <w:tcW w:w="1134" w:type="dxa"/>
             <w:tcBorders>
               <w:top w:val="single" w:sz="8" w:space="0" w:color="365F91" w:themeColor="accent1" w:themeShade="BF"/>
               <w:left w:val="single" w:sz="8" w:space="0" w:color="365F91" w:themeColor="accent1" w:themeShade="BF"/>
@@ -4393,7 +4394,7 @@
         </w:tc>
         <w:tc>
           <w:tcPr>
-            <w:tcW w:w="1333" w:type="dxa"/>
+            <w:tcW w:w="1134" w:type="dxa"/>
             <w:tcBorders>
               <w:top w:val="single" w:sz="8" w:space="0" w:color="365F91" w:themeColor="accent1" w:themeShade="BF"/>
               <w:left w:val="single" w:sz="8" w:space="0" w:color="365F91" w:themeColor="accent1" w:themeShade="BF"/>
@@ -4427,12 +4428,12 @@
         </w:tc>
         <w:tc>
           <w:tcPr>
-            <w:tcW w:w="1180" w:type="dxa"/>
+            <w:tcW w:w="1559" w:type="dxa"/>
             <w:tcBorders>
               <w:top w:val="single" w:sz="8" w:space="0" w:color="365F91" w:themeColor="accent1" w:themeShade="BF"/>
               <w:left w:val="single" w:sz="8" w:space="0" w:color="365F91" w:themeColor="accent1" w:themeShade="BF"/>
               <w:bottom w:val="single" w:sz="8" w:space="0" w:color="365F91" w:themeColor="accent1" w:themeShade="BF"/>
-              <w:right w:val="single" w:sz="8" w:space="0" w:color="0F243E" w:themeColor="text2" w:themeShade="80"/>
+              <w:right w:val="single" w:sz="8" w:space="0" w:color="365F91" w:themeColor="accent1" w:themeShade="BF"/>
             </w:tcBorders>
             <w:shd w:val="clear" w:color="auto" w:fill="B8CCE4" w:themeFill="accent1" w:themeFillTint="66"/>
             <w:vAlign w:val="center"/>
@@ -4462,7 +4463,7 @@
         </w:trPr>
         <w:tc>
           <w:tcPr>
-            <w:tcW w:w="1229" w:type="dxa"/>
+            <w:tcW w:w="1701" w:type="dxa"/>
             <w:tcBorders>
               <w:top w:val="single" w:sz="8" w:space="0" w:color="365F91" w:themeColor="accent1" w:themeShade="BF"/>
               <w:left w:val="single" w:sz="8" w:space="0" w:color="0F243E" w:themeColor="text2" w:themeShade="80"/>
@@ -4519,7 +4520,7 @@
         </w:tc>
         <w:tc>
           <w:tcPr>
-            <w:tcW w:w="1409" w:type="dxa"/>
+            <w:tcW w:w="1418" w:type="dxa"/>
             <w:tcBorders>
               <w:top w:val="single" w:sz="8" w:space="0" w:color="365F91" w:themeColor="accent1" w:themeShade="BF"/>
               <w:left w:val="single" w:sz="8" w:space="0" w:color="4F81BD" w:themeColor="accent1"/>
@@ -4553,7 +4554,7 @@
         </w:tc>
         <w:tc>
           <w:tcPr>
-            <w:tcW w:w="1333" w:type="dxa"/>
+            <w:tcW w:w="1134" w:type="dxa"/>
             <w:tcBorders>
               <w:top w:val="single" w:sz="8" w:space="0" w:color="365F91" w:themeColor="accent1" w:themeShade="BF"/>
               <w:left w:val="single" w:sz="8" w:space="0" w:color="4F81BD" w:themeColor="accent1"/>
@@ -4587,7 +4588,7 @@
         </w:tc>
         <w:tc>
           <w:tcPr>
-            <w:tcW w:w="1266" w:type="dxa"/>
+            <w:tcW w:w="992" w:type="dxa"/>
             <w:tcBorders>
               <w:top w:val="single" w:sz="8" w:space="0" w:color="365F91" w:themeColor="accent1" w:themeShade="BF"/>
               <w:left w:val="single" w:sz="8" w:space="0" w:color="365F91" w:themeColor="accent1" w:themeShade="BF"/>
@@ -4621,7 +4622,7 @@
         </w:tc>
         <w:tc>
           <w:tcPr>
-            <w:tcW w:w="1326" w:type="dxa"/>
+            <w:tcW w:w="1134" w:type="dxa"/>
             <w:tcBorders>
               <w:top w:val="single" w:sz="8" w:space="0" w:color="365F91" w:themeColor="accent1" w:themeShade="BF"/>
               <w:left w:val="single" w:sz="8" w:space="0" w:color="365F91" w:themeColor="accent1" w:themeShade="BF"/>
@@ -4651,7 +4652,7 @@
         </w:tc>
         <w:tc>
           <w:tcPr>
-            <w:tcW w:w="1333" w:type="dxa"/>
+            <w:tcW w:w="1134" w:type="dxa"/>
             <w:tcBorders>
               <w:top w:val="single" w:sz="8" w:space="0" w:color="365F91" w:themeColor="accent1" w:themeShade="BF"/>
               <w:left w:val="single" w:sz="8" w:space="0" w:color="365F91" w:themeColor="accent1" w:themeShade="BF"/>
@@ -4685,12 +4686,12 @@
         </w:tc>
         <w:tc>
           <w:tcPr>
-            <w:tcW w:w="1180" w:type="dxa"/>
+            <w:tcW w:w="1559" w:type="dxa"/>
             <w:tcBorders>
               <w:top w:val="single" w:sz="8" w:space="0" w:color="365F91" w:themeColor="accent1" w:themeShade="BF"/>
               <w:left w:val="single" w:sz="8" w:space="0" w:color="365F91" w:themeColor="accent1" w:themeShade="BF"/>
               <w:bottom w:val="single" w:sz="8" w:space="0" w:color="0F243E" w:themeColor="text2" w:themeShade="80"/>
-              <w:right w:val="single" w:sz="8" w:space="0" w:color="0F243E" w:themeColor="text2" w:themeShade="80"/>
+              <w:right w:val="single" w:sz="8" w:space="0" w:color="365F91" w:themeColor="accent1" w:themeShade="BF"/>
             </w:tcBorders>
             <w:shd w:val="clear" w:color="auto" w:fill="DBE5F1" w:themeFill="accent1" w:themeFillTint="33"/>
             <w:vAlign w:val="center"/>
@@ -4718,8 +4719,11 @@
     <w:p>
       <w:pPr>
         <w:pStyle w:val="ListParagraph"/>
+        <w:tabs>
+          <w:tab w:val="center" w:pos="4873"/>
+          <w:tab w:val="left" w:pos="7980"/>
+        </w:tabs>
         <w:spacing w:line="210" w:lineRule="atLeast"/>
-        <w:jc w:val="center"/>
         <w:rPr>
           <w:color w:val="365F91" w:themeColor="accent1" w:themeShade="BF"/>
         </w:rPr>
@@ -4728,6 +4732,12 @@
         <w:rPr>
           <w:color w:val="365F91" w:themeColor="accent1" w:themeShade="BF"/>
         </w:rPr>
+        <w:tab/>
+      </w:r>
+      <w:r>
+        <w:rPr>
+          <w:color w:val="365F91" w:themeColor="accent1" w:themeShade="BF"/>
+        </w:rPr>
         <w:t>Tab</w:t>
       </w:r>
       <w:r>
@@ -4753,6 +4763,12 @@
           <w:color w:val="365F91" w:themeColor="accent1" w:themeShade="BF"/>
         </w:rPr>
         <w:t xml:space="preserve"> – Functional comparison of modern IDE’s</w:t>
+      </w:r>
+      <w:r>
+        <w:rPr>
+          <w:color w:val="365F91" w:themeColor="accent1" w:themeShade="BF"/>
+        </w:rPr>
+        <w:tab/>
       </w:r>
     </w:p>
     <w:p>
@@ -5365,10 +5381,19 @@
     <w:p>
       <w:pPr>
         <w:pStyle w:val="Heading1"/>
+        <w:rPr>
+          <w:rFonts w:asciiTheme="minorHAnsi" w:eastAsiaTheme="minorEastAsia" w:hAnsiTheme="minorHAnsi" w:cstheme="minorBidi"/>
+          <w:sz w:val="22"/>
+          <w:szCs w:val="22"/>
+        </w:rPr>
       </w:pPr>
       <w:bookmarkStart w:id="3" w:name="_Toc318979209"/>
-      <w:r>
-        <w:lastRenderedPageBreak/>
+    </w:p>
+    <w:p>
+      <w:pPr>
+        <w:pStyle w:val="Heading1"/>
+      </w:pPr>
+      <w:r>
         <w:t xml:space="preserve">2. </w:t>
       </w:r>
       <w:r>
@@ -5809,28 +5834,6 @@
     <w:p>
       <w:pPr>
         <w:pStyle w:val="Objectivesheading"/>
-        <w:numPr>
-          <w:ilvl w:val="0"/>
-          <w:numId w:val="23"/>
-        </w:numPr>
-        <w:rPr>
-          <w:color w:val="000000" w:themeColor="text1"/>
-          <w:sz w:val="22"/>
-          <w:szCs w:val="21"/>
-        </w:rPr>
-      </w:pPr>
-      <w:r>
-        <w:rPr>
-          <w:color w:val="000000" w:themeColor="text1"/>
-          <w:sz w:val="22"/>
-          <w:szCs w:val="21"/>
-        </w:rPr>
-        <w:t xml:space="preserve"> Machine learning</w:t>
-      </w:r>
-    </w:p>
-    <w:p>
-      <w:pPr>
-        <w:pStyle w:val="Objectivesheading"/>
         <w:rPr>
           <w:b w:val="0"/>
           <w:bCs/>
@@ -5838,15 +5841,6 @@
           <w:sz w:val="22"/>
         </w:rPr>
       </w:pPr>
-      <w:r>
-        <w:rPr>
-          <w:b w:val="0"/>
-          <w:bCs/>
-          <w:color w:val="000000" w:themeColor="text1"/>
-          <w:sz w:val="22"/>
-        </w:rPr>
-        <w:t>Develop and provide the auto-complete algorithm with the ability to utilize machine learning in order to predict and complete the user’s word.</w:t>
-      </w:r>
     </w:p>
     <w:p>
       <w:pPr>
@@ -5857,22 +5851,18 @@
         </w:numPr>
         <w:rPr>
           <w:color w:val="000000" w:themeColor="text1"/>
-        </w:rPr>
-      </w:pPr>
-      <w:r>
-        <w:rPr>
-          <w:color w:val="000000" w:themeColor="text1"/>
-        </w:rPr>
-        <w:lastRenderedPageBreak/>
-        <w:t xml:space="preserve"> </w:t>
-      </w:r>
+          <w:sz w:val="22"/>
+          <w:szCs w:val="21"/>
+        </w:rPr>
+      </w:pPr>
       <w:r>
         <w:rPr>
           <w:color w:val="000000" w:themeColor="text1"/>
           <w:sz w:val="22"/>
           <w:szCs w:val="21"/>
         </w:rPr>
-        <w:t>Multi-language support</w:t>
+        <w:lastRenderedPageBreak/>
+        <w:t xml:space="preserve"> Machine learning</w:t>
       </w:r>
     </w:p>
     <w:p>
@@ -5892,27 +5882,7 @@
           <w:color w:val="000000" w:themeColor="text1"/>
           <w:sz w:val="22"/>
         </w:rPr>
-        <w:t xml:space="preserve">Implement a system </w:t>
-      </w:r>
-      <w:proofErr w:type="gramStart"/>
-      <w:r>
-        <w:rPr>
-          <w:b w:val="0"/>
-          <w:bCs/>
-          <w:color w:val="000000" w:themeColor="text1"/>
-          <w:sz w:val="22"/>
-        </w:rPr>
-        <w:t>which</w:t>
-      </w:r>
-      <w:proofErr w:type="gramEnd"/>
-      <w:r>
-        <w:rPr>
-          <w:b w:val="0"/>
-          <w:bCs/>
-          <w:color w:val="000000" w:themeColor="text1"/>
-          <w:sz w:val="22"/>
-        </w:rPr>
-        <w:t xml:space="preserve"> allows the syntax-highlighting algorithm to work on multiple languages through the use of configuration files which can be customized for each language.</w:t>
+        <w:t>Develop and provide the auto-complete algorithm with the ability to utilize machine learning in order to predict and complete the user’s word.</w:t>
       </w:r>
     </w:p>
     <w:p>
@@ -5924,17 +5894,21 @@
         </w:numPr>
         <w:rPr>
           <w:color w:val="000000" w:themeColor="text1"/>
-          <w:sz w:val="22"/>
-          <w:szCs w:val="21"/>
-        </w:rPr>
-      </w:pPr>
+        </w:rPr>
+      </w:pPr>
+      <w:r>
+        <w:rPr>
+          <w:color w:val="000000" w:themeColor="text1"/>
+        </w:rPr>
+        <w:t xml:space="preserve"> </w:t>
+      </w:r>
       <w:r>
         <w:rPr>
           <w:color w:val="000000" w:themeColor="text1"/>
           <w:sz w:val="22"/>
           <w:szCs w:val="21"/>
         </w:rPr>
-        <w:t>Compiler support</w:t>
+        <w:t>Multi-language support</w:t>
       </w:r>
     </w:p>
     <w:p>
@@ -5954,6 +5928,68 @@
           <w:color w:val="000000" w:themeColor="text1"/>
           <w:sz w:val="22"/>
         </w:rPr>
+        <w:t xml:space="preserve">Implement a system </w:t>
+      </w:r>
+      <w:proofErr w:type="gramStart"/>
+      <w:r>
+        <w:rPr>
+          <w:b w:val="0"/>
+          <w:bCs/>
+          <w:color w:val="000000" w:themeColor="text1"/>
+          <w:sz w:val="22"/>
+        </w:rPr>
+        <w:t>which</w:t>
+      </w:r>
+      <w:proofErr w:type="gramEnd"/>
+      <w:r>
+        <w:rPr>
+          <w:b w:val="0"/>
+          <w:bCs/>
+          <w:color w:val="000000" w:themeColor="text1"/>
+          <w:sz w:val="22"/>
+        </w:rPr>
+        <w:t xml:space="preserve"> allows the syntax-highlighting algorithm to work on multiple languages through the use of configuration files which can be customized for each language.</w:t>
+      </w:r>
+    </w:p>
+    <w:p>
+      <w:pPr>
+        <w:pStyle w:val="Objectivesheading"/>
+        <w:numPr>
+          <w:ilvl w:val="0"/>
+          <w:numId w:val="23"/>
+        </w:numPr>
+        <w:rPr>
+          <w:color w:val="000000" w:themeColor="text1"/>
+          <w:sz w:val="22"/>
+          <w:szCs w:val="21"/>
+        </w:rPr>
+      </w:pPr>
+      <w:r>
+        <w:rPr>
+          <w:color w:val="000000" w:themeColor="text1"/>
+          <w:sz w:val="22"/>
+          <w:szCs w:val="21"/>
+        </w:rPr>
+        <w:t>Compiler support</w:t>
+      </w:r>
+    </w:p>
+    <w:p>
+      <w:pPr>
+        <w:pStyle w:val="Objectivesheading"/>
+        <w:rPr>
+          <w:b w:val="0"/>
+          <w:bCs/>
+          <w:color w:val="000000" w:themeColor="text1"/>
+          <w:sz w:val="22"/>
+        </w:rPr>
+      </w:pPr>
+      <w:r>
+        <w:rPr>
+          <w:b w:val="0"/>
+          <w:bCs/>
+          <w:color w:val="000000" w:themeColor="text1"/>
+          <w:sz w:val="22"/>
+        </w:rPr>
         <w:t>Develop a built in compiler that will compile C++ code and give the plug-in system the ability to add extra user generated compilers.</w:t>
       </w:r>
     </w:p>
@@ -6073,6 +6109,32 @@
           <w:color w:val="000000" w:themeColor="text1"/>
         </w:rPr>
         <w:t>This section will describe the relevant concepts and terminologies that were researched during the development of this project. Firstly, a code editor needs to understand the grammar of the specified language in order to provide function such as syntax highlighting and autocorrect. There are 3 key areas that need to be considered when analysing a grammar:</w:t>
+      </w:r>
+    </w:p>
+    <w:p>
+      <w:pPr>
+        <w:pStyle w:val="Heading2"/>
+        <w:rPr>
+          <w:sz w:val="22"/>
+        </w:rPr>
+      </w:pPr>
+      <w:r>
+        <w:rPr>
+          <w:sz w:val="22"/>
+        </w:rPr>
+        <w:t>3</w:t>
+      </w:r>
+      <w:r>
+        <w:rPr>
+          <w:sz w:val="22"/>
+        </w:rPr>
+        <w:t>.</w:t>
+      </w:r>
+      <w:r>
+        <w:rPr>
+          <w:sz w:val="22"/>
+        </w:rPr>
+        <w:t>1.1 Grammar analysis</w:t>
       </w:r>
     </w:p>
     <w:p>
@@ -6243,6 +6305,7 @@
         <w:rPr>
           <w:color w:val="000000" w:themeColor="text1"/>
         </w:rPr>
+        <w:lastRenderedPageBreak/>
         <w:t>The syntax analyser is a lot more complex than the lexical analyser since the program must decide on what statements have been used depending on both the syntax and the tokens that have been used within the statement. The program will then generate a data structure called a parse tree using the tokens provided by the lexical analyser, which gives the code syntactic meaning:</w:t>
       </w:r>
     </w:p>
@@ -6258,7 +6321,6 @@
         <w:rPr>
           <w:color w:val="000000" w:themeColor="text1"/>
         </w:rPr>
-        <w:lastRenderedPageBreak/>
         <w:t xml:space="preserve">         </w:t>
       </w:r>
       <w:r>
@@ -6472,7 +6534,7 @@
         <w:rPr>
           <w:sz w:val="22"/>
         </w:rPr>
-        <w:t>1.1</w:t>
+        <w:t>1.2</w:t>
       </w:r>
       <w:r>
         <w:rPr>
@@ -6613,8 +6675,8 @@
         </w:rPr>
         <w:lastRenderedPageBreak/>
         <w:drawing>
-          <wp:inline distT="0" distB="0" distL="0" distR="0" wp14:anchorId="5857D05B" wp14:editId="3BE10B8D">
-            <wp:extent cx="3868882" cy="2956422"/>
+          <wp:inline distT="0" distB="0" distL="0" distR="0" wp14:anchorId="5857D05B" wp14:editId="637F16AF">
+            <wp:extent cx="4330700" cy="3309322"/>
             <wp:effectExtent l="0" t="0" r="0" b="0"/>
             <wp:docPr id="24" name="Picture 7"/>
             <wp:cNvGraphicFramePr>
@@ -6645,7 +6707,7 @@
                   <pic:spPr bwMode="auto">
                     <a:xfrm>
                       <a:off x="0" y="0"/>
-                      <a:ext cx="3869771" cy="2957101"/>
+                      <a:ext cx="4332423" cy="3310639"/>
                     </a:xfrm>
                     <a:prstGeom prst="rect">
                       <a:avLst/>
@@ -7090,7 +7152,7 @@
         <w:rPr>
           <w:sz w:val="22"/>
         </w:rPr>
-        <w:t>1.2</w:t>
+        <w:t>1.3</w:t>
       </w:r>
       <w:r>
         <w:rPr>
@@ -7321,6 +7383,9 @@
     <w:p>
       <w:pPr>
         <w:pStyle w:val="Heading2"/>
+        <w:rPr>
+          <w:sz w:val="22"/>
+        </w:rPr>
       </w:pPr>
       <w:bookmarkStart w:id="10" w:name="_Toc318979217"/>
       <w:r>
@@ -7351,15 +7416,43 @@
     </w:p>
     <w:p>
       <w:pPr>
+        <w:spacing w:line="210" w:lineRule="atLeast"/>
         <w:rPr>
           <w:color w:val="000000" w:themeColor="text1"/>
-        </w:rPr>
-      </w:pPr>
-      <w:r>
-        <w:t xml:space="preserve">Since IDE’s and code editors exist to manipulate data it is important that these pieces of software provide the user with the ability to at least load, save, rename and open files. </w:t>
-      </w:r>
-      <w:r>
-        <w:t xml:space="preserve">More powerful editors enable the user to manage entire projects or directories from within the software with ease. Editors like Atom </w:t>
+          <w:u w:val="single"/>
+        </w:rPr>
+      </w:pPr>
+      <w:r>
+        <w:rPr>
+          <w:color w:val="000000" w:themeColor="text1"/>
+          <w:u w:val="single"/>
+        </w:rPr>
+        <w:t>File systems</w:t>
+      </w:r>
+    </w:p>
+    <w:p>
+      <w:pPr>
+        <w:rPr>
+          <w:color w:val="000000" w:themeColor="text1"/>
+        </w:rPr>
+      </w:pPr>
+      <w:r>
+        <w:t>Since IDE’s and code editors exist to manipulate data it is important that these pieces of software provide the user with the ability to at least lo</w:t>
+      </w:r>
+      <w:r>
+        <w:t>ad, save, rename and open files</w:t>
+      </w:r>
+      <w:r>
+        <w:t>.</w:t>
+      </w:r>
+      <w:r>
+        <w:t xml:space="preserve"> </w:t>
+      </w:r>
+      <w:r>
+        <w:t>More powerful editors further improve their functionality by implementing file management systems.</w:t>
+      </w:r>
+      <w:r>
+        <w:t xml:space="preserve"> Editors like Atom </w:t>
       </w:r>
       <w:r>
         <w:rPr>
@@ -7383,33 +7476,63 @@
         <w:t xml:space="preserve"> </w:t>
       </w:r>
       <w:r>
-        <w:t>do this by implementing  ‘</w:t>
-      </w:r>
-      <w:proofErr w:type="spellStart"/>
-      <w:r>
-        <w:t>filetrees</w:t>
-      </w:r>
-      <w:proofErr w:type="spellEnd"/>
-      <w:r>
-        <w:t xml:space="preserve">’ widgets, which rest beside the text-editing window. Intelligent IDE’s </w:t>
+        <w:t xml:space="preserve">do this </w:t>
+      </w:r>
+      <w:r>
+        <w:t>through the use of their file tree</w:t>
+      </w:r>
+      <w:r>
+        <w:t xml:space="preserve"> widgets, which rest beside the text-editing window.</w:t>
+      </w:r>
+      <w:r>
+        <w:t xml:space="preserve"> This allows the user to manage entire directories with ease and from within the software.</w:t>
+      </w:r>
+      <w:r>
+        <w:t xml:space="preserve"> IDE’s</w:t>
+      </w:r>
+      <w:r>
+        <w:t xml:space="preserve"> </w:t>
       </w:r>
       <w:r>
         <w:t>often</w:t>
       </w:r>
       <w:r>
-        <w:t xml:space="preserve"> package code files as ‘projects’ which helps the user to keep their necessary code files as a bundle</w:t>
+        <w:t xml:space="preserve"> package code files as </w:t>
+      </w:r>
+      <w:proofErr w:type="gramStart"/>
+      <w:r>
+        <w:t>‘projects’ which</w:t>
+      </w:r>
+      <w:proofErr w:type="gramEnd"/>
+      <w:r>
+        <w:t xml:space="preserve"> helps the user to keep their necessary code files as a bundle</w:t>
       </w:r>
       <w:r>
         <w:t>, this makes it especially easy to import and export data</w:t>
       </w:r>
       <w:r>
-        <w:t xml:space="preserve">. Visual studios </w:t>
+        <w:t xml:space="preserve">. </w:t>
+      </w:r>
+      <w:r>
+        <w:t xml:space="preserve">The Qt creator IDE </w:t>
       </w:r>
       <w:r>
         <w:rPr>
           <w:color w:val="808080" w:themeColor="background1" w:themeShade="80"/>
         </w:rPr>
-        <w:t>(Microsoft, 2013)</w:t>
+        <w:t>(</w:t>
+      </w:r>
+      <w:r>
+        <w:rPr>
+          <w:color w:val="808080" w:themeColor="background1" w:themeShade="80"/>
+        </w:rPr>
+        <w:t>QT Creator, 2015</w:t>
+      </w:r>
+      <w:r>
+        <w:rPr>
+          <w:color w:val="808080" w:themeColor="background1" w:themeShade="80"/>
+        </w:rPr>
+        <w:t>)</w:t>
       </w:r>
       <w:r>
         <w:t xml:space="preserve"> </w:t>
@@ -7418,21 +7541,39 @@
         <w:rPr>
           <w:color w:val="000000" w:themeColor="text1"/>
         </w:rPr>
-        <w:t>does this by including ‘</w:t>
+        <w:t xml:space="preserve">does this by including </w:t>
+      </w:r>
+      <w:r>
+        <w:rPr>
+          <w:color w:val="000000" w:themeColor="text1"/>
+        </w:rPr>
+        <w:t>a ‘</w:t>
       </w:r>
       <w:proofErr w:type="gramStart"/>
       <w:r>
         <w:rPr>
           <w:color w:val="000000" w:themeColor="text1"/>
         </w:rPr>
-        <w:t>.sln’</w:t>
+        <w:t>.pro’</w:t>
       </w:r>
       <w:proofErr w:type="gramEnd"/>
       <w:r>
         <w:rPr>
           <w:color w:val="000000" w:themeColor="text1"/>
         </w:rPr>
-        <w:t xml:space="preserve"> and ‘.suo’ files within the directory which describe the projects contents.</w:t>
+        <w:t xml:space="preserve"> file</w:t>
+      </w:r>
+      <w:r>
+        <w:rPr>
+          <w:color w:val="000000" w:themeColor="text1"/>
+        </w:rPr>
+        <w:t xml:space="preserve"> within the directory which describe the projects contents.</w:t>
+      </w:r>
+      <w:r>
+        <w:rPr>
+          <w:color w:val="000000" w:themeColor="text1"/>
+        </w:rPr>
+        <w:t xml:space="preserve"> The software then uses this information in order to style the file system widget in the most efficient way possible, below shows QT neatly separating the header files from the source files:</w:t>
       </w:r>
     </w:p>
     <w:p>
@@ -7573,15 +7714,7 @@
         <w:rPr>
           <w:color w:val="365F91" w:themeColor="accent1" w:themeShade="BF"/>
         </w:rPr>
-        <w:t xml:space="preserve">Atom (Atom, 2015) on the left and QT </w:t>
-      </w:r>
-      <w:bookmarkStart w:id="11" w:name="_GoBack"/>
-      <w:bookmarkEnd w:id="11"/>
-      <w:r>
-        <w:rPr>
-          <w:color w:val="365F91" w:themeColor="accent1" w:themeShade="BF"/>
-        </w:rPr>
-        <w:t>Creator (</w:t>
+        <w:t>Atom (Atom, 2015) on the left and QT Creator (</w:t>
       </w:r>
       <w:r>
         <w:rPr>
@@ -7606,210 +7739,441 @@
       <w:pPr>
         <w:spacing w:line="210" w:lineRule="atLeast"/>
         <w:rPr>
-          <w:color w:val="FF0000"/>
-        </w:rPr>
-      </w:pPr>
-      <w:r>
-        <w:rPr>
-          <w:color w:val="FF0000"/>
-        </w:rPr>
-        <w:t xml:space="preserve">Qt creator is an IDE, so as displayed in the image, separates the projects content differently. </w:t>
-      </w:r>
-      <w:proofErr w:type="gramStart"/>
-      <w:r>
-        <w:rPr>
-          <w:color w:val="FF0000"/>
-        </w:rPr>
-        <w:t xml:space="preserve">Whereas, </w:t>
-      </w:r>
-      <w:r>
-        <w:rPr>
-          <w:color w:val="FF0000"/>
-        </w:rPr>
-        <w:t xml:space="preserve">Atom is a code editor and </w:t>
-      </w:r>
-      <w:r>
-        <w:rPr>
-          <w:color w:val="FF0000"/>
-        </w:rPr>
-        <w:t>display</w:t>
-      </w:r>
-      <w:r>
-        <w:rPr>
-          <w:color w:val="FF0000"/>
-        </w:rPr>
-        <w:t>s</w:t>
-      </w:r>
-      <w:r>
-        <w:rPr>
-          <w:color w:val="FF0000"/>
-        </w:rPr>
-        <w:t xml:space="preserve"> the project as a directory</w:t>
-      </w:r>
-      <w:r>
-        <w:rPr>
-          <w:color w:val="FF0000"/>
-        </w:rPr>
-        <w:t>.</w:t>
-      </w:r>
-      <w:proofErr w:type="gramEnd"/>
-      <w:r>
-        <w:rPr>
-          <w:color w:val="FF0000"/>
-        </w:rPr>
-        <w:t xml:space="preserve"> Giving the user the ability to manipulate entire directories and their contents with ease</w:t>
-      </w:r>
-      <w:r>
-        <w:rPr>
-          <w:color w:val="FF0000"/>
-        </w:rPr>
-        <w:t>, therefore giving</w:t>
-      </w:r>
-      <w:r>
-        <w:rPr>
-          <w:color w:val="FF0000"/>
-        </w:rPr>
-        <w:t xml:space="preserve"> them a lot more power</w:t>
-      </w:r>
-      <w:r>
-        <w:rPr>
-          <w:color w:val="FF0000"/>
-        </w:rPr>
-        <w:t>. It</w:t>
-      </w:r>
-      <w:r>
-        <w:rPr>
-          <w:color w:val="FF0000"/>
-        </w:rPr>
-        <w:t xml:space="preserve"> speeds up</w:t>
-      </w:r>
-      <w:r>
-        <w:rPr>
-          <w:color w:val="FF0000"/>
-        </w:rPr>
-        <w:t xml:space="preserve"> the users development rate </w:t>
-      </w:r>
-      <w:r>
-        <w:rPr>
-          <w:color w:val="FF0000"/>
-        </w:rPr>
-        <w:t xml:space="preserve">since it removes the need for the user to </w:t>
-      </w:r>
-      <w:r>
-        <w:rPr>
-          <w:color w:val="FF0000"/>
-        </w:rPr>
-        <w:t xml:space="preserve">use third party tools in order to change data and provides all of the necessary control in a close to </w:t>
-      </w:r>
-      <w:r>
-        <w:rPr>
-          <w:color w:val="FF0000"/>
-        </w:rPr>
-        <w:t>hand box</w:t>
-      </w:r>
-      <w:r>
-        <w:rPr>
-          <w:color w:val="FF0000"/>
-        </w:rPr>
-        <w:t xml:space="preserve">. </w:t>
-      </w:r>
-      <w:r>
-        <w:rPr>
-          <w:color w:val="FF0000"/>
-        </w:rPr>
-        <w:t>To further improve the users control over their current tasks, some editors use a task bar</w:t>
-      </w:r>
-      <w:r>
-        <w:rPr>
-          <w:color w:val="FF0000"/>
-        </w:rPr>
-        <w:t xml:space="preserve"> system</w:t>
-      </w:r>
-      <w:r>
-        <w:rPr>
-          <w:color w:val="FF0000"/>
-        </w:rPr>
-        <w:t>, which keeps all of the recently edited files open ready for quick access by the user.</w:t>
+          <w:color w:val="000000" w:themeColor="text1"/>
+        </w:rPr>
+      </w:pPr>
+      <w:r>
+        <w:rPr>
+          <w:color w:val="000000" w:themeColor="text1"/>
+        </w:rPr>
+        <w:t xml:space="preserve">Figure 3.1.5 </w:t>
+      </w:r>
+      <w:r>
+        <w:rPr>
+          <w:color w:val="000000" w:themeColor="text1"/>
+        </w:rPr>
+        <w:t>gives an example of how differently typical IDE’s and code edi</w:t>
+      </w:r>
+      <w:r>
+        <w:rPr>
+          <w:color w:val="000000" w:themeColor="text1"/>
+        </w:rPr>
+        <w:t>tors handle their file systems. IDE’s have a more complex file system since they are built with firm knowledge of the language they support.</w:t>
       </w:r>
     </w:p>
     <w:p>
       <w:pPr>
         <w:spacing w:line="210" w:lineRule="atLeast"/>
         <w:rPr>
-          <w:color w:val="365F91" w:themeColor="accent1" w:themeShade="BF"/>
-        </w:rPr>
-      </w:pPr>
-      <w:r>
-        <w:t xml:space="preserve">The default colour scheme of the Able uses very mellow colours since it is designed for long periods of usage. However, it has a system built in that allows users to completely change the way the editor looks by simply creating their own CSS file. This give the user more control over the software and </w:t>
-      </w:r>
-      <w:r>
-        <w:lastRenderedPageBreak/>
-        <w:t xml:space="preserve">helps to achieve a tailored feel. Only a very small number of editors have this amount of customisability. </w:t>
-      </w:r>
+          <w:color w:val="000000" w:themeColor="text1"/>
+        </w:rPr>
+      </w:pPr>
     </w:p>
     <w:p>
-      <w:r>
-        <w:t xml:space="preserve">When targeting a large customer base it is important that the software has good cross-platform capability. This is a feature that is quite rare amongst IDE’s since it is extremely hard to implement </w:t>
-      </w:r>
-      <w:r>
-        <w:t>cross-platform compilers</w:t>
-      </w:r>
-      <w:r>
-        <w:t xml:space="preserve">. However, code editors </w:t>
-      </w:r>
-      <w:r>
-        <w:t>don’t have to worry about this problem. Code editors such as sublime, atom, notepad++ and Able all have cross platform capability.</w:t>
-      </w:r>
+      <w:pPr>
+        <w:spacing w:line="210" w:lineRule="atLeast"/>
+        <w:rPr>
+          <w:color w:val="000000" w:themeColor="text1"/>
+        </w:rPr>
+      </w:pPr>
     </w:p>
     <w:p>
       <w:pPr>
+        <w:spacing w:line="210" w:lineRule="atLeast"/>
+        <w:rPr>
+          <w:color w:val="000000" w:themeColor="text1"/>
+          <w:u w:val="single"/>
+        </w:rPr>
+      </w:pPr>
+      <w:r>
+        <w:rPr>
+          <w:color w:val="000000" w:themeColor="text1"/>
+          <w:u w:val="single"/>
+        </w:rPr>
+        <w:lastRenderedPageBreak/>
+        <w:t>Text editing</w:t>
+      </w:r>
+    </w:p>
+    <w:p>
+      <w:pPr>
+        <w:spacing w:line="210" w:lineRule="atLeast"/>
+        <w:rPr>
+          <w:color w:val="000000" w:themeColor="text1"/>
+        </w:rPr>
+      </w:pPr>
+      <w:r>
+        <w:rPr>
+          <w:color w:val="000000" w:themeColor="text1"/>
+        </w:rPr>
+        <w:t xml:space="preserve">Whilst researching the common functionalities of text editing with code editors and IDE’s it quickly became apparent that there are a few common features that are very important to the development speed of code. Firstly, auto-indentation simply formats your codes indentation margins as </w:t>
+      </w:r>
+      <w:r>
+        <w:rPr>
+          <w:color w:val="000000" w:themeColor="text1"/>
+        </w:rPr>
+        <w:t>the user</w:t>
+      </w:r>
+      <w:r>
+        <w:rPr>
+          <w:color w:val="000000" w:themeColor="text1"/>
+        </w:rPr>
+        <w:t xml:space="preserve"> type</w:t>
+      </w:r>
+      <w:r>
+        <w:rPr>
+          <w:color w:val="000000" w:themeColor="text1"/>
+        </w:rPr>
+        <w:t>s. Whenever the user creates a new line, the cursor is moved to the indentation margin of the above parent statement</w:t>
+      </w:r>
+      <w:r>
+        <w:rPr>
+          <w:color w:val="000000" w:themeColor="text1"/>
+        </w:rPr>
+        <w:t>.</w:t>
+      </w:r>
+      <w:r>
+        <w:rPr>
+          <w:color w:val="000000" w:themeColor="text1"/>
+        </w:rPr>
+        <w:t xml:space="preserve"> Below is an example with all of the parents highlighted in gre</w:t>
+      </w:r>
+      <w:r>
+        <w:rPr>
+          <w:color w:val="000000" w:themeColor="text1"/>
+        </w:rPr>
+        <w:t>en and the indentation margins marked with a dotted line:</w:t>
+      </w:r>
+    </w:p>
+    <w:p>
+      <w:pPr>
+        <w:jc w:val="center"/>
+      </w:pPr>
+      <w:r>
+        <w:rPr>
+          <w:noProof/>
+          <w:color w:val="000000" w:themeColor="text1"/>
+          <w:lang w:val="en-US" w:eastAsia="en-US"/>
+        </w:rPr>
+        <w:drawing>
+          <wp:inline distT="0" distB="0" distL="0" distR="0" wp14:anchorId="2CA4FF99" wp14:editId="01A08677">
+            <wp:extent cx="5880256" cy="1283335"/>
+            <wp:effectExtent l="0" t="0" r="12700" b="12065"/>
+            <wp:docPr id="29" name="Picture 12"/>
+            <wp:cNvGraphicFramePr>
+              <a:graphicFrameLocks xmlns:a="http://schemas.openxmlformats.org/drawingml/2006/main" noChangeAspect="1"/>
+            </wp:cNvGraphicFramePr>
+            <a:graphic xmlns:a="http://schemas.openxmlformats.org/drawingml/2006/main">
+              <a:graphicData uri="http://schemas.openxmlformats.org/drawingml/2006/picture">
+                <pic:pic xmlns:pic="http://schemas.openxmlformats.org/drawingml/2006/picture">
+                  <pic:nvPicPr>
+                    <pic:cNvPr id="0" name="Picture 12"/>
+                    <pic:cNvPicPr>
+                      <a:picLocks noChangeAspect="1" noChangeArrowheads="1"/>
+                    </pic:cNvPicPr>
+                  </pic:nvPicPr>
+                  <pic:blipFill>
+                    <a:blip r:embed="rId25">
+                      <a:extLst>
+                        <a:ext uri="{28A0092B-C50C-407E-A947-70E740481C1C}">
+                          <a14:useLocalDpi xmlns:a14="http://schemas.microsoft.com/office/drawing/2010/main" val="0"/>
+                        </a:ext>
+                      </a:extLst>
+                    </a:blip>
+                    <a:srcRect/>
+                    <a:stretch>
+                      <a:fillRect/>
+                    </a:stretch>
+                  </pic:blipFill>
+                  <pic:spPr bwMode="auto">
+                    <a:xfrm>
+                      <a:off x="0" y="0"/>
+                      <a:ext cx="5882876" cy="1283907"/>
+                    </a:xfrm>
+                    <a:prstGeom prst="rect">
+                      <a:avLst/>
+                    </a:prstGeom>
+                    <a:noFill/>
+                    <a:ln>
+                      <a:noFill/>
+                    </a:ln>
+                  </pic:spPr>
+                </pic:pic>
+              </a:graphicData>
+            </a:graphic>
+          </wp:inline>
+        </w:drawing>
+      </w:r>
+      <w:r>
+        <w:rPr>
+          <w:color w:val="000000" w:themeColor="text1"/>
+        </w:rPr>
+        <w:t xml:space="preserve"> </w:t>
+      </w:r>
+      <w:r>
+        <w:rPr>
+          <w:color w:val="365F91" w:themeColor="accent1" w:themeShade="BF"/>
+        </w:rPr>
+        <w:t>Figure 3.1.6 –</w:t>
+      </w:r>
+      <w:r>
+        <w:rPr>
+          <w:color w:val="365F91" w:themeColor="accent1" w:themeShade="BF"/>
+        </w:rPr>
+        <w:t xml:space="preserve"> </w:t>
+      </w:r>
+      <w:r>
+        <w:rPr>
+          <w:color w:val="365F91" w:themeColor="accent1" w:themeShade="BF"/>
+        </w:rPr>
+        <w:t>Atoms a</w:t>
+      </w:r>
+      <w:r>
+        <w:rPr>
+          <w:color w:val="365F91" w:themeColor="accent1" w:themeShade="BF"/>
+        </w:rPr>
+        <w:t>uto-indentation margins highlighted</w:t>
+      </w:r>
+      <w:r>
+        <w:rPr>
+          <w:color w:val="365F91" w:themeColor="accent1" w:themeShade="BF"/>
+        </w:rPr>
+        <w:t xml:space="preserve"> </w:t>
+      </w:r>
+      <w:r>
+        <w:rPr>
+          <w:color w:val="365F91" w:themeColor="accent1" w:themeShade="BF"/>
+        </w:rPr>
+        <w:t>(Atom, 2015)</w:t>
+      </w:r>
+    </w:p>
+    <w:p>
+      <w:pPr>
+        <w:spacing w:line="210" w:lineRule="atLeast"/>
+        <w:rPr>
+          <w:color w:val="000000" w:themeColor="text1"/>
+        </w:rPr>
+      </w:pPr>
+      <w:r>
+        <w:rPr>
+          <w:color w:val="000000" w:themeColor="text1"/>
+        </w:rPr>
+        <w:t>Although this may seem very trivial, it reduces the amount of key presses that the user needs to type in order to complete a statement drastically and also improves the readability of the code.</w:t>
+      </w:r>
+    </w:p>
+    <w:p>
+      <w:pPr>
+        <w:spacing w:line="210" w:lineRule="atLeast"/>
+        <w:rPr>
+          <w:color w:val="000000" w:themeColor="text1"/>
+        </w:rPr>
+      </w:pPr>
+      <w:r>
+        <w:rPr>
+          <w:color w:val="000000" w:themeColor="text1"/>
+        </w:rPr>
+        <w:t xml:space="preserve">When editing large amounts of code </w:t>
+      </w:r>
+      <w:r>
+        <w:rPr>
+          <w:color w:val="000000" w:themeColor="text1"/>
+        </w:rPr>
+        <w:t xml:space="preserve">it can be a </w:t>
+      </w:r>
+      <w:r>
+        <w:rPr>
+          <w:color w:val="000000" w:themeColor="text1"/>
+        </w:rPr>
+        <w:t>difficult task if the user wants to quickly locate a word or piece of code. To resolve this, most common editors provide a regular expression search function, which quickly highlights any query matches. More powerful editors may also provide a replace functionality, which removes the search matching and replaces it with some user-defined text. This is especially useful when changing variable names or restructuring code</w:t>
+      </w:r>
+      <w:r>
+        <w:rPr>
+          <w:color w:val="000000" w:themeColor="text1"/>
+        </w:rPr>
+        <w:t xml:space="preserve"> as is shown below:</w:t>
+      </w:r>
+    </w:p>
+    <w:p>
+      <w:pPr>
+        <w:spacing w:line="210" w:lineRule="atLeast"/>
+        <w:jc w:val="center"/>
+        <w:rPr>
+          <w:color w:val="000000" w:themeColor="text1"/>
+        </w:rPr>
+      </w:pPr>
+      <w:r>
+        <w:rPr>
+          <w:noProof/>
+          <w:color w:val="000000" w:themeColor="text1"/>
+          <w:lang w:val="en-US" w:eastAsia="en-US"/>
+        </w:rPr>
+        <w:drawing>
+          <wp:inline distT="0" distB="0" distL="0" distR="0" wp14:anchorId="347E1BCB" wp14:editId="6A13AB73">
+            <wp:extent cx="5731510" cy="1473527"/>
+            <wp:effectExtent l="0" t="0" r="8890" b="0"/>
+            <wp:docPr id="30" name="Picture 13"/>
+            <wp:cNvGraphicFramePr>
+              <a:graphicFrameLocks xmlns:a="http://schemas.openxmlformats.org/drawingml/2006/main" noChangeAspect="1"/>
+            </wp:cNvGraphicFramePr>
+            <a:graphic xmlns:a="http://schemas.openxmlformats.org/drawingml/2006/main">
+              <a:graphicData uri="http://schemas.openxmlformats.org/drawingml/2006/picture">
+                <pic:pic xmlns:pic="http://schemas.openxmlformats.org/drawingml/2006/picture">
+                  <pic:nvPicPr>
+                    <pic:cNvPr id="0" name="Picture 13"/>
+                    <pic:cNvPicPr>
+                      <a:picLocks noChangeAspect="1" noChangeArrowheads="1"/>
+                    </pic:cNvPicPr>
+                  </pic:nvPicPr>
+                  <pic:blipFill>
+                    <a:blip r:embed="rId26">
+                      <a:extLst>
+                        <a:ext uri="{28A0092B-C50C-407E-A947-70E740481C1C}">
+                          <a14:useLocalDpi xmlns:a14="http://schemas.microsoft.com/office/drawing/2010/main" val="0"/>
+                        </a:ext>
+                      </a:extLst>
+                    </a:blip>
+                    <a:srcRect/>
+                    <a:stretch>
+                      <a:fillRect/>
+                    </a:stretch>
+                  </pic:blipFill>
+                  <pic:spPr bwMode="auto">
+                    <a:xfrm>
+                      <a:off x="0" y="0"/>
+                      <a:ext cx="5731510" cy="1473527"/>
+                    </a:xfrm>
+                    <a:prstGeom prst="rect">
+                      <a:avLst/>
+                    </a:prstGeom>
+                    <a:noFill/>
+                    <a:ln>
+                      <a:noFill/>
+                    </a:ln>
+                  </pic:spPr>
+                </pic:pic>
+              </a:graphicData>
+            </a:graphic>
+          </wp:inline>
+        </w:drawing>
+      </w:r>
+    </w:p>
+    <w:p>
+      <w:pPr>
+        <w:spacing w:line="210" w:lineRule="atLeast"/>
+        <w:jc w:val="center"/>
+        <w:rPr>
+          <w:color w:val="000000" w:themeColor="text1"/>
+        </w:rPr>
+      </w:pPr>
+      <w:r>
+        <w:rPr>
+          <w:color w:val="365F91" w:themeColor="accent1" w:themeShade="BF"/>
+        </w:rPr>
+        <w:t>Figure 3.1.7</w:t>
+      </w:r>
+      <w:r>
+        <w:rPr>
+          <w:color w:val="365F91" w:themeColor="accent1" w:themeShade="BF"/>
+        </w:rPr>
+        <w:t xml:space="preserve"> –</w:t>
+      </w:r>
+      <w:r>
+        <w:rPr>
+          <w:color w:val="365F91" w:themeColor="accent1" w:themeShade="BF"/>
+        </w:rPr>
+        <w:t xml:space="preserve"> </w:t>
+      </w:r>
+      <w:r>
+        <w:rPr>
+          <w:color w:val="365F91" w:themeColor="accent1" w:themeShade="BF"/>
+        </w:rPr>
+        <w:t>Example of QT’s search and replace function</w:t>
+      </w:r>
+      <w:r>
+        <w:rPr>
+          <w:color w:val="365F91" w:themeColor="accent1" w:themeShade="BF"/>
+        </w:rPr>
+        <w:t xml:space="preserve"> (</w:t>
+      </w:r>
+      <w:r>
+        <w:rPr>
+          <w:color w:val="365F91" w:themeColor="accent1" w:themeShade="BF"/>
+        </w:rPr>
+        <w:t>QT Creator</w:t>
+      </w:r>
+      <w:r>
+        <w:rPr>
+          <w:color w:val="365F91" w:themeColor="accent1" w:themeShade="BF"/>
+        </w:rPr>
+        <w:t>, 2015)</w:t>
+      </w:r>
+    </w:p>
+    <w:p>
+      <w:pPr>
         <w:pStyle w:val="Heading2"/>
-      </w:pPr>
-      <w:bookmarkStart w:id="12" w:name="_Toc318979218"/>
-      <w:r>
-        <w:t>3</w:t>
-      </w:r>
-      <w:r>
-        <w:t>.2</w:t>
-      </w:r>
-      <w:r>
-        <w:t xml:space="preserve"> Technologies</w:t>
-      </w:r>
+        <w:rPr>
+          <w:sz w:val="22"/>
+        </w:rPr>
+      </w:pPr>
+      <w:bookmarkStart w:id="11" w:name="_Toc318979218"/>
+    </w:p>
+    <w:p>
+      <w:pPr>
+        <w:pStyle w:val="Heading2"/>
+        <w:rPr>
+          <w:sz w:val="22"/>
+        </w:rPr>
+      </w:pPr>
+      <w:bookmarkStart w:id="12" w:name="_GoBack"/>
       <w:bookmarkEnd w:id="12"/>
     </w:p>
     <w:p>
-      <w:r>
-        <w:t>Code editors with auto-c</w:t>
-      </w:r>
-      <w:r>
-        <w:t>omplete and syntax highlighting work under a heavy amo</w:t>
-      </w:r>
-      <w:r>
-        <w:t xml:space="preserve">unt of </w:t>
-      </w:r>
-      <w:r>
-        <w:t>stress since there are constant background algorithms that run simultaneously to monitoring the user input. In order to make sure this process runs as smoothly as possible the author has decided to use C++</w:t>
-      </w:r>
-      <w:r>
-        <w:t xml:space="preserve"> for its efficiency</w:t>
-      </w:r>
-      <w:r>
-        <w:t>.</w:t>
-      </w:r>
-      <w:r>
-        <w:t xml:space="preserve"> However many other languages such as Java and C# were considered due to their ease of use which would have a large effect on</w:t>
-      </w:r>
-      <w:r>
-        <w:t xml:space="preserve"> the</w:t>
-      </w:r>
-      <w:r>
-        <w:t xml:space="preserve"> </w:t>
-      </w:r>
-      <w:r>
-        <w:t>production speed.</w:t>
-      </w:r>
+      <w:pPr>
+        <w:pStyle w:val="Heading2"/>
+      </w:pPr>
+      <w:r>
+        <w:t>3</w:t>
+      </w:r>
+      <w:r>
+        <w:t>.2</w:t>
+      </w:r>
+      <w:r>
+        <w:t xml:space="preserve"> Technologies</w:t>
+      </w:r>
+      <w:bookmarkEnd w:id="11"/>
     </w:p>
     <w:p>
+      <w:r>
+        <w:t>Code editors with auto-c</w:t>
+      </w:r>
+      <w:r>
+        <w:t>omplete and syntax highlighting work under a heavy amo</w:t>
+      </w:r>
+      <w:r>
+        <w:t xml:space="preserve">unt of </w:t>
+      </w:r>
+      <w:r>
+        <w:t>stress since there are constant background algorithms that run simultaneously to monitoring the user input. In order to make sure this process runs as smoothly as possible the author has decided to use C++</w:t>
+      </w:r>
+      <w:r>
+        <w:t xml:space="preserve"> for its efficiency</w:t>
+      </w:r>
+      <w:r>
+        <w:t>.</w:t>
+      </w:r>
+      <w:r>
+        <w:t xml:space="preserve"> However many other languages such as Java and C# were considered due to their ease of use which would have a large effect on</w:t>
+      </w:r>
+      <w:r>
+        <w:t xml:space="preserve"> the</w:t>
+      </w:r>
+      <w:r>
+        <w:t xml:space="preserve"> </w:t>
+      </w:r>
+      <w:r>
+        <w:t>production speed.</w:t>
+      </w:r>
+    </w:p>
+    <w:p>
       <w:pPr>
         <w:ind w:left="720"/>
         <w:jc w:val="center"/>
@@ -7819,6 +8183,7 @@
           <w:noProof/>
           <w:lang w:val="en-US" w:eastAsia="en-US"/>
         </w:rPr>
+        <w:lastRenderedPageBreak/>
         <w:drawing>
           <wp:inline distT="0" distB="0" distL="0" distR="0" wp14:anchorId="505D73DA" wp14:editId="2C325241">
             <wp:extent cx="4000500" cy="3400425"/>
@@ -7835,7 +8200,7 @@
                     <pic:cNvPicPr/>
                   </pic:nvPicPr>
                   <pic:blipFill>
-                    <a:blip r:embed="rId25"/>
+                    <a:blip r:embed="rId27"/>
                     <a:stretch>
                       <a:fillRect/>
                     </a:stretch>
@@ -7968,11 +8333,7 @@
         <w:t>structure, which</w:t>
       </w:r>
       <w:r>
-        <w:t xml:space="preserve"> is composed of a static dictionary and a dynamic dictionary. The static dictionary would </w:t>
-      </w:r>
-      <w:r>
-        <w:lastRenderedPageBreak/>
-        <w:t xml:space="preserve">contain a tree of all of the available library modules and would attempt to complete the </w:t>
+        <w:t xml:space="preserve"> is composed of a static dictionary and a dynamic dictionary. The static dictionary would contain a tree of all of the available library modules and would attempt to complete the </w:t>
       </w:r>
       <w:r>
         <w:t>user-inputted</w:t>
@@ -8009,7 +8370,7 @@
                     </pic:cNvPicPr>
                   </pic:nvPicPr>
                   <pic:blipFill>
-                    <a:blip r:embed="rId26">
+                    <a:blip r:embed="rId28">
                       <a:extLst>
                         <a:ext uri="{28A0092B-C50C-407E-A947-70E740481C1C}">
                           <a14:useLocalDpi xmlns:a14="http://schemas.microsoft.com/office/drawing/2010/main" val="0"/>
@@ -8096,6 +8457,7 @@
     </w:p>
     <w:p>
       <w:r>
+        <w:lastRenderedPageBreak/>
         <w:t xml:space="preserve">All scope variables would be contained inside of a dynamic </w:t>
       </w:r>
       <w:r>
@@ -8295,7 +8657,6 @@
       </w:pPr>
       <w:bookmarkStart w:id="15" w:name="_Toc318979221"/>
       <w:r>
-        <w:lastRenderedPageBreak/>
         <w:t>3</w:t>
       </w:r>
       <w:r>
@@ -8338,6 +8699,7 @@
         <w:rPr>
           <w:sz w:val="22"/>
         </w:rPr>
+        <w:lastRenderedPageBreak/>
         <w:t>3</w:t>
       </w:r>
       <w:r>
@@ -8378,7 +8740,7 @@
                     </pic:cNvPicPr>
                   </pic:nvPicPr>
                   <pic:blipFill>
-                    <a:blip r:embed="rId27">
+                    <a:blip r:embed="rId29">
                       <a:extLst>
                         <a:ext uri="{28A0092B-C50C-407E-A947-70E740481C1C}">
                           <a14:useLocalDpi xmlns:a14="http://schemas.microsoft.com/office/drawing/2010/main" val="0"/>
@@ -8675,7 +9037,7 @@
                     </pic:cNvPicPr>
                   </pic:nvPicPr>
                   <pic:blipFill>
-                    <a:blip r:embed="rId28">
+                    <a:blip r:embed="rId30">
                       <a:extLst>
                         <a:ext uri="{28A0092B-C50C-407E-A947-70E740481C1C}">
                           <a14:useLocalDpi xmlns:a14="http://schemas.microsoft.com/office/drawing/2010/main" val="0"/>
@@ -8852,7 +9214,7 @@
                     <pic:cNvPicPr/>
                   </pic:nvPicPr>
                   <pic:blipFill>
-                    <a:blip r:embed="rId29"/>
+                    <a:blip r:embed="rId31"/>
                     <a:stretch>
                       <a:fillRect/>
                     </a:stretch>
@@ -8960,7 +9322,7 @@
                     </pic:cNvPicPr>
                   </pic:nvPicPr>
                   <pic:blipFill>
-                    <a:blip r:embed="rId30">
+                    <a:blip r:embed="rId32">
                       <a:extLst>
                         <a:ext uri="{28A0092B-C50C-407E-A947-70E740481C1C}">
                           <a14:useLocalDpi xmlns:a14="http://schemas.microsoft.com/office/drawing/2010/main" val="0"/>
@@ -9103,7 +9465,7 @@
                     <pic:cNvPicPr/>
                   </pic:nvPicPr>
                   <pic:blipFill>
-                    <a:blip r:embed="rId31">
+                    <a:blip r:embed="rId33">
                       <a:extLst>
                         <a:ext uri="{28A0092B-C50C-407E-A947-70E740481C1C}">
                           <a14:useLocalDpi xmlns:a14="http://schemas.microsoft.com/office/drawing/2010/main" val="0"/>
@@ -17795,7 +18157,7 @@
     <w:p>
       <w:pPr>
         <w:sectPr>
-          <w:headerReference w:type="default" r:id="rId32"/>
+          <w:headerReference w:type="default" r:id="rId34"/>
           <w:pgSz w:w="11906" w:h="16838"/>
           <w:pgMar w:top="1361" w:right="1440" w:bottom="1361" w:left="1440" w:header="708" w:footer="708" w:gutter="0"/>
           <w:cols w:space="708"/>
@@ -33135,7 +33497,7 @@
                 <w:tab/>
                 <w:t xml:space="preserve">Available at: </w:t>
               </w:r>
-              <w:hyperlink r:id="rId33" w:history="1">
+              <w:hyperlink r:id="rId35" w:history="1">
                 <w:r>
                   <w:rPr>
                     <w:rStyle w:val="Hyperlink"/>
@@ -33322,31 +33684,7 @@
                       <w:bCs w:val="0"/>
                       <w:sz w:val="22"/>
                     </w:rPr>
-                    <w:t>QT Creator</w:t>
-                  </w:r>
-                  <w:r>
-                    <w:rPr>
-                      <w:rFonts w:asciiTheme="minorHAnsi" w:eastAsiaTheme="minorEastAsia" w:hAnsiTheme="minorHAnsi" w:cstheme="minorBidi"/>
-                      <w:bCs w:val="0"/>
-                      <w:sz w:val="22"/>
-                    </w:rPr>
-                    <w:t xml:space="preserve">, 2015. </w:t>
-                  </w:r>
-                  <w:r>
-                    <w:rPr>
-                      <w:rFonts w:asciiTheme="minorHAnsi" w:eastAsiaTheme="minorEastAsia" w:hAnsiTheme="minorHAnsi" w:cstheme="minorBidi"/>
-                      <w:bCs w:val="0"/>
-                      <w:sz w:val="22"/>
-                    </w:rPr>
-                    <w:t>QT IDE</w:t>
-                  </w:r>
-                  <w:r>
-                    <w:rPr>
-                      <w:rFonts w:asciiTheme="minorHAnsi" w:eastAsiaTheme="minorEastAsia" w:hAnsiTheme="minorHAnsi" w:cstheme="minorBidi"/>
-                      <w:bCs w:val="0"/>
-                      <w:sz w:val="22"/>
-                    </w:rPr>
-                    <w:t xml:space="preserve"> [online]</w:t>
+                    <w:t>QT Creator, 2015. QT IDE [online]</w:t>
                   </w:r>
                 </w:p>
                 <w:p>
@@ -33364,13 +33702,7 @@
                     <w:t xml:space="preserve"> http://www.qt.io/download/</w:t>
                   </w:r>
                   <w:r>
-                    <w:t xml:space="preserve"> [Accessed</w:t>
-                  </w:r>
-                  <w:r>
-                    <w:t xml:space="preserve"> 2016 March 7</w:t>
-                  </w:r>
-                  <w:r>
-                    <w:t>]</w:t>
+                    <w:t xml:space="preserve"> [Accessed 2016 March 7]</w:t>
                   </w:r>
                 </w:p>
                 <w:p>
@@ -39592,7 +39924,7 @@
 </file>
 
 <file path=customXml/itemProps4.xml><?xml version="1.0" encoding="utf-8"?>
-<ds:datastoreItem xmlns:ds="http://schemas.openxmlformats.org/officeDocument/2006/customXml" ds:itemID="{6AC087E3-AED0-0741-8BFB-BF70D0A18627}">
+<ds:datastoreItem xmlns:ds="http://schemas.openxmlformats.org/officeDocument/2006/customXml" ds:itemID="{862F33C9-0C57-F247-A947-3536FD7E0C88}">
   <ds:schemaRefs>
     <ds:schemaRef ds:uri="http://schemas.openxmlformats.org/officeDocument/2006/bibliography"/>
   </ds:schemaRefs>

</xml_diff>

<commit_message>
REPORT: added 3 comparisons of framework
</commit_message>
<xml_diff>
--- a/libs/Interim report.docx
+++ b/libs/Interim report.docx
@@ -3169,7 +3169,15 @@
         <w:rPr>
           <w:color w:val="404040" w:themeColor="text1" w:themeTint="BF"/>
         </w:rPr>
-        <w:t xml:space="preserve">“Although it is possible to program using nothing more than Notepad and a compiler, it is much easier to use an Interactive Development Environment (IDE) as the GUI for programming. Typical features include syntax highlighting, so that the keywords are readily visible, and autocomplete (e.g. like Visual Studio’s Intellisense) to improve efficiency or gain context dependent help. </w:t>
+        <w:t xml:space="preserve">“Although it is possible to program using nothing more than Notepad and a compiler, it is much easier to use an Interactive Development Environment (IDE) as the GUI for programming. Typical features include syntax highlighting, so that the keywords </w:t>
+      </w:r>
+      <w:bookmarkStart w:id="2" w:name="_GoBack"/>
+      <w:bookmarkEnd w:id="2"/>
+      <w:r>
+        <w:rPr>
+          <w:color w:val="404040" w:themeColor="text1" w:themeTint="BF"/>
+        </w:rPr>
+        <w:t xml:space="preserve">are readily visible, and autocomplete (e.g. like Visual Studio’s Intellisense) to improve efficiency or gain context dependent help. </w:t>
       </w:r>
       <w:r>
         <w:rPr>
@@ -3191,12 +3199,12 @@
       <w:pPr>
         <w:pStyle w:val="Heading2"/>
       </w:pPr>
-      <w:bookmarkStart w:id="2" w:name="_Toc318979208"/>
+      <w:bookmarkStart w:id="3" w:name="_Toc318979208"/>
       <w:r>
         <w:lastRenderedPageBreak/>
         <w:t>1.2 Project context</w:t>
       </w:r>
-      <w:bookmarkEnd w:id="2"/>
+      <w:bookmarkEnd w:id="3"/>
     </w:p>
     <w:p>
       <w:r>
@@ -5387,7 +5395,7 @@
           <w:szCs w:val="22"/>
         </w:rPr>
       </w:pPr>
-      <w:bookmarkStart w:id="3" w:name="_Toc318979209"/>
+      <w:bookmarkStart w:id="4" w:name="_Toc318979209"/>
     </w:p>
     <w:p>
       <w:pPr>
@@ -5408,7 +5416,7 @@
       <w:r>
         <w:t>Objectives</w:t>
       </w:r>
-      <w:bookmarkEnd w:id="3"/>
+      <w:bookmarkEnd w:id="4"/>
     </w:p>
     <w:p>
       <w:pPr>
@@ -5431,11 +5439,11 @@
       <w:pPr>
         <w:pStyle w:val="Heading2"/>
       </w:pPr>
-      <w:bookmarkStart w:id="4" w:name="_Toc318979210"/>
+      <w:bookmarkStart w:id="5" w:name="_Toc318979210"/>
       <w:r>
         <w:t>2.1 Primary objectives</w:t>
       </w:r>
-      <w:bookmarkEnd w:id="4"/>
+      <w:bookmarkEnd w:id="5"/>
     </w:p>
     <w:p>
       <w:pPr>
@@ -5654,11 +5662,11 @@
       <w:pPr>
         <w:pStyle w:val="Heading2"/>
       </w:pPr>
-      <w:bookmarkStart w:id="5" w:name="_Toc318979211"/>
+      <w:bookmarkStart w:id="6" w:name="_Toc318979211"/>
       <w:r>
         <w:t>2.2 Secondary objectives</w:t>
       </w:r>
-      <w:bookmarkEnd w:id="5"/>
+      <w:bookmarkEnd w:id="6"/>
     </w:p>
     <w:p>
       <w:pPr>
@@ -6013,7 +6021,7 @@
       <w:pPr>
         <w:pStyle w:val="Heading1"/>
       </w:pPr>
-      <w:bookmarkStart w:id="6" w:name="_Toc318979212"/>
+      <w:bookmarkStart w:id="7" w:name="_Toc318979212"/>
       <w:r>
         <w:t>3</w:t>
       </w:r>
@@ -6023,20 +6031,20 @@
       <w:r>
         <w:t>Background</w:t>
       </w:r>
-      <w:bookmarkEnd w:id="6"/>
+      <w:bookmarkEnd w:id="7"/>
     </w:p>
     <w:p>
       <w:pPr>
         <w:pStyle w:val="Heading2"/>
       </w:pPr>
-      <w:bookmarkStart w:id="7" w:name="_Toc318979213"/>
+      <w:bookmarkStart w:id="8" w:name="_Toc318979213"/>
       <w:r>
         <w:t>3</w:t>
       </w:r>
       <w:r>
         <w:t>.1 General context</w:t>
       </w:r>
-      <w:bookmarkEnd w:id="7"/>
+      <w:bookmarkEnd w:id="8"/>
     </w:p>
     <w:p>
       <w:r>
@@ -6517,7 +6525,7 @@
           <w:sz w:val="22"/>
         </w:rPr>
       </w:pPr>
-      <w:bookmarkStart w:id="8" w:name="_Toc318979214"/>
+      <w:bookmarkStart w:id="9" w:name="_Toc318979214"/>
       <w:r>
         <w:rPr>
           <w:sz w:val="22"/>
@@ -6542,7 +6550,7 @@
         </w:rPr>
         <w:t xml:space="preserve"> Syntax highlighting</w:t>
       </w:r>
-      <w:bookmarkEnd w:id="8"/>
+      <w:bookmarkEnd w:id="9"/>
     </w:p>
     <w:p>
       <w:pPr>
@@ -7135,7 +7143,7 @@
           <w:sz w:val="22"/>
         </w:rPr>
       </w:pPr>
-      <w:bookmarkStart w:id="9" w:name="_Toc318979215"/>
+      <w:bookmarkStart w:id="10" w:name="_Toc318979215"/>
       <w:r>
         <w:rPr>
           <w:sz w:val="22"/>
@@ -7160,7 +7168,7 @@
         </w:rPr>
         <w:t xml:space="preserve"> Auto complete</w:t>
       </w:r>
-      <w:bookmarkEnd w:id="9"/>
+      <w:bookmarkEnd w:id="10"/>
     </w:p>
     <w:p>
       <w:r>
@@ -7387,7 +7395,7 @@
           <w:sz w:val="22"/>
         </w:rPr>
       </w:pPr>
-      <w:bookmarkStart w:id="10" w:name="_Toc318979217"/>
+      <w:bookmarkStart w:id="11" w:name="_Toc318979217"/>
       <w:r>
         <w:rPr>
           <w:sz w:val="22"/>
@@ -7412,7 +7420,7 @@
         </w:rPr>
         <w:t xml:space="preserve"> Software functionality</w:t>
       </w:r>
-      <w:bookmarkEnd w:id="10"/>
+      <w:bookmarkEnd w:id="11"/>
     </w:p>
     <w:p>
       <w:pPr>
@@ -8068,43 +8076,19 @@
         <w:rPr>
           <w:color w:val="365F91" w:themeColor="accent1" w:themeShade="BF"/>
         </w:rPr>
-        <w:t>Figure 3.1.7</w:t>
+        <w:t>Figure 3.1.7 –</w:t>
       </w:r>
       <w:r>
         <w:rPr>
           <w:color w:val="365F91" w:themeColor="accent1" w:themeShade="BF"/>
         </w:rPr>
-        <w:t xml:space="preserve"> –</w:t>
+        <w:t xml:space="preserve"> </w:t>
       </w:r>
       <w:r>
         <w:rPr>
           <w:color w:val="365F91" w:themeColor="accent1" w:themeShade="BF"/>
         </w:rPr>
-        <w:t xml:space="preserve"> </w:t>
-      </w:r>
-      <w:r>
-        <w:rPr>
-          <w:color w:val="365F91" w:themeColor="accent1" w:themeShade="BF"/>
-        </w:rPr>
-        <w:t>Example of QT’s search and replace function</w:t>
-      </w:r>
-      <w:r>
-        <w:rPr>
-          <w:color w:val="365F91" w:themeColor="accent1" w:themeShade="BF"/>
-        </w:rPr>
-        <w:t xml:space="preserve"> (</w:t>
-      </w:r>
-      <w:r>
-        <w:rPr>
-          <w:color w:val="365F91" w:themeColor="accent1" w:themeShade="BF"/>
-        </w:rPr>
-        <w:t>QT Creator</w:t>
-      </w:r>
-      <w:r>
-        <w:rPr>
-          <w:color w:val="365F91" w:themeColor="accent1" w:themeShade="BF"/>
-        </w:rPr>
-        <w:t>, 2015)</w:t>
+        <w:t>Example of QT’s search and replace function (QT Creator, 2015)</w:t>
       </w:r>
     </w:p>
     <w:p>
@@ -8114,7 +8098,7 @@
           <w:sz w:val="22"/>
         </w:rPr>
       </w:pPr>
-      <w:bookmarkStart w:id="11" w:name="_Toc318979218"/>
+      <w:bookmarkStart w:id="12" w:name="_Toc318979218"/>
     </w:p>
     <w:p>
       <w:pPr>
@@ -8123,58 +8107,365 @@
           <w:sz w:val="22"/>
         </w:rPr>
       </w:pPr>
-      <w:bookmarkStart w:id="12" w:name="_GoBack"/>
+    </w:p>
+    <w:p>
+      <w:pPr>
+        <w:pStyle w:val="Heading2"/>
+      </w:pPr>
+      <w:r>
+        <w:t>3</w:t>
+      </w:r>
+      <w:r>
+        <w:t>.2</w:t>
+      </w:r>
+      <w:r>
+        <w:t xml:space="preserve"> </w:t>
+      </w:r>
+      <w:r>
+        <w:t>Comparison of t</w:t>
+      </w:r>
+      <w:r>
+        <w:t>echnologies</w:t>
+      </w:r>
       <w:bookmarkEnd w:id="12"/>
     </w:p>
     <w:p>
       <w:pPr>
         <w:pStyle w:val="Heading2"/>
-      </w:pPr>
-      <w:r>
-        <w:t>3</w:t>
-      </w:r>
-      <w:r>
-        <w:t>.2</w:t>
-      </w:r>
-      <w:r>
-        <w:t xml:space="preserve"> Technologies</w:t>
-      </w:r>
-      <w:bookmarkEnd w:id="11"/>
+        <w:rPr>
+          <w:sz w:val="22"/>
+        </w:rPr>
+      </w:pPr>
+      <w:r>
+        <w:rPr>
+          <w:sz w:val="22"/>
+        </w:rPr>
+        <w:t>3.2</w:t>
+      </w:r>
+      <w:r>
+        <w:rPr>
+          <w:sz w:val="22"/>
+        </w:rPr>
+        <w:t xml:space="preserve">.1 </w:t>
+      </w:r>
+      <w:r>
+        <w:rPr>
+          <w:sz w:val="22"/>
+        </w:rPr>
+        <w:t>Programming language</w:t>
+      </w:r>
     </w:p>
     <w:p>
       <w:r>
-        <w:t>Code editors with auto-c</w:t>
-      </w:r>
-      <w:r>
-        <w:t>omplete and syntax highlighting work under a heavy amo</w:t>
-      </w:r>
-      <w:r>
-        <w:t xml:space="preserve">unt of </w:t>
-      </w:r>
-      <w:r>
-        <w:t>stress since there are constant background algorithms that run simultaneously to monitoring the user input. In order to make sure this process runs as smoothly as possible the author has decided to use C++</w:t>
-      </w:r>
-      <w:r>
-        <w:t xml:space="preserve"> for its efficiency</w:t>
+        <w:t>Code editors are expected to work under extreme amounts of stress and this can be a very hard task when there are constant complex autocomplete, syntax highlighting and input monitoring algorithms running in the background</w:t>
       </w:r>
       <w:r>
         <w:t>.</w:t>
       </w:r>
       <w:r>
-        <w:t xml:space="preserve"> However many other languages such as Java and C# were considered due to their ease of use which would have a large effect on</w:t>
-      </w:r>
-      <w:r>
-        <w:t xml:space="preserve"> the</w:t>
+        <w:t xml:space="preserve"> It is also imperative that the system provides 100% reliability and security since it is potentially handling extremely valuable assets (the users work).</w:t>
       </w:r>
       <w:r>
         <w:t xml:space="preserve"> </w:t>
       </w:r>
       <w:r>
-        <w:t>production speed.</w:t>
+        <w:t>Whilst researching into high performance languages, these few were considered:</w:t>
       </w:r>
     </w:p>
     <w:p>
       <w:pPr>
+        <w:spacing w:line="210" w:lineRule="atLeast"/>
+        <w:rPr>
+          <w:color w:val="000000" w:themeColor="text1"/>
+          <w:u w:val="single"/>
+        </w:rPr>
+      </w:pPr>
+      <w:r>
+        <w:rPr>
+          <w:color w:val="000000" w:themeColor="text1"/>
+          <w:u w:val="single"/>
+        </w:rPr>
+        <w:t>Java</w:t>
+      </w:r>
+      <w:r>
+        <w:rPr>
+          <w:color w:val="000000" w:themeColor="text1"/>
+          <w:u w:val="single"/>
+        </w:rPr>
+        <w:t xml:space="preserve"> </w:t>
+      </w:r>
+      <w:r>
+        <w:rPr>
+          <w:color w:val="000000" w:themeColor="text1"/>
+          <w:u w:val="single"/>
+        </w:rPr>
+        <w:t>(</w:t>
+      </w:r>
+      <w:r>
+        <w:rPr>
+          <w:color w:val="000000" w:themeColor="text1"/>
+          <w:u w:val="single"/>
+        </w:rPr>
+        <w:t>7</w:t>
+      </w:r>
+      <w:r>
+        <w:rPr>
+          <w:color w:val="000000" w:themeColor="text1"/>
+          <w:u w:val="single"/>
+        </w:rPr>
+        <w:t>)</w:t>
+      </w:r>
+    </w:p>
+    <w:p>
+      <w:pPr>
+        <w:rPr>
+          <w:color w:val="000000" w:themeColor="text1"/>
+        </w:rPr>
+      </w:pPr>
+      <w:r>
+        <w:rPr>
+          <w:color w:val="000000" w:themeColor="text1"/>
+        </w:rPr>
+        <w:t xml:space="preserve">Java is a high level, general purpose, object-orientated programming language, which is renowned for being reliable and portable. This </w:t>
+      </w:r>
+      <w:r>
+        <w:rPr>
+          <w:color w:val="000000" w:themeColor="text1"/>
+        </w:rPr>
+        <w:t xml:space="preserve">is due to its compiling </w:t>
+      </w:r>
+      <w:r>
+        <w:rPr>
+          <w:color w:val="000000" w:themeColor="text1"/>
+        </w:rPr>
+        <w:t>stages, which</w:t>
+      </w:r>
+      <w:r>
+        <w:rPr>
+          <w:color w:val="000000" w:themeColor="text1"/>
+        </w:rPr>
+        <w:t xml:space="preserve"> allows for the post-compiled byte-code to be interpreted on a virtual machine. A study by Laxmi Joshi into the </w:t>
+      </w:r>
+      <w:r>
+        <w:rPr>
+          <w:color w:val="000000" w:themeColor="text1"/>
+        </w:rPr>
+        <w:lastRenderedPageBreak/>
+        <w:t>popularity of java:</w:t>
+      </w:r>
+      <w:r>
+        <w:rPr>
+          <w:color w:val="000000" w:themeColor="text1"/>
+        </w:rPr>
+        <w:t xml:space="preserve"> </w:t>
+      </w:r>
+      <w:r>
+        <w:rPr>
+          <w:color w:val="808080" w:themeColor="background1" w:themeShade="80"/>
+        </w:rPr>
+        <w:t>“</w:t>
+      </w:r>
+      <w:r>
+        <w:rPr>
+          <w:rFonts w:eastAsia="Times New Roman" w:cs="Times New Roman"/>
+          <w:color w:val="808080" w:themeColor="background1" w:themeShade="80"/>
+          <w:lang w:eastAsia="en-US"/>
+        </w:rPr>
+        <w:t>After its birth it became popular because of many reasons like security, robust and multithreadedness but mainly because of its portable and platform independent. The logic and magic behind its platform independence is “byte code””</w:t>
+      </w:r>
+      <w:r>
+        <w:rPr>
+          <w:color w:val="808080" w:themeColor="background1" w:themeShade="80"/>
+        </w:rPr>
+        <w:t xml:space="preserve"> </w:t>
+      </w:r>
+      <w:r>
+        <w:rPr>
+          <w:color w:val="808080" w:themeColor="background1" w:themeShade="80"/>
+        </w:rPr>
+        <w:t xml:space="preserve"> (Laxmi Joshi, 2014)</w:t>
+      </w:r>
+      <w:r>
+        <w:rPr>
+          <w:color w:val="000000" w:themeColor="text1"/>
+        </w:rPr>
+        <w:t>. However, Java’s JIT compiler causes for an average performance rating. When compared to a language like ‘C++’, Java suffers to produce great results when crunching large complex algorithms due to its lack of support for references and pointers.</w:t>
+      </w:r>
+    </w:p>
+    <w:p>
+      <w:pPr>
+        <w:spacing w:line="210" w:lineRule="atLeast"/>
+        <w:rPr>
+          <w:color w:val="000000" w:themeColor="text1"/>
+          <w:u w:val="single"/>
+        </w:rPr>
+      </w:pPr>
+      <w:r>
+        <w:rPr>
+          <w:color w:val="000000" w:themeColor="text1"/>
+          <w:u w:val="single"/>
+        </w:rPr>
+        <w:t>Python</w:t>
+      </w:r>
+      <w:r>
+        <w:rPr>
+          <w:color w:val="000000" w:themeColor="text1"/>
+          <w:u w:val="single"/>
+        </w:rPr>
+        <w:t xml:space="preserve"> </w:t>
+      </w:r>
+      <w:r>
+        <w:rPr>
+          <w:color w:val="000000" w:themeColor="text1"/>
+          <w:u w:val="single"/>
+        </w:rPr>
+        <w:t>(</w:t>
+      </w:r>
+      <w:r>
+        <w:rPr>
+          <w:color w:val="000000" w:themeColor="text1"/>
+          <w:u w:val="single"/>
+        </w:rPr>
+        <w:t>3.4.2</w:t>
+      </w:r>
+      <w:r>
+        <w:rPr>
+          <w:color w:val="000000" w:themeColor="text1"/>
+          <w:u w:val="single"/>
+        </w:rPr>
+        <w:t>)</w:t>
+      </w:r>
+    </w:p>
+    <w:p>
+      <w:pPr>
+        <w:spacing w:line="210" w:lineRule="atLeast"/>
+        <w:rPr>
+          <w:color w:val="000000" w:themeColor="text1"/>
+        </w:rPr>
+      </w:pPr>
+      <w:r>
+        <w:rPr>
+          <w:color w:val="000000" w:themeColor="text1"/>
+        </w:rPr>
+        <w:t>Python is also a high-level, general-purpose, object-orientated programming language. But it is renowned for its ease of development. Pythons dynamic typing system and minimal syntax means that you can do more stuff with less code</w:t>
+      </w:r>
+      <w:r>
+        <w:rPr>
+          <w:color w:val="000000" w:themeColor="text1"/>
+        </w:rPr>
+        <w:t>. Therefore, the speed of production is drastically improved</w:t>
+      </w:r>
+      <w:r>
+        <w:rPr>
+          <w:color w:val="000000" w:themeColor="text1"/>
+        </w:rPr>
+        <w:t>.</w:t>
+      </w:r>
+      <w:r>
+        <w:rPr>
+          <w:color w:val="000000" w:themeColor="text1"/>
+        </w:rPr>
+        <w:t xml:space="preserve"> Python’s performance is very bad, even worse than java and this is because of both the JIT compiler and the fact that the language is dynamically typed. Pythons values are not stored in speedy buffers but in scattered objects.</w:t>
+      </w:r>
+    </w:p>
+    <w:p>
+      <w:pPr>
+        <w:spacing w:line="210" w:lineRule="atLeast"/>
+        <w:rPr>
+          <w:color w:val="000000" w:themeColor="text1"/>
+          <w:u w:val="single"/>
+        </w:rPr>
+      </w:pPr>
+      <w:r>
+        <w:rPr>
+          <w:color w:val="000000" w:themeColor="text1"/>
+          <w:u w:val="single"/>
+        </w:rPr>
+        <w:t xml:space="preserve">C++  </w:t>
+      </w:r>
+      <w:r>
+        <w:rPr>
+          <w:color w:val="000000" w:themeColor="text1"/>
+          <w:u w:val="single"/>
+        </w:rPr>
+        <w:t>(</w:t>
+      </w:r>
+      <w:r>
+        <w:rPr>
+          <w:color w:val="000000" w:themeColor="text1"/>
+          <w:u w:val="single"/>
+        </w:rPr>
+        <w:t>11</w:t>
+      </w:r>
+      <w:r>
+        <w:rPr>
+          <w:color w:val="000000" w:themeColor="text1"/>
+          <w:u w:val="single"/>
+        </w:rPr>
+        <w:t>)</w:t>
+      </w:r>
+    </w:p>
+    <w:p>
+      <w:pPr>
+        <w:spacing w:line="210" w:lineRule="atLeast"/>
+        <w:rPr>
+          <w:color w:val="000000" w:themeColor="text1"/>
+        </w:rPr>
+      </w:pPr>
+      <w:r>
+        <w:rPr>
+          <w:color w:val="000000" w:themeColor="text1"/>
+        </w:rPr>
+        <w:t>Like Python and Java, C++ is an object orientated programming language. Although C++ is considered a high level language, many people argue that it isn’t since it allows for doing things outside the abstraction of the language.</w:t>
+      </w:r>
+      <w:r>
+        <w:rPr>
+          <w:color w:val="000000" w:themeColor="text1"/>
+        </w:rPr>
+        <w:t xml:space="preserve"> C++ is renowned for its extreme speed and is used mostly for </w:t>
+      </w:r>
+      <w:r>
+        <w:rPr>
+          <w:color w:val="000000" w:themeColor="text1"/>
+        </w:rPr>
+        <w:t>high performance</w:t>
+      </w:r>
+      <w:r>
+        <w:rPr>
+          <w:color w:val="000000" w:themeColor="text1"/>
+        </w:rPr>
+        <w:t xml:space="preserve"> application such as games, low level processes and general applications. </w:t>
+      </w:r>
+      <w:r>
+        <w:rPr>
+          <w:color w:val="000000" w:themeColor="text1"/>
+        </w:rPr>
+        <w:t>However, C++ is sometimes avoided due to its slow development speeds and difficulty of debugging. Reliability can also be compromised when using C++ since the programmer is allowed to manipulate direct memory addresses.</w:t>
+      </w:r>
+    </w:p>
+    <w:p>
+      <w:pPr>
+        <w:spacing w:line="210" w:lineRule="atLeast"/>
+      </w:pPr>
+      <w:r>
+        <w:t>It was decided that due to the massive performance advantage that C++ has over the other languages it would be chosen for this project. A study by Biomedcentral (Biomedcentral, 2015) provided an accurate display of the comparison of speed between the languages, as shown below:</w:t>
+      </w:r>
+    </w:p>
+    <w:p>
+      <w:pPr>
+        <w:spacing w:line="210" w:lineRule="atLeast"/>
+      </w:pPr>
+    </w:p>
+    <w:p>
+      <w:pPr>
+        <w:spacing w:line="210" w:lineRule="atLeast"/>
+        <w:rPr>
+          <w:color w:val="000000" w:themeColor="text1"/>
+        </w:rPr>
+      </w:pPr>
+    </w:p>
+    <w:p>
+      <w:pPr>
         <w:ind w:left="720"/>
         <w:jc w:val="center"/>
       </w:pPr>
@@ -8183,11 +8474,10 @@
           <w:noProof/>
           <w:lang w:val="en-US" w:eastAsia="en-US"/>
         </w:rPr>
-        <w:lastRenderedPageBreak/>
         <w:drawing>
-          <wp:inline distT="0" distB="0" distL="0" distR="0" wp14:anchorId="505D73DA" wp14:editId="2C325241">
-            <wp:extent cx="4000500" cy="3400425"/>
-            <wp:effectExtent l="0" t="0" r="0" b="9525"/>
+          <wp:inline distT="0" distB="0" distL="0" distR="0" wp14:anchorId="505D73DA" wp14:editId="6BA74D57">
+            <wp:extent cx="3251200" cy="2763520"/>
+            <wp:effectExtent l="0" t="0" r="0" b="5080"/>
             <wp:docPr id="6" name="Picture 6"/>
             <wp:cNvGraphicFramePr>
               <a:graphicFrameLocks xmlns:a="http://schemas.openxmlformats.org/drawingml/2006/main" noChangeAspect="1"/>
@@ -8208,7 +8498,7 @@
                   <pic:spPr>
                     <a:xfrm>
                       <a:off x="0" y="0"/>
-                      <a:ext cx="4000500" cy="3400425"/>
+                      <a:ext cx="3251200" cy="2763520"/>
                     </a:xfrm>
                     <a:prstGeom prst="rect">
                       <a:avLst/>
@@ -8252,24 +8542,348 @@
         <w:rPr>
           <w:color w:val="365F91" w:themeColor="accent1" w:themeShade="BF"/>
         </w:rPr>
-        <w:t xml:space="preserve"> (</w:t>
-      </w:r>
-      <w:proofErr w:type="spellStart"/>
+        <w:t xml:space="preserve"> (B</w:t>
+      </w:r>
       <w:r>
         <w:rPr>
           <w:color w:val="365F91" w:themeColor="accent1" w:themeShade="BF"/>
         </w:rPr>
-        <w:t>biomedcentral</w:t>
-      </w:r>
-      <w:proofErr w:type="spellEnd"/>
-      <w:r>
-        <w:rPr>
-          <w:color w:val="365F91" w:themeColor="accent1" w:themeShade="BF"/>
-        </w:rPr>
-        <w:t>, 2015)</w:t>
+        <w:t>iomedcentral, 2015)</w:t>
       </w:r>
     </w:p>
     <w:p>
+      <w:pPr>
+        <w:spacing w:line="210" w:lineRule="atLeast"/>
+        <w:rPr>
+          <w:color w:val="365F91" w:themeColor="accent1" w:themeShade="BF"/>
+        </w:rPr>
+      </w:pPr>
+    </w:p>
+    <w:p>
+      <w:pPr>
+        <w:spacing w:line="210" w:lineRule="atLeast"/>
+        <w:rPr>
+          <w:color w:val="365F91" w:themeColor="accent1" w:themeShade="BF"/>
+        </w:rPr>
+      </w:pPr>
+    </w:p>
+    <w:p>
+      <w:pPr>
+        <w:pStyle w:val="Heading2"/>
+        <w:rPr>
+          <w:sz w:val="22"/>
+        </w:rPr>
+      </w:pPr>
+      <w:r>
+        <w:rPr>
+          <w:sz w:val="22"/>
+        </w:rPr>
+        <w:t>3.2.2</w:t>
+      </w:r>
+      <w:r>
+        <w:rPr>
+          <w:sz w:val="22"/>
+        </w:rPr>
+        <w:t xml:space="preserve"> </w:t>
+      </w:r>
+      <w:r>
+        <w:rPr>
+          <w:sz w:val="22"/>
+        </w:rPr>
+        <w:t>Frameworks</w:t>
+      </w:r>
+      <w:r>
+        <w:rPr>
+          <w:sz w:val="22"/>
+        </w:rPr>
+        <w:t xml:space="preserve"> and GUI API’s</w:t>
+      </w:r>
+    </w:p>
+    <w:p>
+      <w:r>
+        <w:t>This is the framework that will hold the entire application together. Choosing a suitable solution is very important since it has a large affect on the development speed of the application.</w:t>
+      </w:r>
+    </w:p>
+    <w:p>
+      <w:pPr>
+        <w:spacing w:line="210" w:lineRule="atLeast"/>
+        <w:rPr>
+          <w:color w:val="000000" w:themeColor="text1"/>
+          <w:u w:val="single"/>
+        </w:rPr>
+      </w:pPr>
+      <w:r>
+        <w:rPr>
+          <w:color w:val="000000" w:themeColor="text1"/>
+          <w:u w:val="single"/>
+        </w:rPr>
+        <w:t>QT (QT, 2015)</w:t>
+      </w:r>
+    </w:p>
+    <w:p>
+      <w:pPr>
+        <w:spacing w:line="210" w:lineRule="atLeast"/>
+        <w:rPr>
+          <w:color w:val="000000" w:themeColor="text1"/>
+        </w:rPr>
+      </w:pPr>
+      <w:r>
+        <w:rPr>
+          <w:color w:val="000000" w:themeColor="text1"/>
+        </w:rPr>
+        <w:t xml:space="preserve">Qt is a cross-platform, highly documented and well-funded framework that has a large community of followers. Qt handles both the application life cycle and the GUI of the </w:t>
+      </w:r>
+      <w:r>
+        <w:rPr>
+          <w:color w:val="000000" w:themeColor="text1"/>
+        </w:rPr>
+        <w:t>application;</w:t>
+      </w:r>
+      <w:r>
+        <w:rPr>
+          <w:color w:val="000000" w:themeColor="text1"/>
+        </w:rPr>
+        <w:t xml:space="preserve"> also it is written in C++ for C++. Qt provides a tailored IDE called ‘Qt creator’ (Qt Creator, 2015) which is developed especially for programming with the QT framework. The IDE gives the programmer a drag and drop widget interface which makes designing UI’s extremely</w:t>
+      </w:r>
+      <w:r>
+        <w:rPr>
+          <w:color w:val="000000" w:themeColor="text1"/>
+        </w:rPr>
+        <w:t xml:space="preserve"> quick and</w:t>
+      </w:r>
+      <w:r>
+        <w:rPr>
+          <w:color w:val="000000" w:themeColor="text1"/>
+        </w:rPr>
+        <w:t xml:space="preserve"> easy. Widgets are QT’s GUI objects which are pre installed with every version of QT, programmers can create their own or rebuild upon the pre-existing widgets that are provided. This makes adding complex functionality such as buttons and text edit areas extremely easy.</w:t>
+      </w:r>
+    </w:p>
+    <w:p>
+      <w:pPr>
+        <w:spacing w:line="210" w:lineRule="atLeast"/>
+        <w:rPr>
+          <w:color w:val="000000" w:themeColor="text1"/>
+        </w:rPr>
+      </w:pPr>
+      <w:r>
+        <w:rPr>
+          <w:color w:val="000000" w:themeColor="text1"/>
+        </w:rPr>
+        <w:t>The CSS parser that comes built into QT makes it much easier to apply style to the GUI of the application and would be extremely useful later on in the development of the project when the ‘plug-in’ system is implemented. This means that a user might be given the ab</w:t>
+      </w:r>
+      <w:r>
+        <w:rPr>
+          <w:color w:val="000000" w:themeColor="text1"/>
+        </w:rPr>
+        <w:t xml:space="preserve">ility to create their </w:t>
+      </w:r>
+      <w:r>
+        <w:rPr>
+          <w:color w:val="000000" w:themeColor="text1"/>
+        </w:rPr>
+        <w:t>own style-sheet and completely change the look of the application with out re-compiling the source code of the editor.</w:t>
+      </w:r>
+      <w:r>
+        <w:rPr>
+          <w:color w:val="000000" w:themeColor="text1"/>
+        </w:rPr>
+        <w:t xml:space="preserve"> Qt is renowned for being completely cross-platform, meaning that the code can be written once, but ported onto multiple devices.</w:t>
+      </w:r>
+    </w:p>
+    <w:p>
+      <w:pPr>
+        <w:spacing w:line="210" w:lineRule="atLeast"/>
+        <w:rPr>
+          <w:color w:val="000000" w:themeColor="text1"/>
+        </w:rPr>
+      </w:pPr>
+      <w:r>
+        <w:rPr>
+          <w:color w:val="000000" w:themeColor="text1"/>
+        </w:rPr>
+        <w:t xml:space="preserve">Qt is </w:t>
+      </w:r>
+      <w:r>
+        <w:rPr>
+          <w:color w:val="000000" w:themeColor="text1"/>
+        </w:rPr>
+        <w:t>published</w:t>
+      </w:r>
+      <w:r>
+        <w:rPr>
+          <w:color w:val="000000" w:themeColor="text1"/>
+        </w:rPr>
+        <w:t xml:space="preserve"> under the </w:t>
+      </w:r>
+      <w:r>
+        <w:rPr>
+          <w:color w:val="000000" w:themeColor="text1"/>
+        </w:rPr>
+        <w:t xml:space="preserve">‘GNU’ license which </w:t>
+      </w:r>
+      <w:r>
+        <w:rPr>
+          <w:color w:val="000000" w:themeColor="text1"/>
+        </w:rPr>
+        <w:t>means that developers are free to do what they want with the software as long as its open source.</w:t>
+      </w:r>
+    </w:p>
+    <w:p>
+      <w:pPr>
+        <w:spacing w:line="210" w:lineRule="atLeast"/>
+        <w:rPr>
+          <w:color w:val="000000" w:themeColor="text1"/>
+          <w:u w:val="single"/>
+        </w:rPr>
+      </w:pPr>
+      <w:r>
+        <w:rPr>
+          <w:color w:val="000000" w:themeColor="text1"/>
+          <w:u w:val="single"/>
+        </w:rPr>
+        <w:t>Ultimate++ (Ultimatepp</w:t>
+      </w:r>
+      <w:r>
+        <w:rPr>
+          <w:color w:val="000000" w:themeColor="text1"/>
+          <w:u w:val="single"/>
+        </w:rPr>
+        <w:t>, 2016</w:t>
+      </w:r>
+      <w:r>
+        <w:rPr>
+          <w:color w:val="000000" w:themeColor="text1"/>
+          <w:u w:val="single"/>
+        </w:rPr>
+        <w:t>)</w:t>
+      </w:r>
+    </w:p>
+    <w:p>
+      <w:r>
+        <w:t xml:space="preserve">Like Qt, Ultimate++ is a C++ framework. Ultimate++ aims to reduce code complexity by making it as easy as possible to quickly build application using its personal IDE.  Since Ultimate++ is not cross platform means that it does not have to regulate the build process as intensely as QT, making it much simpler to both understand and </w:t>
+      </w:r>
+      <w:r>
+        <w:t xml:space="preserve">to </w:t>
+      </w:r>
+      <w:r>
+        <w:t>program.</w:t>
+      </w:r>
+      <w:r>
+        <w:t xml:space="preserve"> However, this also means that the software produced by this library can only be ran on MS Windows and Linux machines</w:t>
+      </w:r>
+      <w:r>
+        <w:t xml:space="preserve"> which may restrict the target audience for the end product</w:t>
+      </w:r>
+      <w:r>
+        <w:t>.</w:t>
+      </w:r>
+    </w:p>
+    <w:p>
+      <w:r>
+        <w:t xml:space="preserve">Ultimate++ has an active community with well-documented libraries, a simple problem can be solved pretty quickly simply by browsing through their forums and examples. But it is not as highly funded or as supported as other frameworks such as QT. Ultimate++ is released under the BSD license, which imposes very minimal restrictions. </w:t>
+      </w:r>
+    </w:p>
+    <w:p>
+      <w:pPr>
+        <w:spacing w:line="210" w:lineRule="atLeast"/>
+        <w:rPr>
+          <w:color w:val="000000" w:themeColor="text1"/>
+          <w:u w:val="single"/>
+        </w:rPr>
+      </w:pPr>
+      <w:r>
+        <w:rPr>
+          <w:color w:val="000000" w:themeColor="text1"/>
+          <w:u w:val="single"/>
+        </w:rPr>
+        <w:t>Fast light toolkit (</w:t>
+      </w:r>
+      <w:r>
+        <w:rPr>
+          <w:color w:val="000000" w:themeColor="text1"/>
+          <w:u w:val="single"/>
+        </w:rPr>
+        <w:t>FLTK, 2014</w:t>
+      </w:r>
+      <w:r>
+        <w:rPr>
+          <w:color w:val="000000" w:themeColor="text1"/>
+          <w:u w:val="single"/>
+        </w:rPr>
+        <w:t>)</w:t>
+      </w:r>
+    </w:p>
+    <w:p>
+      <w:pPr>
+        <w:spacing w:line="210" w:lineRule="atLeast"/>
+        <w:rPr>
+          <w:color w:val="000000" w:themeColor="text1"/>
+        </w:rPr>
+      </w:pPr>
+      <w:r>
+        <w:rPr>
+          <w:color w:val="000000" w:themeColor="text1"/>
+        </w:rPr>
+        <w:t>Fast light toolkit (FLTK) library is a cross plat</w:t>
+      </w:r>
+      <w:r>
+        <w:rPr>
+          <w:color w:val="000000" w:themeColor="text1"/>
+        </w:rPr>
+        <w:t>form graphical control platform. Originally, FLTK was developed in order to house 3D graphics but has been re-directed towards general app</w:t>
+      </w:r>
+      <w:r>
+        <w:rPr>
+          <w:color w:val="000000" w:themeColor="text1"/>
+        </w:rPr>
+        <w:t>lications. Using its own widget system</w:t>
+      </w:r>
+      <w:r>
+        <w:rPr>
+          <w:color w:val="000000" w:themeColor="text1"/>
+        </w:rPr>
+        <w:t>, drawing events</w:t>
+      </w:r>
+      <w:r>
+        <w:rPr>
+          <w:color w:val="000000" w:themeColor="text1"/>
+        </w:rPr>
+        <w:t xml:space="preserve"> and </w:t>
+      </w:r>
+      <w:r>
+        <w:rPr>
+          <w:color w:val="000000" w:themeColor="text1"/>
+        </w:rPr>
+        <w:t>openGL interface</w:t>
+      </w:r>
+      <w:r>
+        <w:rPr>
+          <w:color w:val="000000" w:themeColor="text1"/>
+        </w:rPr>
+        <w:t xml:space="preserve"> it allows writing graphical applications easy that look the same on all operating systems.</w:t>
+      </w:r>
+    </w:p>
+    <w:p>
+      <w:pPr>
+        <w:spacing w:line="210" w:lineRule="atLeast"/>
+        <w:rPr>
+          <w:color w:val="000000" w:themeColor="text1"/>
+        </w:rPr>
+      </w:pPr>
+      <w:r>
+        <w:rPr>
+          <w:color w:val="000000" w:themeColor="text1"/>
+        </w:rPr>
+        <w:t xml:space="preserve">FLTK </w:t>
+      </w:r>
+      <w:r>
+        <w:rPr>
+          <w:color w:val="000000" w:themeColor="text1"/>
+        </w:rPr>
+        <w:t>does not handle elements that Ultimate++ and Qt handle such as the application life cycle in order to remain as lightweight as possible. A standard hello world application is usually around 100KiB in size. FLTK is released under the same license as QT, meaning that all source code of the software developed using this library needs to be public.</w:t>
+      </w:r>
+    </w:p>
+    <w:p>
       <w:r>
         <w:t>The QT modern framework would be implemented to</w:t>
       </w:r>
@@ -8280,7 +8894,11 @@
         <w:t xml:space="preserve">, CSS </w:t>
       </w:r>
       <w:r>
-        <w:t xml:space="preserve">as well as a fully transformable canvas. The framework can easily be ported onto </w:t>
+        <w:t xml:space="preserve">as well as a fully transformable canvas. The </w:t>
+      </w:r>
+      <w:r>
+        <w:lastRenderedPageBreak/>
+        <w:t xml:space="preserve">framework can easily be ported onto </w:t>
       </w:r>
       <w:r>
         <w:t>many different</w:t>
@@ -8457,7 +9075,6 @@
     </w:p>
     <w:p>
       <w:r>
-        <w:lastRenderedPageBreak/>
         <w:t xml:space="preserve">All scope variables would be contained inside of a dynamic </w:t>
       </w:r>
       <w:r>
@@ -8590,7 +9207,11 @@
     </w:p>
     <w:p>
       <w:r>
-        <w:t>Lexical analysers are considered a lot smarter than regular expressions since they can take multiple files into scope whereas regular expression can only process what they can match. However, lexical analyser</w:t>
+        <w:t xml:space="preserve">Lexical analysers are considered a lot smarter than regular expressions since they can take multiple files into scope whereas regular expression can only process what they can match. However, lexical </w:t>
+      </w:r>
+      <w:r>
+        <w:lastRenderedPageBreak/>
+        <w:t>analyser</w:t>
       </w:r>
       <w:r>
         <w:t>s</w:t>
@@ -8699,7 +9320,6 @@
         <w:rPr>
           <w:sz w:val="22"/>
         </w:rPr>
-        <w:lastRenderedPageBreak/>
         <w:t>3</w:t>
       </w:r>
       <w:r>
@@ -8932,7 +9552,14 @@
         <w:rPr>
           <w:color w:val="000000" w:themeColor="text1"/>
         </w:rPr>
-        <w:t xml:space="preserve">. This also creates great plug-in opportunities because users can share their hacks on a large </w:t>
+        <w:t xml:space="preserve">. This also creates great plug-in opportunities because users can share </w:t>
+      </w:r>
+      <w:r>
+        <w:rPr>
+          <w:color w:val="000000" w:themeColor="text1"/>
+        </w:rPr>
+        <w:lastRenderedPageBreak/>
+        <w:t xml:space="preserve">their hacks on a large </w:t>
       </w:r>
       <w:proofErr w:type="spellStart"/>
       <w:r>
@@ -8993,7 +9620,6 @@
         <w:rPr>
           <w:sz w:val="22"/>
         </w:rPr>
-        <w:lastRenderedPageBreak/>
         <w:t>3</w:t>
       </w:r>
       <w:r>
@@ -9150,7 +9776,6 @@
       </w:pPr>
       <w:bookmarkStart w:id="18" w:name="_Toc318979224"/>
       <w:r>
-        <w:lastRenderedPageBreak/>
         <w:t>4</w:t>
       </w:r>
       <w:r>
@@ -9304,6 +9929,7 @@
           <w:noProof/>
           <w:lang w:val="en-US" w:eastAsia="en-US"/>
         </w:rPr>
+        <w:lastRenderedPageBreak/>
         <w:drawing>
           <wp:inline distT="0" distB="0" distL="0" distR="0" wp14:anchorId="5CC96A74" wp14:editId="646141F0">
             <wp:extent cx="4488993" cy="3086100"/>
@@ -9396,7 +10022,6 @@
         <w:spacing w:line="210" w:lineRule="atLeast"/>
       </w:pPr>
       <w:r>
-        <w:lastRenderedPageBreak/>
         <w:t xml:space="preserve">As displayed in figure 3.1.2 it is easy to see that the base UI elements are exactly the same. The project manager tree, tabs bar and code editor window are all located in the same positions and look similar. However, the author has decided to switch the default theme from dark to light since it seems less stressful on the eyes, but there will be a dark theme included that the user can select and there is always the ability for the user to create their own. </w:t>
       </w:r>
     </w:p>
@@ -9423,6 +10048,7 @@
       </w:pPr>
       <w:bookmarkStart w:id="20" w:name="_Toc318979226"/>
       <w:r>
+        <w:lastRenderedPageBreak/>
         <w:t>4</w:t>
       </w:r>
       <w:r>
@@ -9535,7 +10161,6 @@
     </w:p>
     <w:p>
       <w:r>
-        <w:lastRenderedPageBreak/>
         <w:t xml:space="preserve">As seen in figure 3.2.1 the simplified class diagram shows how the software is broken down into individual classes. In order to reduce complexity, all of the I/O functions are handled in one place, which is inside of the </w:t>
       </w:r>
       <w:proofErr w:type="spellStart"/>
@@ -9580,6 +10205,7 @@
     </w:p>
     <w:p>
       <w:r>
+        <w:lastRenderedPageBreak/>
         <w:t>The asset manager is greatly important to the architecture of the software and this is because the software has been designed to include a plug in system. Upon initial load the main Able class tells the Asset Manager to find and load all plug-in related files and us</w:t>
       </w:r>
       <w:r>
@@ -11571,11 +12197,7 @@
       </w:r>
       <w:proofErr w:type="spellEnd"/>
       <w:r>
-        <w:t>. The class rule handles functional and keyword related objects, the auto-</w:t>
-      </w:r>
-      <w:r>
-        <w:lastRenderedPageBreak/>
-        <w:t>completer rule handles variables that will be included in the auto-completers prediction engine and the single line comment rule handles code comments. These are just a few examples, a typical language support files would also include rules for multi-lined comments, operators, numeric values, Strings and more.</w:t>
+        <w:t>. The class rule handles functional and keyword related objects, the auto-completer rule handles variables that will be included in the auto-completers prediction engine and the single line comment rule handles code comments. These are just a few examples, a typical language support files would also include rules for multi-lined comments, operators, numeric values, Strings and more.</w:t>
       </w:r>
     </w:p>
     <w:p/>
@@ -11619,7 +12241,11 @@
         <w:t xml:space="preserve"> of the program</w:t>
       </w:r>
       <w:r>
-        <w:t xml:space="preserve"> when optimising cod</w:t>
+        <w:t xml:space="preserve"> when </w:t>
+      </w:r>
+      <w:r>
+        <w:lastRenderedPageBreak/>
+        <w:t>optimising cod</w:t>
       </w:r>
       <w:r>
         <w:t xml:space="preserve">e. </w:t>
@@ -14518,18 +15144,7 @@
                 <w:szCs w:val="24"/>
                 <w:lang w:eastAsia="en-US"/>
               </w:rPr>
-              <w:t xml:space="preserve">(Basic syntax </w:t>
-            </w:r>
-            <w:r>
-              <w:rPr>
-                <w:rFonts w:ascii="Calibri" w:eastAsia="Times New Roman" w:hAnsi="Calibri" w:cs="Times New Roman"/>
-                <w:color w:val="000000"/>
-                <w:sz w:val="24"/>
-                <w:szCs w:val="24"/>
-                <w:lang w:eastAsia="en-US"/>
-              </w:rPr>
-              <w:lastRenderedPageBreak/>
-              <w:t>highlighting)</w:t>
+              <w:t>(Basic syntax highlighting)</w:t>
             </w:r>
           </w:p>
         </w:tc>
@@ -16405,7 +17020,11 @@
         <w:t xml:space="preserve"> used to analyse the performance </w:t>
       </w:r>
       <w:r>
-        <w:t xml:space="preserve">on a regular basis to ensure that the efficiency of the functions </w:t>
+        <w:t xml:space="preserve">on a regular basis to ensure that the efficiency of </w:t>
+      </w:r>
+      <w:r>
+        <w:lastRenderedPageBreak/>
+        <w:t xml:space="preserve">the functions </w:t>
       </w:r>
       <w:r>
         <w:t>was</w:t>
@@ -33363,7 +33982,6 @@
                 </w:rPr>
               </w:pPr>
               <w:bookmarkStart w:id="32" w:name="_Toc318979237"/>
-              <w:proofErr w:type="spellStart"/>
               <w:proofErr w:type="gramStart"/>
               <w:r>
                 <w:rPr>
@@ -33371,16 +33989,7 @@
                   <w:bCs w:val="0"/>
                   <w:sz w:val="22"/>
                 </w:rPr>
-                <w:t>Biomedcentral</w:t>
-              </w:r>
-              <w:proofErr w:type="spellEnd"/>
-              <w:r>
-                <w:rPr>
-                  <w:rFonts w:asciiTheme="minorHAnsi" w:eastAsiaTheme="minorEastAsia" w:hAnsiTheme="minorHAnsi" w:cstheme="minorBidi"/>
-                  <w:bCs w:val="0"/>
-                  <w:sz w:val="22"/>
-                </w:rPr>
-                <w:t>, 2015.</w:t>
+                <w:t>Biomedcentral, 2015.</w:t>
               </w:r>
               <w:proofErr w:type="gramEnd"/>
               <w:r>
@@ -33471,6 +34080,140 @@
                   <w:sz w:val="22"/>
                 </w:rPr>
               </w:pPr>
+              <w:proofErr w:type="gramStart"/>
+              <w:r>
+                <w:rPr>
+                  <w:rFonts w:asciiTheme="minorHAnsi" w:eastAsiaTheme="minorEastAsia" w:hAnsiTheme="minorHAnsi" w:cstheme="minorBidi"/>
+                  <w:bCs w:val="0"/>
+                  <w:sz w:val="22"/>
+                </w:rPr>
+                <w:t>FLTK, 2014.</w:t>
+              </w:r>
+              <w:proofErr w:type="gramEnd"/>
+              <w:r>
+                <w:rPr>
+                  <w:rFonts w:asciiTheme="minorHAnsi" w:eastAsiaTheme="minorEastAsia" w:hAnsiTheme="minorHAnsi" w:cstheme="minorBidi"/>
+                  <w:bCs w:val="0"/>
+                  <w:sz w:val="22"/>
+                </w:rPr>
+                <w:t xml:space="preserve"> Fast light toolkit C++ framework [online]</w:t>
+              </w:r>
+            </w:p>
+            <w:p>
+              <w:r>
+                <w:tab/>
+                <w:t xml:space="preserve">Available at: </w:t>
+              </w:r>
+              <w:hyperlink r:id="rId35" w:history="1">
+                <w:r>
+                  <w:rPr>
+                    <w:rStyle w:val="Hyperlink"/>
+                  </w:rPr>
+                  <w:t>http://www.fltk.org</w:t>
+                </w:r>
+              </w:hyperlink>
+              <w:r>
+                <w:t xml:space="preserve"> [Accessed 2016 March 10</w:t>
+              </w:r>
+            </w:p>
+            <w:p>
+              <w:pPr>
+                <w:spacing w:after="0" w:line="240" w:lineRule="auto"/>
+                <w:ind w:left="720"/>
+                <w:rPr>
+                  <w:rFonts w:eastAsia="Times New Roman" w:cs="Times New Roman"/>
+                  <w:lang w:eastAsia="en-US"/>
+                </w:rPr>
+              </w:pPr>
+              <w:r>
+                <w:rPr>
+                  <w:rFonts w:eastAsia="Times New Roman" w:cs="Times New Roman"/>
+                  <w:color w:val="000000"/>
+                  <w:lang w:eastAsia="en-US"/>
+                </w:rPr>
+                <w:t>Laxmi Joshi. (2014). Case study: J</w:t>
+              </w:r>
+              <w:r>
+                <w:rPr>
+                  <w:rFonts w:eastAsia="Times New Roman" w:cs="Times New Roman"/>
+                  <w:color w:val="000000"/>
+                  <w:lang w:eastAsia="en-US"/>
+                </w:rPr>
+                <w:t>ava is secure programming langu</w:t>
+              </w:r>
+              <w:r>
+                <w:rPr>
+                  <w:rFonts w:eastAsia="Times New Roman" w:cs="Times New Roman"/>
+                  <w:color w:val="000000"/>
+                  <w:lang w:eastAsia="en-US"/>
+                </w:rPr>
+                <w:t>a</w:t>
+              </w:r>
+              <w:r>
+                <w:rPr>
+                  <w:rFonts w:eastAsia="Times New Roman" w:cs="Times New Roman"/>
+                  <w:color w:val="000000"/>
+                  <w:lang w:eastAsia="en-US"/>
+                </w:rPr>
+                <w:t>g</w:t>
+              </w:r>
+              <w:r>
+                <w:rPr>
+                  <w:rFonts w:eastAsia="Times New Roman" w:cs="Times New Roman"/>
+                  <w:color w:val="000000"/>
+                  <w:lang w:eastAsia="en-US"/>
+                </w:rPr>
+                <w:t>e. </w:t>
+              </w:r>
+              <w:proofErr w:type="gramStart"/>
+              <w:r>
+                <w:rPr>
+                  <w:rFonts w:eastAsia="Times New Roman" w:cs="Times New Roman"/>
+                  <w:i/>
+                  <w:iCs/>
+                  <w:color w:val="000000"/>
+                  <w:lang w:eastAsia="en-US"/>
+                </w:rPr>
+                <w:t>International Journal of Computer Networking</w:t>
+              </w:r>
+              <w:r>
+                <w:rPr>
+                  <w:rFonts w:eastAsia="Times New Roman" w:cs="Times New Roman"/>
+                  <w:color w:val="000000"/>
+                  <w:lang w:eastAsia="en-US"/>
+                </w:rPr>
+                <w:t>.</w:t>
+              </w:r>
+              <w:proofErr w:type="gramEnd"/>
+              <w:r>
+                <w:rPr>
+                  <w:rFonts w:eastAsia="Times New Roman" w:cs="Times New Roman"/>
+                  <w:color w:val="000000"/>
+                  <w:lang w:eastAsia="en-US"/>
+                </w:rPr>
+                <w:t xml:space="preserve"> </w:t>
+              </w:r>
+              <w:proofErr w:type="gramStart"/>
+              <w:r>
+                <w:rPr>
+                  <w:rFonts w:eastAsia="Times New Roman" w:cs="Times New Roman"/>
+                  <w:color w:val="000000"/>
+                  <w:lang w:eastAsia="en-US"/>
+                </w:rPr>
+                <w:t>4 (2), p6-8.</w:t>
+              </w:r>
+              <w:proofErr w:type="gramEnd"/>
+            </w:p>
+            <w:p>
+              <w:pPr>
+                <w:pStyle w:val="ReferenceHeading"/>
+                <w:ind w:firstLine="720"/>
+                <w:rPr>
+                  <w:rFonts w:asciiTheme="minorHAnsi" w:eastAsiaTheme="minorEastAsia" w:hAnsiTheme="minorHAnsi" w:cstheme="minorBidi"/>
+                  <w:bCs w:val="0"/>
+                  <w:sz w:val="22"/>
+                </w:rPr>
+              </w:pPr>
               <w:bookmarkStart w:id="34" w:name="_Toc318979239"/>
               <w:proofErr w:type="gramStart"/>
               <w:r>
@@ -33497,7 +34240,7 @@
                 <w:tab/>
                 <w:t xml:space="preserve">Available at: </w:t>
               </w:r>
-              <w:hyperlink r:id="rId35" w:history="1">
+              <w:hyperlink r:id="rId36" w:history="1">
                 <w:r>
                   <w:rPr>
                     <w:rStyle w:val="Hyperlink"/>
@@ -33539,7 +34282,15 @@
                   <w:bCs w:val="0"/>
                   <w:sz w:val="22"/>
                 </w:rPr>
-                <w:t>Notepad ++, 2016.</w:t>
+                <w:t>Notepad</w:t>
+              </w:r>
+              <w:r>
+                <w:rPr>
+                  <w:rFonts w:asciiTheme="minorHAnsi" w:eastAsiaTheme="minorEastAsia" w:hAnsiTheme="minorHAnsi" w:cstheme="minorBidi"/>
+                  <w:bCs w:val="0"/>
+                  <w:sz w:val="22"/>
+                </w:rPr>
+                <w:t>++, 2016.</w:t>
               </w:r>
               <w:proofErr w:type="gramEnd"/>
               <w:r>
@@ -33575,6 +34326,66 @@
                 </w:rPr>
               </w:pPr>
               <w:bookmarkStart w:id="36" w:name="_Toc318979241"/>
+              <w:proofErr w:type="gramStart"/>
+              <w:r>
+                <w:rPr>
+                  <w:rFonts w:asciiTheme="minorHAnsi" w:eastAsiaTheme="minorEastAsia" w:hAnsiTheme="minorHAnsi" w:cstheme="minorBidi"/>
+                  <w:bCs w:val="0"/>
+                  <w:sz w:val="22"/>
+                </w:rPr>
+                <w:t>Ultimate++, 2016.</w:t>
+              </w:r>
+              <w:proofErr w:type="gramEnd"/>
+              <w:r>
+                <w:rPr>
+                  <w:rFonts w:asciiTheme="minorHAnsi" w:eastAsiaTheme="minorEastAsia" w:hAnsiTheme="minorHAnsi" w:cstheme="minorBidi"/>
+                  <w:bCs w:val="0"/>
+                  <w:sz w:val="22"/>
+                </w:rPr>
+                <w:t xml:space="preserve"> </w:t>
+              </w:r>
+              <w:r>
+                <w:rPr>
+                  <w:rFonts w:asciiTheme="minorHAnsi" w:eastAsiaTheme="minorEastAsia" w:hAnsiTheme="minorHAnsi" w:cstheme="minorBidi"/>
+                  <w:bCs w:val="0"/>
+                  <w:sz w:val="22"/>
+                </w:rPr>
+                <w:t>C++ GUI framework</w:t>
+              </w:r>
+              <w:r>
+                <w:rPr>
+                  <w:rFonts w:asciiTheme="minorHAnsi" w:eastAsiaTheme="minorEastAsia" w:hAnsiTheme="minorHAnsi" w:cstheme="minorBidi"/>
+                  <w:bCs w:val="0"/>
+                  <w:sz w:val="22"/>
+                </w:rPr>
+                <w:t xml:space="preserve"> [online]</w:t>
+              </w:r>
+            </w:p>
+            <w:p>
+              <w:r>
+                <w:tab/>
+                <w:t xml:space="preserve">Available at: </w:t>
+              </w:r>
+              <w:r>
+                <w:t xml:space="preserve">http://www.ultimatepp.org/ </w:t>
+              </w:r>
+              <w:r>
+                <w:t>[Accessed 2016 March 10</w:t>
+              </w:r>
+              <w:r>
+                <w:t>]</w:t>
+              </w:r>
+            </w:p>
+            <w:p>
+              <w:pPr>
+                <w:pStyle w:val="ReferenceHeading"/>
+                <w:ind w:firstLine="720"/>
+                <w:rPr>
+                  <w:rFonts w:asciiTheme="minorHAnsi" w:eastAsiaTheme="minorEastAsia" w:hAnsiTheme="minorHAnsi" w:cstheme="minorBidi"/>
+                  <w:bCs w:val="0"/>
+                  <w:sz w:val="22"/>
+                </w:rPr>
+              </w:pPr>
               <w:proofErr w:type="gramStart"/>
               <w:r>
                 <w:rPr>
@@ -33655,6 +34466,52 @@
               </w:r>
               <w:r>
                 <w:t xml:space="preserve">  [Accessed 2016 March 3]</w:t>
+              </w:r>
+            </w:p>
+            <w:p>
+              <w:pPr>
+                <w:pStyle w:val="ReferenceHeading"/>
+                <w:ind w:firstLine="720"/>
+                <w:rPr>
+                  <w:rFonts w:asciiTheme="minorHAnsi" w:eastAsiaTheme="minorEastAsia" w:hAnsiTheme="minorHAnsi" w:cstheme="minorBidi"/>
+                  <w:bCs w:val="0"/>
+                  <w:sz w:val="22"/>
+                </w:rPr>
+              </w:pPr>
+              <w:proofErr w:type="gramStart"/>
+              <w:r>
+                <w:rPr>
+                  <w:rFonts w:asciiTheme="minorHAnsi" w:eastAsiaTheme="minorEastAsia" w:hAnsiTheme="minorHAnsi" w:cstheme="minorBidi"/>
+                  <w:bCs w:val="0"/>
+                  <w:sz w:val="22"/>
+                </w:rPr>
+                <w:t>QT, 2015.</w:t>
+              </w:r>
+              <w:proofErr w:type="gramEnd"/>
+              <w:r>
+                <w:rPr>
+                  <w:rFonts w:asciiTheme="minorHAnsi" w:eastAsiaTheme="minorEastAsia" w:hAnsiTheme="minorHAnsi" w:cstheme="minorBidi"/>
+                  <w:bCs w:val="0"/>
+                  <w:sz w:val="22"/>
+                </w:rPr>
+                <w:t xml:space="preserve"> C++ development framework [online]</w:t>
+              </w:r>
+            </w:p>
+            <w:p>
+              <w:r>
+                <w:tab/>
+                <w:t xml:space="preserve">Available at: </w:t>
+              </w:r>
+              <w:hyperlink r:id="rId37" w:history="1">
+                <w:r>
+                  <w:rPr>
+                    <w:rStyle w:val="Hyperlink"/>
+                  </w:rPr>
+                  <w:t>http://www.qt.io</w:t>
+                </w:r>
+              </w:hyperlink>
+              <w:r>
+                <w:t xml:space="preserve"> [Accessed 2016 March 10]</w:t>
               </w:r>
             </w:p>
             <w:sdt>
@@ -33814,7 +34671,7 @@
           <w:rPr>
             <w:noProof/>
           </w:rPr>
-          <w:t>12</w:t>
+          <w:t>5</w:t>
         </w:r>
         <w:r>
           <w:rPr>
@@ -39924,7 +40781,7 @@
 </file>
 
 <file path=customXml/itemProps4.xml><?xml version="1.0" encoding="utf-8"?>
-<ds:datastoreItem xmlns:ds="http://schemas.openxmlformats.org/officeDocument/2006/customXml" ds:itemID="{862F33C9-0C57-F247-A947-3536FD7E0C88}">
+<ds:datastoreItem xmlns:ds="http://schemas.openxmlformats.org/officeDocument/2006/customXml" ds:itemID="{5FCF8F4D-C888-274C-8579-699DF4C6FB92}">
   <ds:schemaRefs>
     <ds:schemaRef ds:uri="http://schemas.openxmlformats.org/officeDocument/2006/bibliography"/>
   </ds:schemaRefs>

</xml_diff>

<commit_message>
REPORT: Finished comparison of frameworks
</commit_message>
<xml_diff>
--- a/libs/Interim report.docx
+++ b/libs/Interim report.docx
@@ -3169,15 +3169,7 @@
         <w:rPr>
           <w:color w:val="404040" w:themeColor="text1" w:themeTint="BF"/>
         </w:rPr>
-        <w:t xml:space="preserve">“Although it is possible to program using nothing more than Notepad and a compiler, it is much easier to use an Interactive Development Environment (IDE) as the GUI for programming. Typical features include syntax highlighting, so that the keywords </w:t>
-      </w:r>
-      <w:bookmarkStart w:id="2" w:name="_GoBack"/>
-      <w:bookmarkEnd w:id="2"/>
-      <w:r>
-        <w:rPr>
-          <w:color w:val="404040" w:themeColor="text1" w:themeTint="BF"/>
-        </w:rPr>
-        <w:t xml:space="preserve">are readily visible, and autocomplete (e.g. like Visual Studio’s Intellisense) to improve efficiency or gain context dependent help. </w:t>
+        <w:t xml:space="preserve">“Although it is possible to program using nothing more than Notepad and a compiler, it is much easier to use an Interactive Development Environment (IDE) as the GUI for programming. Typical features include syntax highlighting, so that the keywords are readily visible, and autocomplete (e.g. like Visual Studio’s Intellisense) to improve efficiency or gain context dependent help. </w:t>
       </w:r>
       <w:r>
         <w:rPr>
@@ -3199,12 +3191,12 @@
       <w:pPr>
         <w:pStyle w:val="Heading2"/>
       </w:pPr>
-      <w:bookmarkStart w:id="3" w:name="_Toc318979208"/>
+      <w:bookmarkStart w:id="2" w:name="_Toc318979208"/>
       <w:r>
         <w:lastRenderedPageBreak/>
         <w:t>1.2 Project context</w:t>
       </w:r>
-      <w:bookmarkEnd w:id="3"/>
+      <w:bookmarkEnd w:id="2"/>
     </w:p>
     <w:p>
       <w:r>
@@ -5395,7 +5387,7 @@
           <w:szCs w:val="22"/>
         </w:rPr>
       </w:pPr>
-      <w:bookmarkStart w:id="4" w:name="_Toc318979209"/>
+      <w:bookmarkStart w:id="3" w:name="_Toc318979209"/>
     </w:p>
     <w:p>
       <w:pPr>
@@ -5416,7 +5408,7 @@
       <w:r>
         <w:t>Objectives</w:t>
       </w:r>
-      <w:bookmarkEnd w:id="4"/>
+      <w:bookmarkEnd w:id="3"/>
     </w:p>
     <w:p>
       <w:pPr>
@@ -5439,11 +5431,11 @@
       <w:pPr>
         <w:pStyle w:val="Heading2"/>
       </w:pPr>
-      <w:bookmarkStart w:id="5" w:name="_Toc318979210"/>
+      <w:bookmarkStart w:id="4" w:name="_Toc318979210"/>
       <w:r>
         <w:t>2.1 Primary objectives</w:t>
       </w:r>
-      <w:bookmarkEnd w:id="5"/>
+      <w:bookmarkEnd w:id="4"/>
     </w:p>
     <w:p>
       <w:pPr>
@@ -5662,11 +5654,11 @@
       <w:pPr>
         <w:pStyle w:val="Heading2"/>
       </w:pPr>
-      <w:bookmarkStart w:id="6" w:name="_Toc318979211"/>
+      <w:bookmarkStart w:id="5" w:name="_Toc318979211"/>
       <w:r>
         <w:t>2.2 Secondary objectives</w:t>
       </w:r>
-      <w:bookmarkEnd w:id="6"/>
+      <w:bookmarkEnd w:id="5"/>
     </w:p>
     <w:p>
       <w:pPr>
@@ -6021,7 +6013,7 @@
       <w:pPr>
         <w:pStyle w:val="Heading1"/>
       </w:pPr>
-      <w:bookmarkStart w:id="7" w:name="_Toc318979212"/>
+      <w:bookmarkStart w:id="6" w:name="_Toc318979212"/>
       <w:r>
         <w:t>3</w:t>
       </w:r>
@@ -6031,20 +6023,20 @@
       <w:r>
         <w:t>Background</w:t>
       </w:r>
-      <w:bookmarkEnd w:id="7"/>
+      <w:bookmarkEnd w:id="6"/>
     </w:p>
     <w:p>
       <w:pPr>
         <w:pStyle w:val="Heading2"/>
       </w:pPr>
-      <w:bookmarkStart w:id="8" w:name="_Toc318979213"/>
+      <w:bookmarkStart w:id="7" w:name="_Toc318979213"/>
       <w:r>
         <w:t>3</w:t>
       </w:r>
       <w:r>
         <w:t>.1 General context</w:t>
       </w:r>
-      <w:bookmarkEnd w:id="8"/>
+      <w:bookmarkEnd w:id="7"/>
     </w:p>
     <w:p>
       <w:r>
@@ -6525,7 +6517,7 @@
           <w:sz w:val="22"/>
         </w:rPr>
       </w:pPr>
-      <w:bookmarkStart w:id="9" w:name="_Toc318979214"/>
+      <w:bookmarkStart w:id="8" w:name="_Toc318979214"/>
       <w:r>
         <w:rPr>
           <w:sz w:val="22"/>
@@ -6550,7 +6542,7 @@
         </w:rPr>
         <w:t xml:space="preserve"> Syntax highlighting</w:t>
       </w:r>
-      <w:bookmarkEnd w:id="9"/>
+      <w:bookmarkEnd w:id="8"/>
     </w:p>
     <w:p>
       <w:pPr>
@@ -7143,7 +7135,7 @@
           <w:sz w:val="22"/>
         </w:rPr>
       </w:pPr>
-      <w:bookmarkStart w:id="10" w:name="_Toc318979215"/>
+      <w:bookmarkStart w:id="9" w:name="_Toc318979215"/>
       <w:r>
         <w:rPr>
           <w:sz w:val="22"/>
@@ -7168,7 +7160,7 @@
         </w:rPr>
         <w:t xml:space="preserve"> Auto complete</w:t>
       </w:r>
-      <w:bookmarkEnd w:id="10"/>
+      <w:bookmarkEnd w:id="9"/>
     </w:p>
     <w:p>
       <w:r>
@@ -7395,7 +7387,7 @@
           <w:sz w:val="22"/>
         </w:rPr>
       </w:pPr>
-      <w:bookmarkStart w:id="11" w:name="_Toc318979217"/>
+      <w:bookmarkStart w:id="10" w:name="_Toc318979217"/>
       <w:r>
         <w:rPr>
           <w:sz w:val="22"/>
@@ -7420,7 +7412,7 @@
         </w:rPr>
         <w:t xml:space="preserve"> Software functionality</w:t>
       </w:r>
-      <w:bookmarkEnd w:id="11"/>
+      <w:bookmarkEnd w:id="10"/>
     </w:p>
     <w:p>
       <w:pPr>
@@ -8098,7 +8090,7 @@
           <w:sz w:val="22"/>
         </w:rPr>
       </w:pPr>
-      <w:bookmarkStart w:id="12" w:name="_Toc318979218"/>
+      <w:bookmarkStart w:id="11" w:name="_Toc318979218"/>
     </w:p>
     <w:p>
       <w:pPr>
@@ -8127,7 +8119,7 @@
       <w:r>
         <w:t>echnologies</w:t>
       </w:r>
-      <w:bookmarkEnd w:id="12"/>
+      <w:bookmarkEnd w:id="11"/>
     </w:p>
     <w:p>
       <w:pPr>
@@ -8454,6 +8446,9 @@
     <w:p>
       <w:pPr>
         <w:spacing w:line="210" w:lineRule="atLeast"/>
+        <w:rPr>
+          <w:color w:val="000000" w:themeColor="text1"/>
+        </w:rPr>
       </w:pPr>
     </w:p>
     <w:p>
@@ -8561,47 +8556,56 @@
     </w:p>
     <w:p>
       <w:pPr>
-        <w:spacing w:line="210" w:lineRule="atLeast"/>
-        <w:rPr>
-          <w:color w:val="365F91" w:themeColor="accent1" w:themeShade="BF"/>
-        </w:rPr>
-      </w:pPr>
+        <w:pStyle w:val="Heading2"/>
+        <w:rPr>
+          <w:sz w:val="22"/>
+        </w:rPr>
+      </w:pPr>
+      <w:r>
+        <w:rPr>
+          <w:sz w:val="22"/>
+        </w:rPr>
+        <w:lastRenderedPageBreak/>
+        <w:t>3.2.2</w:t>
+      </w:r>
+      <w:r>
+        <w:rPr>
+          <w:sz w:val="22"/>
+        </w:rPr>
+        <w:t xml:space="preserve"> </w:t>
+      </w:r>
+      <w:r>
+        <w:rPr>
+          <w:sz w:val="22"/>
+        </w:rPr>
+        <w:t>Frameworks</w:t>
+      </w:r>
+      <w:r>
+        <w:rPr>
+          <w:sz w:val="22"/>
+        </w:rPr>
+        <w:t xml:space="preserve"> and GUI API’s</w:t>
+      </w:r>
     </w:p>
     <w:p>
-      <w:pPr>
-        <w:pStyle w:val="Heading2"/>
-        <w:rPr>
-          <w:sz w:val="22"/>
-        </w:rPr>
-      </w:pPr>
-      <w:r>
-        <w:rPr>
-          <w:sz w:val="22"/>
-        </w:rPr>
-        <w:t>3.2.2</w:t>
-      </w:r>
-      <w:r>
-        <w:rPr>
-          <w:sz w:val="22"/>
-        </w:rPr>
-        <w:t xml:space="preserve"> </w:t>
-      </w:r>
-      <w:r>
-        <w:rPr>
-          <w:sz w:val="22"/>
-        </w:rPr>
-        <w:t>Frameworks</w:t>
-      </w:r>
-      <w:r>
-        <w:rPr>
-          <w:sz w:val="22"/>
-        </w:rPr>
-        <w:t xml:space="preserve"> and GUI API’s</w:t>
+      <w:r>
+        <w:t>This is the framework that will hold the entire application together. Choosing a suitable solution is very important since it has a large affect on the development speed of the application.</w:t>
       </w:r>
     </w:p>
     <w:p>
-      <w:r>
-        <w:t>This is the framework that will hold the entire application together. Choosing a suitable solution is very important since it has a large affect on the development speed of the application.</w:t>
+      <w:pPr>
+        <w:spacing w:line="210" w:lineRule="atLeast"/>
+        <w:rPr>
+          <w:color w:val="000000" w:themeColor="text1"/>
+          <w:u w:val="single"/>
+        </w:rPr>
+      </w:pPr>
+      <w:r>
+        <w:rPr>
+          <w:color w:val="000000" w:themeColor="text1"/>
+          <w:u w:val="single"/>
+        </w:rPr>
+        <w:t>QT (QT, 2015)</w:t>
       </w:r>
     </w:p>
     <w:p>
@@ -8609,126 +8613,488 @@
         <w:spacing w:line="210" w:lineRule="atLeast"/>
         <w:rPr>
           <w:color w:val="000000" w:themeColor="text1"/>
-          <w:u w:val="single"/>
-        </w:rPr>
-      </w:pPr>
-      <w:r>
+        </w:rPr>
+      </w:pPr>
+      <w:r>
+        <w:rPr>
+          <w:color w:val="000000" w:themeColor="text1"/>
+        </w:rPr>
+        <w:t xml:space="preserve">Qt is a cross-platform, highly documented and well-funded framework that has a large community of followers. Qt handles both the application life cycle and the GUI of the </w:t>
+      </w:r>
+      <w:r>
+        <w:rPr>
+          <w:color w:val="000000" w:themeColor="text1"/>
+        </w:rPr>
+        <w:t>application;</w:t>
+      </w:r>
+      <w:r>
+        <w:rPr>
+          <w:color w:val="000000" w:themeColor="text1"/>
+        </w:rPr>
+        <w:t xml:space="preserve"> also it is written in C++ for C++. Qt provides a tailored IDE called ‘Qt creator’ (Qt Creator, 2015) which is developed especially for programming with the QT framework. The IDE gives the programmer a drag and drop widget interface which makes designing UI’s extremely</w:t>
+      </w:r>
+      <w:r>
+        <w:rPr>
+          <w:color w:val="000000" w:themeColor="text1"/>
+        </w:rPr>
+        <w:t xml:space="preserve"> quick and</w:t>
+      </w:r>
+      <w:r>
+        <w:rPr>
+          <w:color w:val="000000" w:themeColor="text1"/>
+        </w:rPr>
+        <w:t xml:space="preserve"> easy</w:t>
+      </w:r>
+      <w:r>
+        <w:rPr>
+          <w:color w:val="000000" w:themeColor="text1"/>
+        </w:rPr>
+        <w:t>, which is shown below:</w:t>
+      </w:r>
+    </w:p>
+    <w:p>
+      <w:pPr>
+        <w:spacing w:line="210" w:lineRule="atLeast"/>
+        <w:jc w:val="center"/>
+        <w:rPr>
+          <w:color w:val="000000" w:themeColor="text1"/>
+        </w:rPr>
+      </w:pPr>
+      <w:r>
+        <w:rPr>
+          <w:noProof/>
+          <w:color w:val="000000" w:themeColor="text1"/>
+          <w:lang w:val="en-US" w:eastAsia="en-US"/>
+        </w:rPr>
+        <w:drawing>
+          <wp:inline distT="0" distB="0" distL="0" distR="0" wp14:anchorId="547DAE11" wp14:editId="7CF915DB">
+            <wp:extent cx="4572000" cy="2536825"/>
+            <wp:effectExtent l="0" t="0" r="0" b="3175"/>
+            <wp:docPr id="35" name="Picture 18"/>
+            <wp:cNvGraphicFramePr>
+              <a:graphicFrameLocks xmlns:a="http://schemas.openxmlformats.org/drawingml/2006/main" noChangeAspect="1"/>
+            </wp:cNvGraphicFramePr>
+            <a:graphic xmlns:a="http://schemas.openxmlformats.org/drawingml/2006/main">
+              <a:graphicData uri="http://schemas.openxmlformats.org/drawingml/2006/picture">
+                <pic:pic xmlns:pic="http://schemas.openxmlformats.org/drawingml/2006/picture">
+                  <pic:nvPicPr>
+                    <pic:cNvPr id="0" name="Picture 18"/>
+                    <pic:cNvPicPr>
+                      <a:picLocks noChangeAspect="1" noChangeArrowheads="1"/>
+                    </pic:cNvPicPr>
+                  </pic:nvPicPr>
+                  <pic:blipFill>
+                    <a:blip r:embed="rId28">
+                      <a:extLst>
+                        <a:ext uri="{28A0092B-C50C-407E-A947-70E740481C1C}">
+                          <a14:useLocalDpi xmlns:a14="http://schemas.microsoft.com/office/drawing/2010/main" val="0"/>
+                        </a:ext>
+                      </a:extLst>
+                    </a:blip>
+                    <a:srcRect/>
+                    <a:stretch>
+                      <a:fillRect/>
+                    </a:stretch>
+                  </pic:blipFill>
+                  <pic:spPr bwMode="auto">
+                    <a:xfrm>
+                      <a:off x="0" y="0"/>
+                      <a:ext cx="4572161" cy="2536914"/>
+                    </a:xfrm>
+                    <a:prstGeom prst="rect">
+                      <a:avLst/>
+                    </a:prstGeom>
+                    <a:noFill/>
+                    <a:ln>
+                      <a:noFill/>
+                    </a:ln>
+                  </pic:spPr>
+                </pic:pic>
+              </a:graphicData>
+            </a:graphic>
+          </wp:inline>
+        </w:drawing>
+      </w:r>
+      <w:bookmarkStart w:id="12" w:name="_GoBack"/>
+      <w:bookmarkEnd w:id="12"/>
+    </w:p>
+    <w:p>
+      <w:pPr>
+        <w:spacing w:line="210" w:lineRule="atLeast"/>
+        <w:ind w:firstLine="720"/>
+        <w:jc w:val="center"/>
+        <w:rPr>
+          <w:color w:val="365F91" w:themeColor="accent1" w:themeShade="BF"/>
+        </w:rPr>
+      </w:pPr>
+      <w:r>
+        <w:rPr>
+          <w:color w:val="365F91" w:themeColor="accent1" w:themeShade="BF"/>
+        </w:rPr>
+        <w:t>Figure 3.2.2 – QT’s GUI tool (QT Creator, 2015)</w:t>
+      </w:r>
+    </w:p>
+    <w:p>
+      <w:pPr>
+        <w:spacing w:line="210" w:lineRule="atLeast"/>
+        <w:rPr>
+          <w:color w:val="000000" w:themeColor="text1"/>
+        </w:rPr>
+      </w:pPr>
+      <w:r>
+        <w:rPr>
+          <w:color w:val="000000" w:themeColor="text1"/>
+        </w:rPr>
+        <w:t>Widgets are QT’s GUI objects which are pre installed with every version of QT, programmers can create their own or rebuild upon the pre-existing widgets that are provided. This makes adding complex functionality such as buttons and text edit areas extremely easy.</w:t>
+      </w:r>
+    </w:p>
+    <w:p>
+      <w:pPr>
+        <w:spacing w:line="210" w:lineRule="atLeast"/>
+        <w:rPr>
+          <w:color w:val="000000" w:themeColor="text1"/>
+        </w:rPr>
+      </w:pPr>
+      <w:r>
+        <w:rPr>
+          <w:color w:val="000000" w:themeColor="text1"/>
+        </w:rPr>
+        <w:t>The CSS parser that comes built into QT makes it much easier to apply style to the GUI of the application and would be extremely useful later on in the development of the project when the ‘plug-in’ system is implemented. This means that a user might be given the ab</w:t>
+      </w:r>
+      <w:r>
+        <w:rPr>
+          <w:color w:val="000000" w:themeColor="text1"/>
+        </w:rPr>
+        <w:t xml:space="preserve">ility to create their </w:t>
+      </w:r>
+      <w:r>
+        <w:rPr>
+          <w:color w:val="000000" w:themeColor="text1"/>
+        </w:rPr>
+        <w:t>own style-sheet and completely change the look of the application with out re-compiling the source code of the editor.</w:t>
+      </w:r>
+      <w:r>
+        <w:rPr>
+          <w:color w:val="000000" w:themeColor="text1"/>
+        </w:rPr>
+        <w:t xml:space="preserve"> A sample of QCSS (QT’</w:t>
+      </w:r>
+      <w:r>
+        <w:rPr>
+          <w:color w:val="000000" w:themeColor="text1"/>
+        </w:rPr>
+        <w:t>s adapted version of CSS):</w:t>
+      </w:r>
+    </w:p>
+    <w:p>
+      <w:pPr>
+        <w:spacing w:line="210" w:lineRule="atLeast"/>
+        <w:jc w:val="center"/>
+        <w:rPr>
+          <w:color w:val="000000" w:themeColor="text1"/>
+        </w:rPr>
+      </w:pPr>
+      <w:r>
+        <w:rPr>
+          <w:noProof/>
+          <w:color w:val="000000" w:themeColor="text1"/>
+          <w:lang w:val="en-US" w:eastAsia="en-US"/>
+        </w:rPr>
+        <w:drawing>
+          <wp:inline distT="0" distB="0" distL="0" distR="0" wp14:anchorId="4A478B88" wp14:editId="564C8101">
+            <wp:extent cx="3489519" cy="2096135"/>
+            <wp:effectExtent l="25400" t="25400" r="15875" b="37465"/>
+            <wp:docPr id="33" name="Picture 16"/>
+            <wp:cNvGraphicFramePr>
+              <a:graphicFrameLocks xmlns:a="http://schemas.openxmlformats.org/drawingml/2006/main" noChangeAspect="1"/>
+            </wp:cNvGraphicFramePr>
+            <a:graphic xmlns:a="http://schemas.openxmlformats.org/drawingml/2006/main">
+              <a:graphicData uri="http://schemas.openxmlformats.org/drawingml/2006/picture">
+                <pic:pic xmlns:pic="http://schemas.openxmlformats.org/drawingml/2006/picture">
+                  <pic:nvPicPr>
+                    <pic:cNvPr id="0" name="Picture 16"/>
+                    <pic:cNvPicPr>
+                      <a:picLocks noChangeAspect="1" noChangeArrowheads="1"/>
+                    </pic:cNvPicPr>
+                  </pic:nvPicPr>
+                  <pic:blipFill>
+                    <a:blip r:embed="rId29">
+                      <a:extLst>
+                        <a:ext uri="{28A0092B-C50C-407E-A947-70E740481C1C}">
+                          <a14:useLocalDpi xmlns:a14="http://schemas.microsoft.com/office/drawing/2010/main" val="0"/>
+                        </a:ext>
+                      </a:extLst>
+                    </a:blip>
+                    <a:srcRect/>
+                    <a:stretch>
+                      <a:fillRect/>
+                    </a:stretch>
+                  </pic:blipFill>
+                  <pic:spPr bwMode="auto">
+                    <a:xfrm>
+                      <a:off x="0" y="0"/>
+                      <a:ext cx="3489830" cy="2096322"/>
+                    </a:xfrm>
+                    <a:prstGeom prst="rect">
+                      <a:avLst/>
+                    </a:prstGeom>
+                    <a:noFill/>
+                    <a:ln>
+                      <a:solidFill>
+                        <a:srgbClr val="D9D9D9"/>
+                      </a:solidFill>
+                    </a:ln>
+                  </pic:spPr>
+                </pic:pic>
+              </a:graphicData>
+            </a:graphic>
+          </wp:inline>
+        </w:drawing>
+      </w:r>
+    </w:p>
+    <w:p>
+      <w:pPr>
+        <w:spacing w:line="210" w:lineRule="atLeast"/>
+        <w:jc w:val="center"/>
+        <w:rPr>
+          <w:color w:val="365F91" w:themeColor="accent1" w:themeShade="BF"/>
+        </w:rPr>
+      </w:pPr>
+      <w:r>
+        <w:rPr>
+          <w:color w:val="365F91" w:themeColor="accent1" w:themeShade="BF"/>
+        </w:rPr>
+        <w:t>Figure 3.2.3 – Example QCSS code</w:t>
+      </w:r>
+    </w:p>
+    <w:p>
+      <w:pPr>
+        <w:spacing w:line="210" w:lineRule="atLeast"/>
+        <w:jc w:val="center"/>
+        <w:rPr>
+          <w:color w:val="000000" w:themeColor="text1"/>
+        </w:rPr>
+      </w:pPr>
+    </w:p>
+    <w:p>
+      <w:pPr>
+        <w:spacing w:line="210" w:lineRule="atLeast"/>
+        <w:rPr>
+          <w:color w:val="000000" w:themeColor="text1"/>
+        </w:rPr>
+      </w:pPr>
+      <w:r>
+        <w:rPr>
+          <w:color w:val="000000" w:themeColor="text1"/>
+        </w:rPr>
+        <w:t xml:space="preserve"> Qt is renowned for being completely cross-platform, meaning that the code can be written once, but ported onto multiple devices.</w:t>
+      </w:r>
+      <w:r>
+        <w:rPr>
+          <w:color w:val="000000" w:themeColor="text1"/>
+        </w:rPr>
+        <w:t xml:space="preserve"> </w:t>
+      </w:r>
+      <w:r>
+        <w:rPr>
+          <w:color w:val="000000" w:themeColor="text1"/>
+        </w:rPr>
+        <w:t xml:space="preserve">Qt is </w:t>
+      </w:r>
+      <w:r>
+        <w:rPr>
+          <w:color w:val="000000" w:themeColor="text1"/>
+        </w:rPr>
+        <w:t>published</w:t>
+      </w:r>
+      <w:r>
+        <w:rPr>
+          <w:color w:val="000000" w:themeColor="text1"/>
+        </w:rPr>
+        <w:t xml:space="preserve"> under the </w:t>
+      </w:r>
+      <w:r>
+        <w:rPr>
+          <w:color w:val="000000" w:themeColor="text1"/>
+        </w:rPr>
+        <w:t xml:space="preserve">‘GNU’ license which </w:t>
+      </w:r>
+      <w:r>
+        <w:rPr>
+          <w:color w:val="000000" w:themeColor="text1"/>
+        </w:rPr>
+        <w:t>means that developers are free to do what they want with the software as long as its open source.</w:t>
+      </w:r>
+    </w:p>
+    <w:p>
+      <w:pPr>
+        <w:spacing w:line="210" w:lineRule="atLeast"/>
         <w:rPr>
           <w:color w:val="000000" w:themeColor="text1"/>
           <w:u w:val="single"/>
         </w:rPr>
-        <w:t>QT (QT, 2015)</w:t>
+      </w:pPr>
+      <w:r>
+        <w:rPr>
+          <w:color w:val="000000" w:themeColor="text1"/>
+          <w:u w:val="single"/>
+        </w:rPr>
+        <w:t>Ultimate++ (Ultimatepp</w:t>
+      </w:r>
+      <w:r>
+        <w:rPr>
+          <w:color w:val="000000" w:themeColor="text1"/>
+          <w:u w:val="single"/>
+        </w:rPr>
+        <w:t>, 2016</w:t>
+      </w:r>
+      <w:r>
+        <w:rPr>
+          <w:color w:val="000000" w:themeColor="text1"/>
+          <w:u w:val="single"/>
+        </w:rPr>
+        <w:t>)</w:t>
       </w:r>
     </w:p>
     <w:p>
-      <w:pPr>
-        <w:spacing w:line="210" w:lineRule="atLeast"/>
-        <w:rPr>
-          <w:color w:val="000000" w:themeColor="text1"/>
-        </w:rPr>
-      </w:pPr>
-      <w:r>
-        <w:rPr>
-          <w:color w:val="000000" w:themeColor="text1"/>
-        </w:rPr>
-        <w:t xml:space="preserve">Qt is a cross-platform, highly documented and well-funded framework that has a large community of followers. Qt handles both the application life cycle and the GUI of the </w:t>
-      </w:r>
-      <w:r>
-        <w:rPr>
-          <w:color w:val="000000" w:themeColor="text1"/>
-        </w:rPr>
-        <w:t>application;</w:t>
-      </w:r>
-      <w:r>
-        <w:rPr>
-          <w:color w:val="000000" w:themeColor="text1"/>
-        </w:rPr>
-        <w:t xml:space="preserve"> also it is written in C++ for C++. Qt provides a tailored IDE called ‘Qt creator’ (Qt Creator, 2015) which is developed especially for programming with the QT framework. The IDE gives the programmer a drag and drop widget interface which makes designing UI’s extremely</w:t>
-      </w:r>
-      <w:r>
-        <w:rPr>
-          <w:color w:val="000000" w:themeColor="text1"/>
-        </w:rPr>
-        <w:t xml:space="preserve"> quick and</w:t>
-      </w:r>
-      <w:r>
-        <w:rPr>
-          <w:color w:val="000000" w:themeColor="text1"/>
-        </w:rPr>
-        <w:t xml:space="preserve"> easy. Widgets are QT’s GUI objects which are pre installed with every version of QT, programmers can create their own or rebuild upon the pre-existing widgets that are provided. This makes adding complex functionality such as buttons and text edit areas extremely easy.</w:t>
+      <w:r>
+        <w:t>Like Qt, Ultimate++ is a C++ framework. Ultimate++ aims to reduce code complexity by making it as easy as possible to quickly build application using its personal IDE.</w:t>
+      </w:r>
+      <w:r>
+        <w:t xml:space="preserve"> Which is shown below:</w:t>
       </w:r>
     </w:p>
     <w:p>
       <w:pPr>
-        <w:spacing w:line="210" w:lineRule="atLeast"/>
-        <w:rPr>
-          <w:color w:val="000000" w:themeColor="text1"/>
-        </w:rPr>
-      </w:pPr>
-      <w:r>
-        <w:rPr>
-          <w:color w:val="000000" w:themeColor="text1"/>
-        </w:rPr>
-        <w:t>The CSS parser that comes built into QT makes it much easier to apply style to the GUI of the application and would be extremely useful later on in the development of the project when the ‘plug-in’ system is implemented. This means that a user might be given the ab</w:t>
-      </w:r>
-      <w:r>
-        <w:rPr>
-          <w:color w:val="000000" w:themeColor="text1"/>
-        </w:rPr>
-        <w:t xml:space="preserve">ility to create their </w:t>
-      </w:r>
-      <w:r>
-        <w:rPr>
-          <w:color w:val="000000" w:themeColor="text1"/>
-        </w:rPr>
-        <w:t>own style-sheet and completely change the look of the application with out re-compiling the source code of the editor.</w:t>
-      </w:r>
-      <w:r>
-        <w:rPr>
-          <w:color w:val="000000" w:themeColor="text1"/>
-        </w:rPr>
-        <w:t xml:space="preserve"> Qt is renowned for being completely cross-platform, meaning that the code can be written once, but ported onto multiple devices.</w:t>
+        <w:jc w:val="center"/>
+      </w:pPr>
+      <w:r>
+        <w:rPr>
+          <w:noProof/>
+          <w:lang w:val="en-US" w:eastAsia="en-US"/>
+        </w:rPr>
+        <w:drawing>
+          <wp:inline distT="0" distB="0" distL="0" distR="0" wp14:anchorId="6B6F4F59" wp14:editId="507B6677">
+            <wp:extent cx="4475622" cy="2947035"/>
+            <wp:effectExtent l="0" t="0" r="0" b="0"/>
+            <wp:docPr id="34" name="Picture 17"/>
+            <wp:cNvGraphicFramePr>
+              <a:graphicFrameLocks xmlns:a="http://schemas.openxmlformats.org/drawingml/2006/main" noChangeAspect="1"/>
+            </wp:cNvGraphicFramePr>
+            <a:graphic xmlns:a="http://schemas.openxmlformats.org/drawingml/2006/main">
+              <a:graphicData uri="http://schemas.openxmlformats.org/drawingml/2006/picture">
+                <pic:pic xmlns:pic="http://schemas.openxmlformats.org/drawingml/2006/picture">
+                  <pic:nvPicPr>
+                    <pic:cNvPr id="0" name="Picture 17"/>
+                    <pic:cNvPicPr>
+                      <a:picLocks noChangeAspect="1" noChangeArrowheads="1"/>
+                    </pic:cNvPicPr>
+                  </pic:nvPicPr>
+                  <pic:blipFill>
+                    <a:blip r:embed="rId30">
+                      <a:extLst>
+                        <a:ext uri="{28A0092B-C50C-407E-A947-70E740481C1C}">
+                          <a14:useLocalDpi xmlns:a14="http://schemas.microsoft.com/office/drawing/2010/main" val="0"/>
+                        </a:ext>
+                      </a:extLst>
+                    </a:blip>
+                    <a:srcRect/>
+                    <a:stretch>
+                      <a:fillRect/>
+                    </a:stretch>
+                  </pic:blipFill>
+                  <pic:spPr bwMode="auto">
+                    <a:xfrm>
+                      <a:off x="0" y="0"/>
+                      <a:ext cx="4476731" cy="2947765"/>
+                    </a:xfrm>
+                    <a:prstGeom prst="rect">
+                      <a:avLst/>
+                    </a:prstGeom>
+                    <a:noFill/>
+                    <a:ln>
+                      <a:noFill/>
+                    </a:ln>
+                  </pic:spPr>
+                </pic:pic>
+              </a:graphicData>
+            </a:graphic>
+          </wp:inline>
+        </w:drawing>
       </w:r>
     </w:p>
     <w:p>
       <w:pPr>
         <w:spacing w:line="210" w:lineRule="atLeast"/>
-        <w:rPr>
-          <w:color w:val="000000" w:themeColor="text1"/>
-        </w:rPr>
-      </w:pPr>
-      <w:r>
-        <w:rPr>
-          <w:color w:val="000000" w:themeColor="text1"/>
-        </w:rPr>
-        <w:t xml:space="preserve">Qt is </w:t>
-      </w:r>
-      <w:r>
-        <w:rPr>
-          <w:color w:val="000000" w:themeColor="text1"/>
-        </w:rPr>
-        <w:t>published</w:t>
-      </w:r>
-      <w:r>
-        <w:rPr>
-          <w:color w:val="000000" w:themeColor="text1"/>
-        </w:rPr>
-        <w:t xml:space="preserve"> under the </w:t>
-      </w:r>
-      <w:r>
-        <w:rPr>
-          <w:color w:val="000000" w:themeColor="text1"/>
-        </w:rPr>
-        <w:t xml:space="preserve">‘GNU’ license which </w:t>
-      </w:r>
-      <w:r>
-        <w:rPr>
-          <w:color w:val="000000" w:themeColor="text1"/>
-        </w:rPr>
-        <w:t>means that developers are free to do what they want with the software as long as its open source.</w:t>
+        <w:ind w:firstLine="720"/>
+        <w:jc w:val="center"/>
+        <w:rPr>
+          <w:color w:val="365F91" w:themeColor="accent1" w:themeShade="BF"/>
+        </w:rPr>
+      </w:pPr>
+      <w:r>
+        <w:rPr>
+          <w:color w:val="365F91" w:themeColor="accent1" w:themeShade="BF"/>
+        </w:rPr>
+        <w:t>Figure 3.2.4</w:t>
+      </w:r>
+      <w:r>
+        <w:rPr>
+          <w:color w:val="365F91" w:themeColor="accent1" w:themeShade="BF"/>
+        </w:rPr>
+        <w:t xml:space="preserve"> – </w:t>
+      </w:r>
+      <w:r>
+        <w:rPr>
+          <w:color w:val="365F91" w:themeColor="accent1" w:themeShade="BF"/>
+        </w:rPr>
+        <w:t>Ultimate++’s IDE</w:t>
+      </w:r>
+      <w:r>
+        <w:rPr>
+          <w:color w:val="365F91" w:themeColor="accent1" w:themeShade="BF"/>
+        </w:rPr>
+        <w:t xml:space="preserve"> (</w:t>
+      </w:r>
+      <w:r>
+        <w:rPr>
+          <w:color w:val="365F91" w:themeColor="accent1" w:themeShade="BF"/>
+        </w:rPr>
+        <w:t>Ultimatepp, 2016</w:t>
+      </w:r>
+      <w:r>
+        <w:rPr>
+          <w:color w:val="365F91" w:themeColor="accent1" w:themeShade="BF"/>
+        </w:rPr>
+        <w:t>)</w:t>
       </w:r>
     </w:p>
     <w:p>
+      <w:r>
+        <w:t xml:space="preserve"> Since Ultimate++ is not cross platform means that it does not have to regulate the build process as intensely as QT, making it much simpler to both understand and </w:t>
+      </w:r>
+      <w:r>
+        <w:t xml:space="preserve">to </w:t>
+      </w:r>
+      <w:r>
+        <w:t>program.</w:t>
+      </w:r>
+      <w:r>
+        <w:t xml:space="preserve"> However, this also means that the software produced by this library can only be ran on MS Windows and Linux machines</w:t>
+      </w:r>
+      <w:r>
+        <w:t xml:space="preserve"> which may restrict the target audience for the end product</w:t>
+      </w:r>
+      <w:r>
+        <w:t>.</w:t>
+      </w:r>
+    </w:p>
+    <w:p>
+      <w:r>
+        <w:t xml:space="preserve">Ultimate++ has an active community with well-documented libraries, a simple problem can be solved pretty quickly simply by browsing through their forums and examples. But it is not as highly funded or as supported as other frameworks such as QT. Ultimate++ is released under the BSD license, which imposes very minimal restrictions. </w:t>
+      </w:r>
+    </w:p>
+    <w:p>
       <w:pPr>
         <w:spacing w:line="210" w:lineRule="atLeast"/>
         <w:rPr>
@@ -8741,14 +9107,14 @@
           <w:color w:val="000000" w:themeColor="text1"/>
           <w:u w:val="single"/>
         </w:rPr>
-        <w:t>Ultimate++ (Ultimatepp</w:t>
+        <w:t>Fast light toolkit (</w:t>
       </w:r>
       <w:r>
         <w:rPr>
           <w:color w:val="000000" w:themeColor="text1"/>
           <w:u w:val="single"/>
         </w:rPr>
-        <w:t>, 2016</w:t>
+        <w:t>FLTK, 2014</w:t>
       </w:r>
       <w:r>
         <w:rPr>
@@ -8759,164 +9125,1144 @@
       </w:r>
     </w:p>
     <w:p>
-      <w:r>
-        <w:t xml:space="preserve">Like Qt, Ultimate++ is a C++ framework. Ultimate++ aims to reduce code complexity by making it as easy as possible to quickly build application using its personal IDE.  Since Ultimate++ is not cross platform means that it does not have to regulate the build process as intensely as QT, making it much simpler to both understand and </w:t>
-      </w:r>
-      <w:r>
-        <w:t xml:space="preserve">to </w:t>
-      </w:r>
-      <w:r>
-        <w:t>program.</w:t>
-      </w:r>
-      <w:r>
-        <w:t xml:space="preserve"> However, this also means that the software produced by this library can only be ran on MS Windows and Linux machines</w:t>
-      </w:r>
-      <w:r>
-        <w:t xml:space="preserve"> which may restrict the target audience for the end product</w:t>
-      </w:r>
-      <w:r>
-        <w:t>.</w:t>
+      <w:pPr>
+        <w:spacing w:line="210" w:lineRule="atLeast"/>
+        <w:rPr>
+          <w:color w:val="000000" w:themeColor="text1"/>
+        </w:rPr>
+      </w:pPr>
+      <w:r>
+        <w:rPr>
+          <w:color w:val="000000" w:themeColor="text1"/>
+        </w:rPr>
+        <w:t>Fast light toolkit (FLTK) library is a cross plat</w:t>
+      </w:r>
+      <w:r>
+        <w:rPr>
+          <w:color w:val="000000" w:themeColor="text1"/>
+        </w:rPr>
+        <w:t>form graphical control platform. Originally, FLTK was developed in order to house 3D graphics but has been re-directed towards general app</w:t>
+      </w:r>
+      <w:r>
+        <w:rPr>
+          <w:color w:val="000000" w:themeColor="text1"/>
+        </w:rPr>
+        <w:t>lications. Using its own widget system</w:t>
+      </w:r>
+      <w:r>
+        <w:rPr>
+          <w:color w:val="000000" w:themeColor="text1"/>
+        </w:rPr>
+        <w:t>, drawing events</w:t>
+      </w:r>
+      <w:r>
+        <w:rPr>
+          <w:color w:val="000000" w:themeColor="text1"/>
+        </w:rPr>
+        <w:t xml:space="preserve"> and </w:t>
+      </w:r>
+      <w:r>
+        <w:rPr>
+          <w:color w:val="000000" w:themeColor="text1"/>
+        </w:rPr>
+        <w:t>openGL interface</w:t>
+      </w:r>
+      <w:r>
+        <w:rPr>
+          <w:color w:val="000000" w:themeColor="text1"/>
+        </w:rPr>
+        <w:t xml:space="preserve"> it allows writing graphical applications easy that look the same on all operating systems.</w:t>
       </w:r>
     </w:p>
     <w:p>
-      <w:r>
-        <w:t xml:space="preserve">Ultimate++ has an active community with well-documented libraries, a simple problem can be solved pretty quickly simply by browsing through their forums and examples. But it is not as highly funded or as supported as other frameworks such as QT. Ultimate++ is released under the BSD license, which imposes very minimal restrictions. </w:t>
+      <w:pPr>
+        <w:spacing w:line="210" w:lineRule="atLeast"/>
+        <w:rPr>
+          <w:color w:val="000000" w:themeColor="text1"/>
+        </w:rPr>
+      </w:pPr>
+      <w:r>
+        <w:rPr>
+          <w:color w:val="000000" w:themeColor="text1"/>
+        </w:rPr>
+        <w:t xml:space="preserve">FLTK </w:t>
+      </w:r>
+      <w:r>
+        <w:rPr>
+          <w:color w:val="000000" w:themeColor="text1"/>
+        </w:rPr>
+        <w:t>does not handle elements that Ultimate++ and Qt handle</w:t>
+      </w:r>
+      <w:r>
+        <w:rPr>
+          <w:color w:val="000000" w:themeColor="text1"/>
+        </w:rPr>
+        <w:t>,</w:t>
+      </w:r>
+      <w:r>
+        <w:rPr>
+          <w:color w:val="000000" w:themeColor="text1"/>
+        </w:rPr>
+        <w:t xml:space="preserve"> such as the application life cycle in order to remain as lightweight as possible. A standard hello world application is usually around 100KiB in size. FLTK is released under the same license as QT, meaning that all source code of the software developed using this library needs to be public.</w:t>
+      </w:r>
+    </w:p>
+    <w:p/>
+    <w:tbl>
+      <w:tblPr>
+        <w:tblStyle w:val="TableGrid"/>
+        <w:tblW w:w="9498" w:type="dxa"/>
+        <w:tblInd w:w="108" w:type="dxa"/>
+        <w:shd w:val="clear" w:color="auto" w:fill="95B3D7" w:themeFill="accent1" w:themeFillTint="99"/>
+        <w:tblLayout w:type="fixed"/>
+        <w:tblLook w:val="04A0" w:firstRow="1" w:lastRow="0" w:firstColumn="1" w:lastColumn="0" w:noHBand="0" w:noVBand="1"/>
+      </w:tblPr>
+      <w:tblGrid>
+        <w:gridCol w:w="1701"/>
+        <w:gridCol w:w="1134"/>
+        <w:gridCol w:w="1276"/>
+        <w:gridCol w:w="1134"/>
+        <w:gridCol w:w="1701"/>
+        <w:gridCol w:w="1418"/>
+        <w:gridCol w:w="1134"/>
+      </w:tblGrid>
+      <w:tr>
+        <w:trPr>
+          <w:trHeight w:val="482"/>
+        </w:trPr>
+        <w:tc>
+          <w:tcPr>
+            <w:tcW w:w="1701" w:type="dxa"/>
+            <w:tcBorders>
+              <w:top w:val="single" w:sz="8" w:space="0" w:color="0F243E" w:themeColor="text2" w:themeShade="80"/>
+              <w:left w:val="single" w:sz="8" w:space="0" w:color="0F243E" w:themeColor="text2" w:themeShade="80"/>
+              <w:bottom w:val="single" w:sz="8" w:space="0" w:color="0F243E" w:themeColor="text2" w:themeShade="80"/>
+              <w:right w:val="single" w:sz="8" w:space="0" w:color="17365D" w:themeColor="text2" w:themeShade="BF"/>
+            </w:tcBorders>
+            <w:shd w:val="clear" w:color="auto" w:fill="365F91" w:themeFill="accent1" w:themeFillShade="BF"/>
+            <w:vAlign w:val="center"/>
+          </w:tcPr>
+          <w:p>
+            <w:pPr>
+              <w:pStyle w:val="ListParagraph"/>
+              <w:spacing w:line="210" w:lineRule="atLeast"/>
+              <w:ind w:left="0"/>
+              <w:jc w:val="center"/>
+              <w:rPr>
+                <w:color w:val="FFFFFF" w:themeColor="background1"/>
+              </w:rPr>
+            </w:pPr>
+            <w:r>
+              <w:rPr>
+                <w:color w:val="FFFFFF" w:themeColor="background1"/>
+              </w:rPr>
+              <w:lastRenderedPageBreak/>
+              <w:t>Name</w:t>
+            </w:r>
+          </w:p>
+        </w:tc>
+        <w:tc>
+          <w:tcPr>
+            <w:tcW w:w="1134" w:type="dxa"/>
+            <w:tcBorders>
+              <w:top w:val="single" w:sz="8" w:space="0" w:color="0F243E" w:themeColor="text2" w:themeShade="80"/>
+              <w:left w:val="single" w:sz="8" w:space="0" w:color="17365D" w:themeColor="text2" w:themeShade="BF"/>
+              <w:bottom w:val="single" w:sz="8" w:space="0" w:color="0F243E" w:themeColor="text2" w:themeShade="80"/>
+              <w:right w:val="single" w:sz="8" w:space="0" w:color="17365D" w:themeColor="text2" w:themeShade="BF"/>
+            </w:tcBorders>
+            <w:shd w:val="clear" w:color="auto" w:fill="365F91" w:themeFill="accent1" w:themeFillShade="BF"/>
+            <w:vAlign w:val="center"/>
+          </w:tcPr>
+          <w:p>
+            <w:pPr>
+              <w:pStyle w:val="ListParagraph"/>
+              <w:spacing w:line="210" w:lineRule="atLeast"/>
+              <w:ind w:left="0"/>
+              <w:jc w:val="center"/>
+              <w:rPr>
+                <w:color w:val="FFFFFF" w:themeColor="background1"/>
+              </w:rPr>
+            </w:pPr>
+            <w:r>
+              <w:rPr>
+                <w:color w:val="FFFFFF" w:themeColor="background1"/>
+              </w:rPr>
+              <w:t>Cross- platform</w:t>
+            </w:r>
+          </w:p>
+        </w:tc>
+        <w:tc>
+          <w:tcPr>
+            <w:tcW w:w="1276" w:type="dxa"/>
+            <w:tcBorders>
+              <w:top w:val="single" w:sz="8" w:space="0" w:color="0F243E" w:themeColor="text2" w:themeShade="80"/>
+              <w:left w:val="single" w:sz="8" w:space="0" w:color="17365D" w:themeColor="text2" w:themeShade="BF"/>
+              <w:bottom w:val="single" w:sz="8" w:space="0" w:color="0F243E" w:themeColor="text2" w:themeShade="80"/>
+              <w:right w:val="single" w:sz="8" w:space="0" w:color="17365D" w:themeColor="text2" w:themeShade="BF"/>
+            </w:tcBorders>
+            <w:shd w:val="clear" w:color="auto" w:fill="365F91" w:themeFill="accent1" w:themeFillShade="BF"/>
+            <w:vAlign w:val="center"/>
+          </w:tcPr>
+          <w:p>
+            <w:pPr>
+              <w:pStyle w:val="ListParagraph"/>
+              <w:spacing w:line="210" w:lineRule="atLeast"/>
+              <w:ind w:left="0"/>
+              <w:jc w:val="center"/>
+              <w:rPr>
+                <w:color w:val="FFFFFF" w:themeColor="background1"/>
+              </w:rPr>
+            </w:pPr>
+            <w:r>
+              <w:rPr>
+                <w:color w:val="FFFFFF" w:themeColor="background1"/>
+              </w:rPr>
+              <w:t>Features</w:t>
+            </w:r>
+          </w:p>
+        </w:tc>
+        <w:tc>
+          <w:tcPr>
+            <w:tcW w:w="1134" w:type="dxa"/>
+            <w:tcBorders>
+              <w:top w:val="single" w:sz="8" w:space="0" w:color="0F243E" w:themeColor="text2" w:themeShade="80"/>
+              <w:left w:val="single" w:sz="8" w:space="0" w:color="17365D" w:themeColor="text2" w:themeShade="BF"/>
+              <w:bottom w:val="single" w:sz="8" w:space="0" w:color="0F243E" w:themeColor="text2" w:themeShade="80"/>
+              <w:right w:val="single" w:sz="8" w:space="0" w:color="17365D" w:themeColor="text2" w:themeShade="BF"/>
+            </w:tcBorders>
+            <w:shd w:val="clear" w:color="auto" w:fill="365F91" w:themeFill="accent1" w:themeFillShade="BF"/>
+            <w:vAlign w:val="center"/>
+          </w:tcPr>
+          <w:p>
+            <w:pPr>
+              <w:pStyle w:val="ListParagraph"/>
+              <w:spacing w:line="210" w:lineRule="atLeast"/>
+              <w:ind w:left="0"/>
+              <w:jc w:val="center"/>
+              <w:rPr>
+                <w:color w:val="FFFFFF" w:themeColor="background1"/>
+              </w:rPr>
+            </w:pPr>
+            <w:r>
+              <w:rPr>
+                <w:color w:val="FFFFFF" w:themeColor="background1"/>
+              </w:rPr>
+              <w:t>Powerful IDE</w:t>
+            </w:r>
+          </w:p>
+        </w:tc>
+        <w:tc>
+          <w:tcPr>
+            <w:tcW w:w="1701" w:type="dxa"/>
+            <w:tcBorders>
+              <w:top w:val="single" w:sz="8" w:space="0" w:color="0F243E" w:themeColor="text2" w:themeShade="80"/>
+              <w:left w:val="single" w:sz="8" w:space="0" w:color="17365D" w:themeColor="text2" w:themeShade="BF"/>
+              <w:bottom w:val="single" w:sz="8" w:space="0" w:color="0F243E" w:themeColor="text2" w:themeShade="80"/>
+              <w:right w:val="single" w:sz="8" w:space="0" w:color="17365D" w:themeColor="text2" w:themeShade="BF"/>
+            </w:tcBorders>
+            <w:shd w:val="clear" w:color="auto" w:fill="365F91" w:themeFill="accent1" w:themeFillShade="BF"/>
+            <w:vAlign w:val="center"/>
+          </w:tcPr>
+          <w:p>
+            <w:pPr>
+              <w:pStyle w:val="ListParagraph"/>
+              <w:spacing w:line="210" w:lineRule="atLeast"/>
+              <w:ind w:left="0"/>
+              <w:jc w:val="center"/>
+              <w:rPr>
+                <w:color w:val="FFFFFF" w:themeColor="background1"/>
+              </w:rPr>
+            </w:pPr>
+            <w:r>
+              <w:rPr>
+                <w:color w:val="FFFFFF" w:themeColor="background1"/>
+              </w:rPr>
+              <w:t>Documentation/Community</w:t>
+            </w:r>
+          </w:p>
+        </w:tc>
+        <w:tc>
+          <w:tcPr>
+            <w:tcW w:w="1418" w:type="dxa"/>
+            <w:tcBorders>
+              <w:top w:val="single" w:sz="8" w:space="0" w:color="0F243E" w:themeColor="text2" w:themeShade="80"/>
+              <w:left w:val="single" w:sz="8" w:space="0" w:color="17365D" w:themeColor="text2" w:themeShade="BF"/>
+              <w:bottom w:val="single" w:sz="8" w:space="0" w:color="0F243E" w:themeColor="text2" w:themeShade="80"/>
+              <w:right w:val="single" w:sz="8" w:space="0" w:color="17365D" w:themeColor="text2" w:themeShade="BF"/>
+            </w:tcBorders>
+            <w:shd w:val="clear" w:color="auto" w:fill="365F91" w:themeFill="accent1" w:themeFillShade="BF"/>
+            <w:vAlign w:val="center"/>
+          </w:tcPr>
+          <w:p>
+            <w:pPr>
+              <w:pStyle w:val="ListParagraph"/>
+              <w:spacing w:line="210" w:lineRule="atLeast"/>
+              <w:ind w:left="0"/>
+              <w:jc w:val="center"/>
+              <w:rPr>
+                <w:color w:val="FFFFFF" w:themeColor="background1"/>
+              </w:rPr>
+            </w:pPr>
+            <w:r>
+              <w:rPr>
+                <w:color w:val="FFFFFF" w:themeColor="background1"/>
+              </w:rPr>
+              <w:t>Updates</w:t>
+            </w:r>
+          </w:p>
+        </w:tc>
+        <w:tc>
+          <w:tcPr>
+            <w:tcW w:w="1134" w:type="dxa"/>
+            <w:tcBorders>
+              <w:top w:val="single" w:sz="8" w:space="0" w:color="0F243E" w:themeColor="text2" w:themeShade="80"/>
+              <w:left w:val="single" w:sz="8" w:space="0" w:color="17365D" w:themeColor="text2" w:themeShade="BF"/>
+              <w:bottom w:val="single" w:sz="8" w:space="0" w:color="0F243E" w:themeColor="text2" w:themeShade="80"/>
+              <w:right w:val="single" w:sz="8" w:space="0" w:color="17365D" w:themeColor="text2" w:themeShade="BF"/>
+            </w:tcBorders>
+            <w:shd w:val="clear" w:color="auto" w:fill="365F91" w:themeFill="accent1" w:themeFillShade="BF"/>
+            <w:vAlign w:val="bottom"/>
+          </w:tcPr>
+          <w:p>
+            <w:pPr>
+              <w:pStyle w:val="ListParagraph"/>
+              <w:spacing w:line="210" w:lineRule="atLeast"/>
+              <w:ind w:left="0"/>
+              <w:jc w:val="center"/>
+              <w:rPr>
+                <w:color w:val="FFFFFF" w:themeColor="background1"/>
+              </w:rPr>
+            </w:pPr>
+            <w:r>
+              <w:rPr>
+                <w:color w:val="FFFFFF" w:themeColor="background1"/>
+              </w:rPr>
+              <w:t>Licensing</w:t>
+            </w:r>
+          </w:p>
+        </w:tc>
+      </w:tr>
+      <w:tr>
+        <w:trPr>
+          <w:trHeight w:val="399"/>
+        </w:trPr>
+        <w:tc>
+          <w:tcPr>
+            <w:tcW w:w="1701" w:type="dxa"/>
+            <w:tcBorders>
+              <w:top w:val="single" w:sz="8" w:space="0" w:color="0F243E" w:themeColor="text2" w:themeShade="80"/>
+              <w:left w:val="single" w:sz="8" w:space="0" w:color="0F243E" w:themeColor="text2" w:themeShade="80"/>
+              <w:bottom w:val="single" w:sz="8" w:space="0" w:color="0F243E" w:themeColor="text2" w:themeShade="80"/>
+              <w:right w:val="single" w:sz="8" w:space="0" w:color="365F91" w:themeColor="accent1" w:themeShade="BF"/>
+            </w:tcBorders>
+            <w:shd w:val="clear" w:color="auto" w:fill="B8CCE4" w:themeFill="accent1" w:themeFillTint="66"/>
+            <w:vAlign w:val="center"/>
+          </w:tcPr>
+          <w:p>
+            <w:pPr>
+              <w:pStyle w:val="ListParagraph"/>
+              <w:spacing w:line="210" w:lineRule="atLeast"/>
+              <w:ind w:left="0"/>
+              <w:jc w:val="center"/>
+              <w:rPr>
+                <w:color w:val="000000" w:themeColor="text1"/>
+              </w:rPr>
+            </w:pPr>
+            <w:r>
+              <w:rPr>
+                <w:color w:val="000000" w:themeColor="text1"/>
+              </w:rPr>
+              <w:t xml:space="preserve">QT </w:t>
+            </w:r>
+          </w:p>
+          <w:p>
+            <w:pPr>
+              <w:pStyle w:val="ListParagraph"/>
+              <w:spacing w:line="210" w:lineRule="atLeast"/>
+              <w:ind w:left="0"/>
+              <w:jc w:val="center"/>
+              <w:rPr>
+                <w:color w:val="548DD4" w:themeColor="text2" w:themeTint="99"/>
+                <w:sz w:val="18"/>
+                <w:szCs w:val="18"/>
+              </w:rPr>
+            </w:pPr>
+            <w:r>
+              <w:rPr>
+                <w:color w:val="548DD4" w:themeColor="text2" w:themeTint="99"/>
+                <w:sz w:val="18"/>
+                <w:szCs w:val="18"/>
+              </w:rPr>
+              <w:t>(QT, 2015</w:t>
+            </w:r>
+            <w:r>
+              <w:rPr>
+                <w:color w:val="548DD4" w:themeColor="text2" w:themeTint="99"/>
+                <w:sz w:val="18"/>
+                <w:szCs w:val="18"/>
+              </w:rPr>
+              <w:t>)</w:t>
+            </w:r>
+          </w:p>
+        </w:tc>
+        <w:tc>
+          <w:tcPr>
+            <w:tcW w:w="1134" w:type="dxa"/>
+            <w:tcBorders>
+              <w:top w:val="single" w:sz="8" w:space="0" w:color="0F243E" w:themeColor="text2" w:themeShade="80"/>
+              <w:left w:val="single" w:sz="8" w:space="0" w:color="365F91" w:themeColor="accent1" w:themeShade="BF"/>
+              <w:bottom w:val="single" w:sz="8" w:space="0" w:color="4F81BD" w:themeColor="accent1"/>
+              <w:right w:val="single" w:sz="8" w:space="0" w:color="365F91" w:themeColor="accent1" w:themeShade="BF"/>
+            </w:tcBorders>
+            <w:shd w:val="clear" w:color="auto" w:fill="B8CCE4" w:themeFill="accent1" w:themeFillTint="66"/>
+            <w:vAlign w:val="center"/>
+          </w:tcPr>
+          <w:p>
+            <w:pPr>
+              <w:pStyle w:val="ListParagraph"/>
+              <w:spacing w:line="210" w:lineRule="atLeast"/>
+              <w:ind w:left="0"/>
+              <w:jc w:val="center"/>
+              <w:rPr>
+                <w:color w:val="00B050"/>
+                <w:sz w:val="32"/>
+                <w:szCs w:val="32"/>
+              </w:rPr>
+            </w:pPr>
+            <w:r>
+              <w:rPr>
+                <w:color w:val="00B050"/>
+                <w:sz w:val="32"/>
+                <w:szCs w:val="32"/>
+              </w:rPr>
+              <w:sym w:font="Wingdings" w:char="F0FC"/>
+            </w:r>
+          </w:p>
+        </w:tc>
+        <w:tc>
+          <w:tcPr>
+            <w:tcW w:w="1276" w:type="dxa"/>
+            <w:tcBorders>
+              <w:top w:val="single" w:sz="8" w:space="0" w:color="0F243E" w:themeColor="text2" w:themeShade="80"/>
+              <w:left w:val="single" w:sz="8" w:space="0" w:color="365F91" w:themeColor="accent1" w:themeShade="BF"/>
+              <w:bottom w:val="single" w:sz="8" w:space="0" w:color="4F81BD" w:themeColor="accent1"/>
+              <w:right w:val="single" w:sz="8" w:space="0" w:color="365F91" w:themeColor="accent1" w:themeShade="BF"/>
+            </w:tcBorders>
+            <w:shd w:val="clear" w:color="auto" w:fill="B8CCE4" w:themeFill="accent1" w:themeFillTint="66"/>
+            <w:vAlign w:val="center"/>
+          </w:tcPr>
+          <w:p>
+            <w:pPr>
+              <w:pStyle w:val="ListParagraph"/>
+              <w:spacing w:line="210" w:lineRule="atLeast"/>
+              <w:ind w:left="0"/>
+              <w:jc w:val="center"/>
+              <w:rPr>
+                <w:color w:val="FF0000"/>
+                <w:sz w:val="32"/>
+                <w:szCs w:val="32"/>
+              </w:rPr>
+            </w:pPr>
+            <w:r>
+              <w:rPr>
+                <w:color w:val="000000" w:themeColor="text1"/>
+              </w:rPr>
+              <w:t>LOTS</w:t>
+            </w:r>
+          </w:p>
+        </w:tc>
+        <w:tc>
+          <w:tcPr>
+            <w:tcW w:w="1134" w:type="dxa"/>
+            <w:tcBorders>
+              <w:top w:val="single" w:sz="8" w:space="0" w:color="0F243E" w:themeColor="text2" w:themeShade="80"/>
+              <w:left w:val="single" w:sz="8" w:space="0" w:color="365F91" w:themeColor="accent1" w:themeShade="BF"/>
+              <w:bottom w:val="single" w:sz="8" w:space="0" w:color="365F91" w:themeColor="accent1" w:themeShade="BF"/>
+              <w:right w:val="single" w:sz="8" w:space="0" w:color="365F91" w:themeColor="accent1" w:themeShade="BF"/>
+            </w:tcBorders>
+            <w:shd w:val="clear" w:color="auto" w:fill="B8CCE4" w:themeFill="accent1" w:themeFillTint="66"/>
+            <w:vAlign w:val="center"/>
+          </w:tcPr>
+          <w:p>
+            <w:pPr>
+              <w:pStyle w:val="ListParagraph"/>
+              <w:spacing w:line="210" w:lineRule="atLeast"/>
+              <w:ind w:left="0"/>
+              <w:jc w:val="center"/>
+              <w:rPr>
+                <w:color w:val="FF0000"/>
+                <w:sz w:val="32"/>
+                <w:szCs w:val="32"/>
+              </w:rPr>
+            </w:pPr>
+            <w:r>
+              <w:rPr>
+                <w:color w:val="00B050"/>
+                <w:sz w:val="32"/>
+                <w:szCs w:val="32"/>
+              </w:rPr>
+              <w:sym w:font="Wingdings" w:char="F0FC"/>
+            </w:r>
+          </w:p>
+        </w:tc>
+        <w:tc>
+          <w:tcPr>
+            <w:tcW w:w="1701" w:type="dxa"/>
+            <w:tcBorders>
+              <w:top w:val="single" w:sz="8" w:space="0" w:color="0F243E" w:themeColor="text2" w:themeShade="80"/>
+              <w:left w:val="single" w:sz="8" w:space="0" w:color="365F91" w:themeColor="accent1" w:themeShade="BF"/>
+              <w:bottom w:val="single" w:sz="8" w:space="0" w:color="365F91" w:themeColor="accent1" w:themeShade="BF"/>
+              <w:right w:val="single" w:sz="8" w:space="0" w:color="365F91" w:themeColor="accent1" w:themeShade="BF"/>
+            </w:tcBorders>
+            <w:shd w:val="clear" w:color="auto" w:fill="B8CCE4" w:themeFill="accent1" w:themeFillTint="66"/>
+            <w:vAlign w:val="center"/>
+          </w:tcPr>
+          <w:p>
+            <w:pPr>
+              <w:pStyle w:val="ListParagraph"/>
+              <w:spacing w:line="210" w:lineRule="atLeast"/>
+              <w:ind w:left="0"/>
+              <w:jc w:val="center"/>
+              <w:rPr>
+                <w:color w:val="000000" w:themeColor="text1"/>
+              </w:rPr>
+            </w:pPr>
+            <w:r>
+              <w:rPr>
+                <w:color w:val="000000" w:themeColor="text1"/>
+              </w:rPr>
+              <w:t>GOOD</w:t>
+            </w:r>
+          </w:p>
+        </w:tc>
+        <w:tc>
+          <w:tcPr>
+            <w:tcW w:w="1418" w:type="dxa"/>
+            <w:tcBorders>
+              <w:top w:val="single" w:sz="8" w:space="0" w:color="0F243E" w:themeColor="text2" w:themeShade="80"/>
+              <w:left w:val="single" w:sz="8" w:space="0" w:color="365F91" w:themeColor="accent1" w:themeShade="BF"/>
+              <w:bottom w:val="single" w:sz="8" w:space="0" w:color="365F91" w:themeColor="accent1" w:themeShade="BF"/>
+              <w:right w:val="single" w:sz="8" w:space="0" w:color="365F91" w:themeColor="accent1" w:themeShade="BF"/>
+            </w:tcBorders>
+            <w:shd w:val="clear" w:color="auto" w:fill="B8CCE4" w:themeFill="accent1" w:themeFillTint="66"/>
+            <w:vAlign w:val="center"/>
+          </w:tcPr>
+          <w:p>
+            <w:pPr>
+              <w:pStyle w:val="ListParagraph"/>
+              <w:spacing w:line="210" w:lineRule="atLeast"/>
+              <w:ind w:left="0"/>
+              <w:jc w:val="center"/>
+              <w:rPr>
+                <w:color w:val="FF0000"/>
+                <w:sz w:val="32"/>
+                <w:szCs w:val="32"/>
+              </w:rPr>
+            </w:pPr>
+            <w:r>
+              <w:rPr>
+                <w:color w:val="000000" w:themeColor="text1"/>
+              </w:rPr>
+              <w:t>FREQUENT</w:t>
+            </w:r>
+          </w:p>
+        </w:tc>
+        <w:tc>
+          <w:tcPr>
+            <w:tcW w:w="1134" w:type="dxa"/>
+            <w:tcBorders>
+              <w:top w:val="single" w:sz="8" w:space="0" w:color="0F243E" w:themeColor="text2" w:themeShade="80"/>
+              <w:left w:val="single" w:sz="8" w:space="0" w:color="365F91" w:themeColor="accent1" w:themeShade="BF"/>
+              <w:bottom w:val="single" w:sz="8" w:space="0" w:color="365F91" w:themeColor="accent1" w:themeShade="BF"/>
+              <w:right w:val="single" w:sz="8" w:space="0" w:color="365F91" w:themeColor="accent1" w:themeShade="BF"/>
+            </w:tcBorders>
+            <w:shd w:val="clear" w:color="auto" w:fill="B8CCE4" w:themeFill="accent1" w:themeFillTint="66"/>
+            <w:vAlign w:val="bottom"/>
+          </w:tcPr>
+          <w:p>
+            <w:pPr>
+              <w:pStyle w:val="ListParagraph"/>
+              <w:spacing w:line="210" w:lineRule="atLeast"/>
+              <w:ind w:left="0"/>
+              <w:jc w:val="center"/>
+              <w:rPr>
+                <w:color w:val="000000" w:themeColor="text1"/>
+              </w:rPr>
+            </w:pPr>
+            <w:r>
+              <w:rPr>
+                <w:color w:val="000000" w:themeColor="text1"/>
+              </w:rPr>
+              <w:t>GNU</w:t>
+            </w:r>
+          </w:p>
+        </w:tc>
+      </w:tr>
+      <w:tr>
+        <w:trPr>
+          <w:trHeight w:val="386"/>
+        </w:trPr>
+        <w:tc>
+          <w:tcPr>
+            <w:tcW w:w="1701" w:type="dxa"/>
+            <w:tcBorders>
+              <w:top w:val="single" w:sz="8" w:space="0" w:color="0F243E" w:themeColor="text2" w:themeShade="80"/>
+              <w:left w:val="single" w:sz="8" w:space="0" w:color="0F243E" w:themeColor="text2" w:themeShade="80"/>
+              <w:bottom w:val="single" w:sz="8" w:space="0" w:color="365F91" w:themeColor="accent1" w:themeShade="BF"/>
+              <w:right w:val="single" w:sz="8" w:space="0" w:color="365F91" w:themeColor="accent1" w:themeShade="BF"/>
+            </w:tcBorders>
+            <w:shd w:val="clear" w:color="auto" w:fill="DBE5F1" w:themeFill="accent1" w:themeFillTint="33"/>
+            <w:vAlign w:val="center"/>
+          </w:tcPr>
+          <w:p>
+            <w:pPr>
+              <w:pStyle w:val="ListParagraph"/>
+              <w:spacing w:line="210" w:lineRule="atLeast"/>
+              <w:ind w:left="0"/>
+              <w:jc w:val="center"/>
+              <w:rPr>
+                <w:color w:val="000000" w:themeColor="text1"/>
+              </w:rPr>
+            </w:pPr>
+            <w:r>
+              <w:rPr>
+                <w:color w:val="000000" w:themeColor="text1"/>
+              </w:rPr>
+              <w:t>Ultimate++</w:t>
+            </w:r>
+          </w:p>
+          <w:p>
+            <w:pPr>
+              <w:pStyle w:val="ListParagraph"/>
+              <w:spacing w:line="210" w:lineRule="atLeast"/>
+              <w:ind w:left="0"/>
+              <w:jc w:val="center"/>
+              <w:rPr>
+                <w:color w:val="000000" w:themeColor="text1"/>
+              </w:rPr>
+            </w:pPr>
+            <w:r>
+              <w:rPr>
+                <w:color w:val="548DD4" w:themeColor="text2" w:themeTint="99"/>
+                <w:sz w:val="18"/>
+                <w:szCs w:val="18"/>
+              </w:rPr>
+              <w:t>(</w:t>
+            </w:r>
+            <w:r>
+              <w:rPr>
+                <w:color w:val="548DD4" w:themeColor="text2" w:themeTint="99"/>
+                <w:sz w:val="18"/>
+                <w:szCs w:val="18"/>
+              </w:rPr>
+              <w:t>Ultimatepp, 2016</w:t>
+            </w:r>
+            <w:r>
+              <w:rPr>
+                <w:color w:val="548DD4" w:themeColor="text2" w:themeTint="99"/>
+                <w:sz w:val="18"/>
+                <w:szCs w:val="18"/>
+              </w:rPr>
+              <w:t>)</w:t>
+            </w:r>
+          </w:p>
+        </w:tc>
+        <w:tc>
+          <w:tcPr>
+            <w:tcW w:w="1134" w:type="dxa"/>
+            <w:tcBorders>
+              <w:top w:val="single" w:sz="8" w:space="0" w:color="4F81BD" w:themeColor="accent1"/>
+              <w:left w:val="single" w:sz="8" w:space="0" w:color="365F91" w:themeColor="accent1" w:themeShade="BF"/>
+              <w:bottom w:val="single" w:sz="8" w:space="0" w:color="365F91" w:themeColor="accent1" w:themeShade="BF"/>
+              <w:right w:val="single" w:sz="8" w:space="0" w:color="4F81BD" w:themeColor="accent1"/>
+            </w:tcBorders>
+            <w:shd w:val="clear" w:color="auto" w:fill="DBE5F1" w:themeFill="accent1" w:themeFillTint="33"/>
+            <w:vAlign w:val="center"/>
+          </w:tcPr>
+          <w:p>
+            <w:pPr>
+              <w:pStyle w:val="ListParagraph"/>
+              <w:spacing w:line="210" w:lineRule="atLeast"/>
+              <w:ind w:left="0"/>
+              <w:jc w:val="center"/>
+              <w:rPr>
+                <w:color w:val="00B050"/>
+                <w:sz w:val="32"/>
+                <w:szCs w:val="32"/>
+              </w:rPr>
+            </w:pPr>
+            <w:r>
+              <w:rPr>
+                <w:color w:val="FF0000"/>
+                <w:sz w:val="32"/>
+                <w:szCs w:val="32"/>
+              </w:rPr>
+              <w:sym w:font="Wingdings" w:char="F0FB"/>
+            </w:r>
+          </w:p>
+        </w:tc>
+        <w:tc>
+          <w:tcPr>
+            <w:tcW w:w="1276" w:type="dxa"/>
+            <w:tcBorders>
+              <w:top w:val="single" w:sz="8" w:space="0" w:color="4F81BD" w:themeColor="accent1"/>
+              <w:left w:val="single" w:sz="8" w:space="0" w:color="4F81BD" w:themeColor="accent1"/>
+              <w:bottom w:val="single" w:sz="8" w:space="0" w:color="365F91" w:themeColor="accent1" w:themeShade="BF"/>
+              <w:right w:val="single" w:sz="8" w:space="0" w:color="365F91" w:themeColor="accent1" w:themeShade="BF"/>
+            </w:tcBorders>
+            <w:shd w:val="clear" w:color="auto" w:fill="DBE5F1" w:themeFill="accent1" w:themeFillTint="33"/>
+            <w:vAlign w:val="center"/>
+          </w:tcPr>
+          <w:p>
+            <w:pPr>
+              <w:pStyle w:val="ListParagraph"/>
+              <w:spacing w:line="210" w:lineRule="atLeast"/>
+              <w:ind w:left="0"/>
+              <w:jc w:val="center"/>
+              <w:rPr>
+                <w:color w:val="00B050"/>
+                <w:sz w:val="32"/>
+                <w:szCs w:val="32"/>
+              </w:rPr>
+            </w:pPr>
+            <w:r>
+              <w:rPr>
+                <w:color w:val="000000" w:themeColor="text1"/>
+              </w:rPr>
+              <w:t>LOTS</w:t>
+            </w:r>
+          </w:p>
+        </w:tc>
+        <w:tc>
+          <w:tcPr>
+            <w:tcW w:w="1134" w:type="dxa"/>
+            <w:tcBorders>
+              <w:top w:val="single" w:sz="8" w:space="0" w:color="365F91" w:themeColor="accent1" w:themeShade="BF"/>
+              <w:left w:val="single" w:sz="8" w:space="0" w:color="365F91" w:themeColor="accent1" w:themeShade="BF"/>
+              <w:bottom w:val="single" w:sz="8" w:space="0" w:color="365F91" w:themeColor="accent1" w:themeShade="BF"/>
+              <w:right w:val="single" w:sz="8" w:space="0" w:color="365F91" w:themeColor="accent1" w:themeShade="BF"/>
+            </w:tcBorders>
+            <w:shd w:val="clear" w:color="auto" w:fill="DBE5F1" w:themeFill="accent1" w:themeFillTint="33"/>
+            <w:vAlign w:val="center"/>
+          </w:tcPr>
+          <w:p>
+            <w:pPr>
+              <w:pStyle w:val="ListParagraph"/>
+              <w:spacing w:line="210" w:lineRule="atLeast"/>
+              <w:ind w:left="0"/>
+              <w:jc w:val="center"/>
+              <w:rPr>
+                <w:color w:val="00B050"/>
+                <w:sz w:val="32"/>
+                <w:szCs w:val="32"/>
+              </w:rPr>
+            </w:pPr>
+            <w:r>
+              <w:rPr>
+                <w:color w:val="00B050"/>
+                <w:sz w:val="32"/>
+                <w:szCs w:val="32"/>
+              </w:rPr>
+              <w:sym w:font="Wingdings" w:char="F0FC"/>
+            </w:r>
+          </w:p>
+        </w:tc>
+        <w:tc>
+          <w:tcPr>
+            <w:tcW w:w="1701" w:type="dxa"/>
+            <w:tcBorders>
+              <w:top w:val="single" w:sz="8" w:space="0" w:color="365F91" w:themeColor="accent1" w:themeShade="BF"/>
+              <w:left w:val="single" w:sz="8" w:space="0" w:color="365F91" w:themeColor="accent1" w:themeShade="BF"/>
+              <w:bottom w:val="single" w:sz="8" w:space="0" w:color="365F91" w:themeColor="accent1" w:themeShade="BF"/>
+              <w:right w:val="single" w:sz="8" w:space="0" w:color="365F91" w:themeColor="accent1" w:themeShade="BF"/>
+            </w:tcBorders>
+            <w:shd w:val="clear" w:color="auto" w:fill="DBE5F1" w:themeFill="accent1" w:themeFillTint="33"/>
+            <w:vAlign w:val="center"/>
+          </w:tcPr>
+          <w:p>
+            <w:pPr>
+              <w:pStyle w:val="ListParagraph"/>
+              <w:spacing w:line="210" w:lineRule="atLeast"/>
+              <w:ind w:left="0"/>
+              <w:jc w:val="center"/>
+              <w:rPr>
+                <w:color w:val="000000" w:themeColor="text1"/>
+              </w:rPr>
+            </w:pPr>
+            <w:r>
+              <w:rPr>
+                <w:color w:val="000000" w:themeColor="text1"/>
+              </w:rPr>
+              <w:t>OK</w:t>
+            </w:r>
+          </w:p>
+        </w:tc>
+        <w:tc>
+          <w:tcPr>
+            <w:tcW w:w="1418" w:type="dxa"/>
+            <w:tcBorders>
+              <w:top w:val="single" w:sz="8" w:space="0" w:color="365F91" w:themeColor="accent1" w:themeShade="BF"/>
+              <w:left w:val="single" w:sz="8" w:space="0" w:color="365F91" w:themeColor="accent1" w:themeShade="BF"/>
+              <w:bottom w:val="single" w:sz="8" w:space="0" w:color="365F91" w:themeColor="accent1" w:themeShade="BF"/>
+              <w:right w:val="single" w:sz="8" w:space="0" w:color="365F91" w:themeColor="accent1" w:themeShade="BF"/>
+            </w:tcBorders>
+            <w:shd w:val="clear" w:color="auto" w:fill="DBE5F1" w:themeFill="accent1" w:themeFillTint="33"/>
+            <w:vAlign w:val="center"/>
+          </w:tcPr>
+          <w:p>
+            <w:pPr>
+              <w:pStyle w:val="ListParagraph"/>
+              <w:spacing w:line="210" w:lineRule="atLeast"/>
+              <w:ind w:left="0"/>
+              <w:jc w:val="center"/>
+              <w:rPr>
+                <w:color w:val="FF0000"/>
+                <w:sz w:val="32"/>
+                <w:szCs w:val="32"/>
+              </w:rPr>
+            </w:pPr>
+            <w:r>
+              <w:rPr>
+                <w:color w:val="000000" w:themeColor="text1"/>
+              </w:rPr>
+              <w:t>ANNUAL</w:t>
+            </w:r>
+          </w:p>
+        </w:tc>
+        <w:tc>
+          <w:tcPr>
+            <w:tcW w:w="1134" w:type="dxa"/>
+            <w:tcBorders>
+              <w:top w:val="single" w:sz="8" w:space="0" w:color="365F91" w:themeColor="accent1" w:themeShade="BF"/>
+              <w:left w:val="single" w:sz="8" w:space="0" w:color="365F91" w:themeColor="accent1" w:themeShade="BF"/>
+              <w:bottom w:val="single" w:sz="8" w:space="0" w:color="365F91" w:themeColor="accent1" w:themeShade="BF"/>
+              <w:right w:val="single" w:sz="8" w:space="0" w:color="365F91" w:themeColor="accent1" w:themeShade="BF"/>
+            </w:tcBorders>
+            <w:shd w:val="clear" w:color="auto" w:fill="DBE5F1" w:themeFill="accent1" w:themeFillTint="33"/>
+            <w:vAlign w:val="bottom"/>
+          </w:tcPr>
+          <w:p>
+            <w:pPr>
+              <w:pStyle w:val="ListParagraph"/>
+              <w:spacing w:line="210" w:lineRule="atLeast"/>
+              <w:ind w:left="0"/>
+              <w:jc w:val="center"/>
+              <w:rPr>
+                <w:color w:val="000000" w:themeColor="text1"/>
+              </w:rPr>
+            </w:pPr>
+            <w:r>
+              <w:rPr>
+                <w:color w:val="000000" w:themeColor="text1"/>
+              </w:rPr>
+              <w:t>BSD</w:t>
+            </w:r>
+          </w:p>
+        </w:tc>
+      </w:tr>
+      <w:tr>
+        <w:trPr>
+          <w:trHeight w:val="386"/>
+        </w:trPr>
+        <w:tc>
+          <w:tcPr>
+            <w:tcW w:w="1701" w:type="dxa"/>
+            <w:tcBorders>
+              <w:top w:val="single" w:sz="8" w:space="0" w:color="365F91" w:themeColor="accent1" w:themeShade="BF"/>
+              <w:left w:val="single" w:sz="8" w:space="0" w:color="0F243E" w:themeColor="text2" w:themeShade="80"/>
+              <w:bottom w:val="single" w:sz="8" w:space="0" w:color="365F91" w:themeColor="accent1" w:themeShade="BF"/>
+              <w:right w:val="single" w:sz="8" w:space="0" w:color="4F81BD" w:themeColor="accent1"/>
+            </w:tcBorders>
+            <w:shd w:val="clear" w:color="auto" w:fill="B8CCE4" w:themeFill="accent1" w:themeFillTint="66"/>
+            <w:vAlign w:val="center"/>
+          </w:tcPr>
+          <w:p>
+            <w:pPr>
+              <w:pStyle w:val="ListParagraph"/>
+              <w:spacing w:line="210" w:lineRule="atLeast"/>
+              <w:ind w:left="0"/>
+              <w:jc w:val="center"/>
+              <w:rPr>
+                <w:color w:val="000000" w:themeColor="text1"/>
+              </w:rPr>
+            </w:pPr>
+            <w:r>
+              <w:rPr>
+                <w:color w:val="000000" w:themeColor="text1"/>
+              </w:rPr>
+              <w:t>FLTK</w:t>
+            </w:r>
+          </w:p>
+          <w:p>
+            <w:pPr>
+              <w:pStyle w:val="ListParagraph"/>
+              <w:spacing w:line="210" w:lineRule="atLeast"/>
+              <w:ind w:left="0"/>
+              <w:jc w:val="center"/>
+              <w:rPr>
+                <w:color w:val="000000" w:themeColor="text1"/>
+              </w:rPr>
+            </w:pPr>
+            <w:r>
+              <w:rPr>
+                <w:color w:val="548DD4" w:themeColor="text2" w:themeTint="99"/>
+                <w:sz w:val="18"/>
+                <w:szCs w:val="18"/>
+              </w:rPr>
+              <w:t>(</w:t>
+            </w:r>
+            <w:r>
+              <w:rPr>
+                <w:color w:val="548DD4" w:themeColor="text2" w:themeTint="99"/>
+                <w:sz w:val="18"/>
+                <w:szCs w:val="18"/>
+              </w:rPr>
+              <w:t>FLTK, 2014</w:t>
+            </w:r>
+            <w:r>
+              <w:rPr>
+                <w:color w:val="548DD4" w:themeColor="text2" w:themeTint="99"/>
+                <w:sz w:val="18"/>
+                <w:szCs w:val="18"/>
+              </w:rPr>
+              <w:t>)</w:t>
+            </w:r>
+          </w:p>
+        </w:tc>
+        <w:tc>
+          <w:tcPr>
+            <w:tcW w:w="1134" w:type="dxa"/>
+            <w:tcBorders>
+              <w:top w:val="single" w:sz="8" w:space="0" w:color="365F91" w:themeColor="accent1" w:themeShade="BF"/>
+              <w:left w:val="single" w:sz="8" w:space="0" w:color="4F81BD" w:themeColor="accent1"/>
+              <w:bottom w:val="single" w:sz="8" w:space="0" w:color="365F91" w:themeColor="accent1" w:themeShade="BF"/>
+              <w:right w:val="single" w:sz="8" w:space="0" w:color="4F81BD" w:themeColor="accent1"/>
+            </w:tcBorders>
+            <w:shd w:val="clear" w:color="auto" w:fill="B8CCE4" w:themeFill="accent1" w:themeFillTint="66"/>
+            <w:vAlign w:val="center"/>
+          </w:tcPr>
+          <w:p>
+            <w:pPr>
+              <w:pStyle w:val="ListParagraph"/>
+              <w:spacing w:line="210" w:lineRule="atLeast"/>
+              <w:ind w:left="0"/>
+              <w:jc w:val="center"/>
+              <w:rPr>
+                <w:color w:val="00B050"/>
+                <w:sz w:val="32"/>
+                <w:szCs w:val="32"/>
+              </w:rPr>
+            </w:pPr>
+            <w:r>
+              <w:rPr>
+                <w:color w:val="00B050"/>
+                <w:sz w:val="32"/>
+                <w:szCs w:val="32"/>
+              </w:rPr>
+              <w:sym w:font="Wingdings" w:char="F0FC"/>
+            </w:r>
+          </w:p>
+        </w:tc>
+        <w:tc>
+          <w:tcPr>
+            <w:tcW w:w="1276" w:type="dxa"/>
+            <w:tcBorders>
+              <w:top w:val="single" w:sz="8" w:space="0" w:color="365F91" w:themeColor="accent1" w:themeShade="BF"/>
+              <w:left w:val="single" w:sz="8" w:space="0" w:color="4F81BD" w:themeColor="accent1"/>
+              <w:bottom w:val="single" w:sz="8" w:space="0" w:color="365F91" w:themeColor="accent1" w:themeShade="BF"/>
+              <w:right w:val="single" w:sz="8" w:space="0" w:color="365F91" w:themeColor="accent1" w:themeShade="BF"/>
+            </w:tcBorders>
+            <w:shd w:val="clear" w:color="auto" w:fill="B8CCE4" w:themeFill="accent1" w:themeFillTint="66"/>
+            <w:vAlign w:val="center"/>
+          </w:tcPr>
+          <w:p>
+            <w:pPr>
+              <w:pStyle w:val="ListParagraph"/>
+              <w:spacing w:line="210" w:lineRule="atLeast"/>
+              <w:ind w:left="0"/>
+              <w:jc w:val="center"/>
+              <w:rPr>
+                <w:color w:val="00B050"/>
+                <w:sz w:val="32"/>
+                <w:szCs w:val="32"/>
+              </w:rPr>
+            </w:pPr>
+            <w:r>
+              <w:rPr>
+                <w:color w:val="000000" w:themeColor="text1"/>
+              </w:rPr>
+              <w:t>FEW</w:t>
+            </w:r>
+          </w:p>
+        </w:tc>
+        <w:tc>
+          <w:tcPr>
+            <w:tcW w:w="1134" w:type="dxa"/>
+            <w:tcBorders>
+              <w:top w:val="single" w:sz="8" w:space="0" w:color="365F91" w:themeColor="accent1" w:themeShade="BF"/>
+              <w:left w:val="single" w:sz="8" w:space="0" w:color="365F91" w:themeColor="accent1" w:themeShade="BF"/>
+              <w:bottom w:val="single" w:sz="8" w:space="0" w:color="365F91" w:themeColor="accent1" w:themeShade="BF"/>
+              <w:right w:val="single" w:sz="8" w:space="0" w:color="365F91" w:themeColor="accent1" w:themeShade="BF"/>
+            </w:tcBorders>
+            <w:shd w:val="clear" w:color="auto" w:fill="B8CCE4" w:themeFill="accent1" w:themeFillTint="66"/>
+            <w:vAlign w:val="center"/>
+          </w:tcPr>
+          <w:p>
+            <w:pPr>
+              <w:pStyle w:val="ListParagraph"/>
+              <w:spacing w:line="210" w:lineRule="atLeast"/>
+              <w:ind w:left="0"/>
+              <w:jc w:val="center"/>
+              <w:rPr>
+                <w:color w:val="00B050"/>
+                <w:sz w:val="32"/>
+                <w:szCs w:val="32"/>
+              </w:rPr>
+            </w:pPr>
+            <w:r>
+              <w:rPr>
+                <w:color w:val="FF0000"/>
+                <w:sz w:val="32"/>
+                <w:szCs w:val="32"/>
+              </w:rPr>
+              <w:sym w:font="Wingdings" w:char="F0FB"/>
+            </w:r>
+          </w:p>
+        </w:tc>
+        <w:tc>
+          <w:tcPr>
+            <w:tcW w:w="1701" w:type="dxa"/>
+            <w:tcBorders>
+              <w:top w:val="single" w:sz="8" w:space="0" w:color="365F91" w:themeColor="accent1" w:themeShade="BF"/>
+              <w:left w:val="single" w:sz="8" w:space="0" w:color="365F91" w:themeColor="accent1" w:themeShade="BF"/>
+              <w:bottom w:val="single" w:sz="8" w:space="0" w:color="365F91" w:themeColor="accent1" w:themeShade="BF"/>
+              <w:right w:val="single" w:sz="8" w:space="0" w:color="365F91" w:themeColor="accent1" w:themeShade="BF"/>
+            </w:tcBorders>
+            <w:shd w:val="clear" w:color="auto" w:fill="B8CCE4" w:themeFill="accent1" w:themeFillTint="66"/>
+            <w:vAlign w:val="center"/>
+          </w:tcPr>
+          <w:p>
+            <w:pPr>
+              <w:pStyle w:val="ListParagraph"/>
+              <w:spacing w:line="210" w:lineRule="atLeast"/>
+              <w:ind w:left="0"/>
+              <w:jc w:val="center"/>
+              <w:rPr>
+                <w:color w:val="000000" w:themeColor="text1"/>
+              </w:rPr>
+            </w:pPr>
+            <w:r>
+              <w:rPr>
+                <w:color w:val="000000" w:themeColor="text1"/>
+              </w:rPr>
+              <w:t>VERY BAD</w:t>
+            </w:r>
+          </w:p>
+        </w:tc>
+        <w:tc>
+          <w:tcPr>
+            <w:tcW w:w="1418" w:type="dxa"/>
+            <w:tcBorders>
+              <w:top w:val="single" w:sz="8" w:space="0" w:color="365F91" w:themeColor="accent1" w:themeShade="BF"/>
+              <w:left w:val="single" w:sz="8" w:space="0" w:color="365F91" w:themeColor="accent1" w:themeShade="BF"/>
+              <w:bottom w:val="single" w:sz="8" w:space="0" w:color="365F91" w:themeColor="accent1" w:themeShade="BF"/>
+              <w:right w:val="single" w:sz="8" w:space="0" w:color="365F91" w:themeColor="accent1" w:themeShade="BF"/>
+            </w:tcBorders>
+            <w:shd w:val="clear" w:color="auto" w:fill="B8CCE4" w:themeFill="accent1" w:themeFillTint="66"/>
+            <w:vAlign w:val="center"/>
+          </w:tcPr>
+          <w:p>
+            <w:pPr>
+              <w:pStyle w:val="ListParagraph"/>
+              <w:spacing w:line="210" w:lineRule="atLeast"/>
+              <w:ind w:left="0"/>
+              <w:jc w:val="center"/>
+              <w:rPr>
+                <w:color w:val="FF0000"/>
+                <w:sz w:val="32"/>
+                <w:szCs w:val="32"/>
+              </w:rPr>
+            </w:pPr>
+            <w:r>
+              <w:rPr>
+                <w:color w:val="000000" w:themeColor="text1"/>
+              </w:rPr>
+              <w:t>ANNUAL</w:t>
+            </w:r>
+          </w:p>
+        </w:tc>
+        <w:tc>
+          <w:tcPr>
+            <w:tcW w:w="1134" w:type="dxa"/>
+            <w:tcBorders>
+              <w:top w:val="single" w:sz="8" w:space="0" w:color="365F91" w:themeColor="accent1" w:themeShade="BF"/>
+              <w:left w:val="single" w:sz="8" w:space="0" w:color="365F91" w:themeColor="accent1" w:themeShade="BF"/>
+              <w:bottom w:val="single" w:sz="8" w:space="0" w:color="365F91" w:themeColor="accent1" w:themeShade="BF"/>
+              <w:right w:val="single" w:sz="8" w:space="0" w:color="365F91" w:themeColor="accent1" w:themeShade="BF"/>
+            </w:tcBorders>
+            <w:shd w:val="clear" w:color="auto" w:fill="B8CCE4" w:themeFill="accent1" w:themeFillTint="66"/>
+            <w:vAlign w:val="bottom"/>
+          </w:tcPr>
+          <w:p>
+            <w:pPr>
+              <w:pStyle w:val="ListParagraph"/>
+              <w:spacing w:line="210" w:lineRule="atLeast"/>
+              <w:ind w:left="0"/>
+              <w:jc w:val="center"/>
+              <w:rPr>
+                <w:color w:val="000000" w:themeColor="text1"/>
+              </w:rPr>
+            </w:pPr>
+            <w:r>
+              <w:rPr>
+                <w:color w:val="000000" w:themeColor="text1"/>
+              </w:rPr>
+              <w:t>LGPL</w:t>
+            </w:r>
+          </w:p>
+        </w:tc>
+      </w:tr>
+    </w:tbl>
+    <w:p>
+      <w:pPr>
+        <w:spacing w:line="210" w:lineRule="atLeast"/>
+        <w:ind w:firstLine="720"/>
+        <w:jc w:val="center"/>
+        <w:rPr>
+          <w:color w:val="365F91" w:themeColor="accent1" w:themeShade="BF"/>
+        </w:rPr>
+      </w:pPr>
+      <w:r>
+        <w:rPr>
+          <w:color w:val="365F91" w:themeColor="accent1" w:themeShade="BF"/>
+        </w:rPr>
+        <w:t>Table 3.2</w:t>
+      </w:r>
+      <w:r>
+        <w:rPr>
+          <w:color w:val="365F91" w:themeColor="accent1" w:themeShade="BF"/>
+        </w:rPr>
+        <w:t>.5</w:t>
+      </w:r>
+      <w:r>
+        <w:rPr>
+          <w:color w:val="365F91" w:themeColor="accent1" w:themeShade="BF"/>
+        </w:rPr>
+        <w:t xml:space="preserve"> – Comparison of frameworks</w:t>
       </w:r>
     </w:p>
     <w:p>
-      <w:pPr>
-        <w:spacing w:line="210" w:lineRule="atLeast"/>
-        <w:rPr>
-          <w:color w:val="000000" w:themeColor="text1"/>
-          <w:u w:val="single"/>
-        </w:rPr>
-      </w:pPr>
-      <w:r>
-        <w:rPr>
-          <w:color w:val="000000" w:themeColor="text1"/>
-          <w:u w:val="single"/>
-        </w:rPr>
-        <w:t>Fast light toolkit (</w:t>
-      </w:r>
-      <w:r>
-        <w:rPr>
-          <w:color w:val="000000" w:themeColor="text1"/>
-          <w:u w:val="single"/>
-        </w:rPr>
-        <w:t>FLTK, 2014</w:t>
-      </w:r>
-      <w:r>
-        <w:rPr>
-          <w:color w:val="000000" w:themeColor="text1"/>
-          <w:u w:val="single"/>
-        </w:rPr>
-        <w:t>)</w:t>
+      <w:r>
+        <w:t>QT’s feature rich, highly documented and powerful framework makes creating cross-platform software in C++ much easier. Due to the results shown in tab</w:t>
+      </w:r>
+      <w:r>
+        <w:t>le 3.2.5</w:t>
+      </w:r>
+      <w:r>
+        <w:t>, QT will be selected as the framework that the project will be developed upon. The extra features that QT provides such as CSS parsing and built in asset management system will help tremendously later on when implementing the secondary aims.</w:t>
       </w:r>
     </w:p>
     <w:p>
       <w:pPr>
-        <w:spacing w:line="210" w:lineRule="atLeast"/>
-        <w:rPr>
-          <w:color w:val="000000" w:themeColor="text1"/>
-        </w:rPr>
-      </w:pPr>
-      <w:r>
-        <w:rPr>
-          <w:color w:val="000000" w:themeColor="text1"/>
-        </w:rPr>
-        <w:t>Fast light toolkit (FLTK) library is a cross plat</w:t>
-      </w:r>
-      <w:r>
-        <w:rPr>
-          <w:color w:val="000000" w:themeColor="text1"/>
-        </w:rPr>
-        <w:t>form graphical control platform. Originally, FLTK was developed in order to house 3D graphics but has been re-directed towards general app</w:t>
-      </w:r>
-      <w:r>
-        <w:rPr>
-          <w:color w:val="000000" w:themeColor="text1"/>
-        </w:rPr>
-        <w:t>lications. Using its own widget system</w:t>
-      </w:r>
-      <w:r>
-        <w:rPr>
-          <w:color w:val="000000" w:themeColor="text1"/>
-        </w:rPr>
-        <w:t>, drawing events</w:t>
-      </w:r>
-      <w:r>
-        <w:rPr>
-          <w:color w:val="000000" w:themeColor="text1"/>
-        </w:rPr>
-        <w:t xml:space="preserve"> and </w:t>
-      </w:r>
-      <w:r>
-        <w:rPr>
-          <w:color w:val="000000" w:themeColor="text1"/>
-        </w:rPr>
-        <w:t>openGL interface</w:t>
-      </w:r>
-      <w:r>
-        <w:rPr>
-          <w:color w:val="000000" w:themeColor="text1"/>
-        </w:rPr>
-        <w:t xml:space="preserve"> it allows writing graphical applications easy that look the same on all operating systems.</w:t>
-      </w:r>
-    </w:p>
-    <w:p>
-      <w:pPr>
-        <w:spacing w:line="210" w:lineRule="atLeast"/>
-        <w:rPr>
-          <w:color w:val="000000" w:themeColor="text1"/>
-        </w:rPr>
-      </w:pPr>
-      <w:r>
-        <w:rPr>
-          <w:color w:val="000000" w:themeColor="text1"/>
-        </w:rPr>
-        <w:t xml:space="preserve">FLTK </w:t>
-      </w:r>
-      <w:r>
-        <w:rPr>
-          <w:color w:val="000000" w:themeColor="text1"/>
-        </w:rPr>
-        <w:t>does not handle elements that Ultimate++ and Qt handle such as the application life cycle in order to remain as lightweight as possible. A standard hello world application is usually around 100KiB in size. FLTK is released under the same license as QT, meaning that all source code of the software developed using this library needs to be public.</w:t>
-      </w:r>
-    </w:p>
-    <w:p>
-      <w:r>
-        <w:t>The QT modern framework would be implemented to</w:t>
-      </w:r>
-      <w:r>
-        <w:t xml:space="preserve"> manage the base GUI components and cross platform capability. QT offers support for SQL, ECM</w:t>
-      </w:r>
-      <w:r>
-        <w:t xml:space="preserve">, CSS </w:t>
-      </w:r>
-      <w:r>
-        <w:t xml:space="preserve">as well as a fully transformable canvas. The </w:t>
-      </w:r>
-      <w:r>
-        <w:lastRenderedPageBreak/>
-        <w:t xml:space="preserve">framework can easily be ported onto </w:t>
-      </w:r>
-      <w:r>
-        <w:t>many different</w:t>
-      </w:r>
-      <w:r>
-        <w:t xml:space="preserve"> platforms as well as any screen size.</w:t>
-      </w:r>
-      <w:r>
-        <w:t xml:space="preserve"> Which would be extremely useful when targeting a large customer base.</w:t>
-      </w:r>
-    </w:p>
-    <w:p>
-      <w:r>
-        <w:t>Implementing a machine learning system is hard since the software is written in C++, which doesn’t have very good support for machine learning technologies. So an API that allows for python commands to be executed would be implemented. The machine learning algorithms would scan the documents and understand which variables/libraries/objects that the users uses regularly and then rank them higher inside of the autocorrect prediction engine.</w:t>
-      </w:r>
-    </w:p>
-    <w:p>
-      <w:pPr>
         <w:pStyle w:val="Heading2"/>
       </w:pPr>
       <w:bookmarkStart w:id="13" w:name="_Toc318979219"/>
@@ -8927,9 +10273,12 @@
         <w:t>.3</w:t>
       </w:r>
       <w:r>
-        <w:t xml:space="preserve"> Algorithms and data structures</w:t>
+        <w:t xml:space="preserve"> </w:t>
       </w:r>
       <w:bookmarkEnd w:id="13"/>
+      <w:r>
+        <w:t>Comparison of algorithms</w:t>
+      </w:r>
     </w:p>
     <w:p>
       <w:r>
@@ -8988,7 +10337,7 @@
                     </pic:cNvPicPr>
                   </pic:nvPicPr>
                   <pic:blipFill>
-                    <a:blip r:embed="rId28">
+                    <a:blip r:embed="rId31">
                       <a:extLst>
                         <a:ext uri="{28A0092B-C50C-407E-A947-70E740481C1C}">
                           <a14:useLocalDpi xmlns:a14="http://schemas.microsoft.com/office/drawing/2010/main" val="0"/>
@@ -9184,7 +10533,11 @@
         <w:t>auto-complete</w:t>
       </w:r>
       <w:r>
-        <w:t xml:space="preserve"> function and each have their own benefits. Most typical IDE’s use parsers and lexical analysers to read through a buffer stream of text and convert certain elements into tokens, these tokens can then be highlighted individually later on</w:t>
+        <w:t xml:space="preserve"> function and each have their own benefits. Most typical IDE’s use parsers and lexical analysers to read through a buffer stream of text and convert certain elements into tokens, these tokens can then be highlighted </w:t>
+      </w:r>
+      <w:r>
+        <w:lastRenderedPageBreak/>
+        <w:t>individually later on</w:t>
       </w:r>
       <w:r>
         <w:t xml:space="preserve"> or taken into the auto-completer engine</w:t>
@@ -9207,11 +10560,7 @@
     </w:p>
     <w:p>
       <w:r>
-        <w:t xml:space="preserve">Lexical analysers are considered a lot smarter than regular expressions since they can take multiple files into scope whereas regular expression can only process what they can match. However, lexical </w:t>
-      </w:r>
-      <w:r>
-        <w:lastRenderedPageBreak/>
-        <w:t>analyser</w:t>
+        <w:t>Lexical analysers are considered a lot smarter than regular expressions since they can take multiple files into scope whereas regular expression can only process what they can match. However, lexical analyser</w:t>
       </w:r>
       <w:r>
         <w:t>s</w:t>
@@ -9360,7 +10709,7 @@
                     </pic:cNvPicPr>
                   </pic:nvPicPr>
                   <pic:blipFill>
-                    <a:blip r:embed="rId29">
+                    <a:blip r:embed="rId32">
                       <a:extLst>
                         <a:ext uri="{28A0092B-C50C-407E-A947-70E740481C1C}">
                           <a14:useLocalDpi xmlns:a14="http://schemas.microsoft.com/office/drawing/2010/main" val="0"/>
@@ -9428,6 +10777,7 @@
         </w:rPr>
       </w:pPr>
       <w:r>
+        <w:lastRenderedPageBreak/>
         <w:t>Atom prides itself as “a hack-able text editor</w:t>
       </w:r>
       <w:r>
@@ -9552,14 +10902,7 @@
         <w:rPr>
           <w:color w:val="000000" w:themeColor="text1"/>
         </w:rPr>
-        <w:t xml:space="preserve">. This also creates great plug-in opportunities because users can share </w:t>
-      </w:r>
-      <w:r>
-        <w:rPr>
-          <w:color w:val="000000" w:themeColor="text1"/>
-        </w:rPr>
-        <w:lastRenderedPageBreak/>
-        <w:t xml:space="preserve">their hacks on a large </w:t>
+        <w:t xml:space="preserve">. This also creates great plug-in opportunities because users can share their hacks on a large </w:t>
       </w:r>
       <w:proofErr w:type="spellStart"/>
       <w:r>
@@ -9663,7 +11006,7 @@
                     </pic:cNvPicPr>
                   </pic:nvPicPr>
                   <pic:blipFill>
-                    <a:blip r:embed="rId30">
+                    <a:blip r:embed="rId33">
                       <a:extLst>
                         <a:ext uri="{28A0092B-C50C-407E-A947-70E740481C1C}">
                           <a14:useLocalDpi xmlns:a14="http://schemas.microsoft.com/office/drawing/2010/main" val="0"/>
@@ -9839,7 +11182,7 @@
                     <pic:cNvPicPr/>
                   </pic:nvPicPr>
                   <pic:blipFill>
-                    <a:blip r:embed="rId31"/>
+                    <a:blip r:embed="rId34"/>
                     <a:stretch>
                       <a:fillRect/>
                     </a:stretch>
@@ -9948,7 +11291,7 @@
                     </pic:cNvPicPr>
                   </pic:nvPicPr>
                   <pic:blipFill>
-                    <a:blip r:embed="rId32">
+                    <a:blip r:embed="rId35">
                       <a:extLst>
                         <a:ext uri="{28A0092B-C50C-407E-A947-70E740481C1C}">
                           <a14:useLocalDpi xmlns:a14="http://schemas.microsoft.com/office/drawing/2010/main" val="0"/>
@@ -10091,7 +11434,7 @@
                     <pic:cNvPicPr/>
                   </pic:nvPicPr>
                   <pic:blipFill>
-                    <a:blip r:embed="rId33">
+                    <a:blip r:embed="rId36">
                       <a:extLst>
                         <a:ext uri="{28A0092B-C50C-407E-A947-70E740481C1C}">
                           <a14:useLocalDpi xmlns:a14="http://schemas.microsoft.com/office/drawing/2010/main" val="0"/>
@@ -18776,7 +20119,7 @@
     <w:p>
       <w:pPr>
         <w:sectPr>
-          <w:headerReference w:type="default" r:id="rId34"/>
+          <w:headerReference w:type="default" r:id="rId37"/>
           <w:pgSz w:w="11906" w:h="16838"/>
           <w:pgMar w:top="1361" w:right="1440" w:bottom="1361" w:left="1440" w:header="708" w:footer="708" w:gutter="0"/>
           <w:cols w:space="708"/>
@@ -34104,7 +35447,7 @@
                 <w:tab/>
                 <w:t xml:space="preserve">Available at: </w:t>
               </w:r>
-              <w:hyperlink r:id="rId35" w:history="1">
+              <w:hyperlink r:id="rId38" w:history="1">
                 <w:r>
                   <w:rPr>
                     <w:rStyle w:val="Hyperlink"/>
@@ -34240,7 +35583,7 @@
                 <w:tab/>
                 <w:t xml:space="preserve">Available at: </w:t>
               </w:r>
-              <w:hyperlink r:id="rId36" w:history="1">
+              <w:hyperlink r:id="rId39" w:history="1">
                 <w:r>
                   <w:rPr>
                     <w:rStyle w:val="Hyperlink"/>
@@ -34502,7 +35845,7 @@
                 <w:tab/>
                 <w:t xml:space="preserve">Available at: </w:t>
               </w:r>
-              <w:hyperlink r:id="rId37" w:history="1">
+              <w:hyperlink r:id="rId40" w:history="1">
                 <w:r>
                   <w:rPr>
                     <w:rStyle w:val="Hyperlink"/>
@@ -34671,7 +36014,7 @@
           <w:rPr>
             <w:noProof/>
           </w:rPr>
-          <w:t>5</w:t>
+          <w:t>14</w:t>
         </w:r>
         <w:r>
           <w:rPr>
@@ -40781,7 +42124,7 @@
 </file>
 
 <file path=customXml/itemProps4.xml><?xml version="1.0" encoding="utf-8"?>
-<ds:datastoreItem xmlns:ds="http://schemas.openxmlformats.org/officeDocument/2006/customXml" ds:itemID="{5FCF8F4D-C888-274C-8579-699DF4C6FB92}">
+<ds:datastoreItem xmlns:ds="http://schemas.openxmlformats.org/officeDocument/2006/customXml" ds:itemID="{96EA2E92-6A1C-0F44-AFBE-BE796BE94B19}">
   <ds:schemaRefs>
     <ds:schemaRef ds:uri="http://schemas.openxmlformats.org/officeDocument/2006/bibliography"/>
   </ds:schemaRefs>

</xml_diff>

<commit_message>
Need to begin testing
</commit_message>
<xml_diff>
--- a/libs/Interim report.docx
+++ b/libs/Interim report.docx
@@ -127,6 +127,7 @@
           <w:szCs w:val="24"/>
         </w:rPr>
       </w:pPr>
+      <w:proofErr w:type="gramStart"/>
       <w:r>
         <w:rPr>
           <w:rFonts w:cs="Arial"/>
@@ -143,6 +144,7 @@
         </w:rPr>
         <w:t>y</w:t>
       </w:r>
+      <w:proofErr w:type="gramEnd"/>
     </w:p>
     <w:p>
       <w:pPr>
@@ -4039,13 +4041,27 @@
         <w:rPr>
           <w:color w:val="000000" w:themeColor="text1"/>
         </w:rPr>
-        <w:t>a solution</w:t>
-      </w:r>
+        <w:t xml:space="preserve">a </w:t>
+      </w:r>
+      <w:proofErr w:type="gramStart"/>
       <w:r>
         <w:rPr>
           <w:color w:val="000000" w:themeColor="text1"/>
         </w:rPr>
-        <w:t xml:space="preserve"> which meets all of the requirements.</w:t>
+        <w:t>solution</w:t>
+      </w:r>
+      <w:r>
+        <w:rPr>
+          <w:color w:val="000000" w:themeColor="text1"/>
+        </w:rPr>
+        <w:t xml:space="preserve"> which</w:t>
+      </w:r>
+      <w:proofErr w:type="gramEnd"/>
+      <w:r>
+        <w:rPr>
+          <w:color w:val="000000" w:themeColor="text1"/>
+        </w:rPr>
+        <w:t xml:space="preserve"> meets all of the requirements.</w:t>
       </w:r>
       <w:r>
         <w:rPr>
@@ -4299,12 +4315,14 @@
                 <w:color w:val="FFFFFF" w:themeColor="background1"/>
               </w:rPr>
             </w:pPr>
+            <w:proofErr w:type="gramStart"/>
             <w:r>
               <w:rPr>
                 <w:color w:val="FFFFFF" w:themeColor="background1"/>
               </w:rPr>
               <w:t>learning</w:t>
             </w:r>
+            <w:proofErr w:type="gramEnd"/>
           </w:p>
         </w:tc>
         <w:tc>
@@ -5728,12 +5746,14 @@
                 <w:color w:val="FFFFFF" w:themeColor="background1"/>
               </w:rPr>
             </w:pPr>
+            <w:proofErr w:type="gramStart"/>
             <w:r>
               <w:rPr>
                 <w:color w:val="FFFFFF" w:themeColor="background1"/>
               </w:rPr>
               <w:t>learning</w:t>
             </w:r>
+            <w:proofErr w:type="gramEnd"/>
           </w:p>
         </w:tc>
         <w:tc>
@@ -6192,7 +6212,15 @@
     </w:p>
     <w:p>
       <w:r>
-        <w:t>Develop a clean and minimalistic interface which allows the user to write and manipulate code. The GUI should be responsive, simple and comfortable for users to use for long periods of time.</w:t>
+        <w:t xml:space="preserve">Develop a clean and minimalistic </w:t>
+      </w:r>
+      <w:proofErr w:type="gramStart"/>
+      <w:r>
+        <w:t>interface which</w:t>
+      </w:r>
+      <w:proofErr w:type="gramEnd"/>
+      <w:r>
+        <w:t xml:space="preserve"> allows the user to write and manipulate code. The GUI should be responsive, simple and comfortable for users to use for long periods of time.</w:t>
       </w:r>
     </w:p>
     <w:p>
@@ -6432,7 +6460,27 @@
           <w:color w:val="000000" w:themeColor="text1"/>
           <w:sz w:val="22"/>
         </w:rPr>
-        <w:t>Develop a system which allows 3</w:t>
+        <w:t xml:space="preserve">Develop a </w:t>
+      </w:r>
+      <w:proofErr w:type="gramStart"/>
+      <w:r>
+        <w:rPr>
+          <w:b w:val="0"/>
+          <w:bCs/>
+          <w:color w:val="000000" w:themeColor="text1"/>
+          <w:sz w:val="22"/>
+        </w:rPr>
+        <w:t>system which</w:t>
+      </w:r>
+      <w:proofErr w:type="gramEnd"/>
+      <w:r>
+        <w:rPr>
+          <w:b w:val="0"/>
+          <w:bCs/>
+          <w:color w:val="000000" w:themeColor="text1"/>
+          <w:sz w:val="22"/>
+        </w:rPr>
+        <w:t xml:space="preserve"> allows 3</w:t>
       </w:r>
       <w:r>
         <w:rPr>
@@ -6451,7 +6499,27 @@
           <w:color w:val="000000" w:themeColor="text1"/>
           <w:sz w:val="22"/>
         </w:rPr>
-        <w:t xml:space="preserve"> party plug-ins to be creates and implemented into the software. These plug-ins should have the capability to change both the functionality and aesthetics of the software.</w:t>
+        <w:t xml:space="preserve"> party plug-ins to be creates and implemented into the software. </w:t>
+      </w:r>
+      <w:proofErr w:type="gramStart"/>
+      <w:r>
+        <w:rPr>
+          <w:b w:val="0"/>
+          <w:bCs/>
+          <w:color w:val="000000" w:themeColor="text1"/>
+          <w:sz w:val="22"/>
+        </w:rPr>
+        <w:t>These</w:t>
+      </w:r>
+      <w:proofErr w:type="gramEnd"/>
+      <w:r>
+        <w:rPr>
+          <w:b w:val="0"/>
+          <w:bCs/>
+          <w:color w:val="000000" w:themeColor="text1"/>
+          <w:sz w:val="22"/>
+        </w:rPr>
+        <w:t xml:space="preserve"> plug-ins should have the capability to change both the functionality and aesthetics of the software.</w:t>
       </w:r>
     </w:p>
     <w:p>
@@ -6550,7 +6618,27 @@
           <w:color w:val="000000" w:themeColor="text1"/>
           <w:sz w:val="22"/>
         </w:rPr>
-        <w:t>Implement a system which allows the syntax-highlighting algorithm to work on multiple languages through the use of configuration files which can be customized for each language.</w:t>
+        <w:t xml:space="preserve">Implement a system </w:t>
+      </w:r>
+      <w:proofErr w:type="gramStart"/>
+      <w:r>
+        <w:rPr>
+          <w:b w:val="0"/>
+          <w:bCs/>
+          <w:color w:val="000000" w:themeColor="text1"/>
+          <w:sz w:val="22"/>
+        </w:rPr>
+        <w:t>which</w:t>
+      </w:r>
+      <w:proofErr w:type="gramEnd"/>
+      <w:r>
+        <w:rPr>
+          <w:b w:val="0"/>
+          <w:bCs/>
+          <w:color w:val="000000" w:themeColor="text1"/>
+          <w:sz w:val="22"/>
+        </w:rPr>
+        <w:t xml:space="preserve"> allows the syntax-highlighting algorithm to work on multiple languages through the use of configuration files which can be customized for each language.</w:t>
       </w:r>
     </w:p>
     <w:p>
@@ -7101,7 +7189,15 @@
         <w:spacing w:line="210" w:lineRule="atLeast"/>
       </w:pPr>
       <w:r>
-        <w:t xml:space="preserve">The combination of lexical and syntax analyser is usually adopted by IDE’s since they contribute to the implementation of a compiler system: A piece of software that converts one language into another. And also provide a higher level of understanding. However, code editors, which aim to accommodate multiple languages often avoid this time consuming approach and use regular </w:t>
+        <w:t xml:space="preserve">The combination of lexical and syntax analyser is usually adopted by IDE’s since they contribute to the implementation of a compiler system: A piece of software that converts one language into another. And also provide a higher level of understanding. However, code editors, which aim to accommodate multiple languages </w:t>
+      </w:r>
+      <w:proofErr w:type="gramStart"/>
+      <w:r>
+        <w:t>often</w:t>
+      </w:r>
+      <w:proofErr w:type="gramEnd"/>
+      <w:r>
+        <w:t xml:space="preserve"> avoid this time consuming approach and use regular </w:t>
       </w:r>
       <w:r>
         <w:t xml:space="preserve">to lexical analyse a language and then skip the syntax analysis phase. </w:t>
@@ -7372,7 +7468,21 @@
         <w:rPr>
           <w:color w:val="000000" w:themeColor="text1"/>
         </w:rPr>
-        <w:t>Although the study did find that programmers with more experience were less affected by syntax highlighting.  Below is an example of some python code; the above block of text has been processed by Notepad++’s syntax highlighter, whereas the bottom block has been left plain:</w:t>
+        <w:t xml:space="preserve">Although the study did find that programmers with more experience were less affected by syntax highlighting.  Below is an example of some python code; </w:t>
+      </w:r>
+      <w:proofErr w:type="gramStart"/>
+      <w:r>
+        <w:rPr>
+          <w:color w:val="000000" w:themeColor="text1"/>
+        </w:rPr>
+        <w:t>the above block of text has been processed by Notepad++’s syntax highlighter</w:t>
+      </w:r>
+      <w:proofErr w:type="gramEnd"/>
+      <w:r>
+        <w:rPr>
+          <w:color w:val="000000" w:themeColor="text1"/>
+        </w:rPr>
+        <w:t>, whereas the bottom block has been left plain:</w:t>
       </w:r>
     </w:p>
     <w:p/>
@@ -8086,7 +8196,15 @@
         <w:t>often</w:t>
       </w:r>
       <w:r>
-        <w:t xml:space="preserve"> package code files as ‘projects’ which helps the user to keep their necessary code files as a bundle</w:t>
+        <w:t xml:space="preserve"> package code files as </w:t>
+      </w:r>
+      <w:proofErr w:type="gramStart"/>
+      <w:r>
+        <w:t>‘projects’ which</w:t>
+      </w:r>
+      <w:proofErr w:type="gramEnd"/>
+      <w:r>
+        <w:t xml:space="preserve"> helps the user to keep their necessary code files as a bundle</w:t>
       </w:r>
       <w:r>
         <w:t>, this makes it especially easy to import and export data</w:t>
@@ -8128,7 +8246,21 @@
         <w:rPr>
           <w:color w:val="000000" w:themeColor="text1"/>
         </w:rPr>
-        <w:t>a ‘.pro’ file</w:t>
+        <w:t>a ‘</w:t>
+      </w:r>
+      <w:proofErr w:type="gramStart"/>
+      <w:r>
+        <w:rPr>
+          <w:color w:val="000000" w:themeColor="text1"/>
+        </w:rPr>
+        <w:t>.pro’</w:t>
+      </w:r>
+      <w:proofErr w:type="gramEnd"/>
+      <w:r>
+        <w:rPr>
+          <w:color w:val="000000" w:themeColor="text1"/>
+        </w:rPr>
+        <w:t xml:space="preserve"> file</w:t>
       </w:r>
       <w:r>
         <w:rPr>
@@ -14772,12 +14904,40 @@
           <w:color w:val="000000" w:themeColor="text1"/>
         </w:rPr>
         <w:lastRenderedPageBreak/>
-        <w:t>web environment using NodeJs and node-webkit to render web apps insi</w:t>
-      </w:r>
+        <w:t xml:space="preserve">web environment using </w:t>
+      </w:r>
+      <w:proofErr w:type="spellStart"/>
       <w:r>
         <w:rPr>
           <w:color w:val="000000" w:themeColor="text1"/>
         </w:rPr>
+        <w:t>NodeJs</w:t>
+      </w:r>
+      <w:proofErr w:type="spellEnd"/>
+      <w:r>
+        <w:rPr>
+          <w:color w:val="000000" w:themeColor="text1"/>
+        </w:rPr>
+        <w:t xml:space="preserve"> and node-</w:t>
+      </w:r>
+      <w:proofErr w:type="spellStart"/>
+      <w:r>
+        <w:rPr>
+          <w:color w:val="000000" w:themeColor="text1"/>
+        </w:rPr>
+        <w:t>webkit</w:t>
+      </w:r>
+      <w:proofErr w:type="spellEnd"/>
+      <w:r>
+        <w:rPr>
+          <w:color w:val="000000" w:themeColor="text1"/>
+        </w:rPr>
+        <w:t xml:space="preserve"> to render web apps insi</w:t>
+      </w:r>
+      <w:r>
+        <w:rPr>
+          <w:color w:val="000000" w:themeColor="text1"/>
+        </w:rPr>
         <w:t>de of a desktop window natively. This</w:t>
       </w:r>
       <w:r>
@@ -14832,7 +14992,21 @@
         <w:rPr>
           <w:color w:val="000000" w:themeColor="text1"/>
         </w:rPr>
-        <w:t>. This also creates great plug-in opportunities because users can share their hacks on a large GitHub powered marketplace.</w:t>
+        <w:t xml:space="preserve">. This also creates great plug-in opportunities because users can share their hacks on a large </w:t>
+      </w:r>
+      <w:proofErr w:type="spellStart"/>
+      <w:r>
+        <w:rPr>
+          <w:color w:val="000000" w:themeColor="text1"/>
+        </w:rPr>
+        <w:t>GitHub</w:t>
+      </w:r>
+      <w:proofErr w:type="spellEnd"/>
+      <w:r>
+        <w:rPr>
+          <w:color w:val="000000" w:themeColor="text1"/>
+        </w:rPr>
+        <w:t xml:space="preserve"> powered marketplace.</w:t>
       </w:r>
       <w:r>
         <w:rPr>
@@ -16157,7 +16331,15 @@
         <w:t>As seen in figure 4</w:t>
       </w:r>
       <w:r>
-        <w:t>.2.1 the simplified class diagram shows how the software is broken down into individual classes. In order to reduce complexity, all of the I/O functions are handled in one place, which is inside of the FileSystemManager class. The user interface has also been split up into separate objects, this allows for the software to more flexibl</w:t>
+        <w:t xml:space="preserve">.2.1 the simplified class diagram shows how the software is broken down into individual classes. In order to reduce complexity, all of the I/O functions are handled in one place, which is inside of the </w:t>
+      </w:r>
+      <w:proofErr w:type="spellStart"/>
+      <w:r>
+        <w:t>FileSystemManager</w:t>
+      </w:r>
+      <w:proofErr w:type="spellEnd"/>
+      <w:r>
+        <w:t xml:space="preserve"> class. The user interface has also been split up into separate objects, this allows for the software to more flexibl</w:t>
       </w:r>
       <w:r>
         <w:t>e in adding/removing UI objects.</w:t>
@@ -16183,7 +16365,15 @@
         <w:t xml:space="preserve"> will</w:t>
       </w:r>
       <w:r>
-        <w:t xml:space="preserve"> use regular expressions to search through the code editors ‘PlainText’ variable in order to find auto-complete suggestions and to colour certain elements to produce a syntax highlighting effect.</w:t>
+        <w:t xml:space="preserve"> use regular expressions to search through the code editors ‘</w:t>
+      </w:r>
+      <w:proofErr w:type="spellStart"/>
+      <w:r>
+        <w:t>PlainText</w:t>
+      </w:r>
+      <w:proofErr w:type="spellEnd"/>
+      <w:r>
+        <w:t>’ variable in order to find auto-complete suggestions and to colour certain elements to produce a syntax highlighting effect.</w:t>
       </w:r>
     </w:p>
     <w:p>
@@ -16485,7 +16675,15 @@
     </w:p>
     <w:p>
       <w:r>
-        <w:t xml:space="preserve">The system functionality is a very important aspect of the planning stages since this is details how the main elements of the system work and communicate with each other. Commonly, flow diagrams are used in this situation since they can detail an entire program without adding too much complication.  </w:t>
+        <w:t xml:space="preserve">The system functionality is a very important aspect of the planning stages since this is </w:t>
+      </w:r>
+      <w:proofErr w:type="gramStart"/>
+      <w:r>
+        <w:t>details</w:t>
+      </w:r>
+      <w:proofErr w:type="gramEnd"/>
+      <w:r>
+        <w:t xml:space="preserve"> how the main elements of the system work and communicate with each other. Commonly, flow diagrams are used in this situation since they can detail an entire program without adding too much complication.  </w:t>
       </w:r>
       <w:r>
         <w:t xml:space="preserve">Once the main system architecture had been decided </w:t>
@@ -16754,7 +16952,21 @@
         <w:rPr>
           <w:color w:val="365F91" w:themeColor="accent1" w:themeShade="BF"/>
         </w:rPr>
-        <w:t>Auto completer (left) and syntax highlighter (right) flow charts</w:t>
+        <w:t xml:space="preserve">Auto </w:t>
+      </w:r>
+      <w:proofErr w:type="gramStart"/>
+      <w:r>
+        <w:rPr>
+          <w:color w:val="365F91" w:themeColor="accent1" w:themeShade="BF"/>
+        </w:rPr>
+        <w:t>completer</w:t>
+      </w:r>
+      <w:proofErr w:type="gramEnd"/>
+      <w:r>
+        <w:rPr>
+          <w:color w:val="365F91" w:themeColor="accent1" w:themeShade="BF"/>
+        </w:rPr>
+        <w:t xml:space="preserve"> (left) and syntax highlighter (right) flow charts</w:t>
       </w:r>
     </w:p>
     <w:p>
@@ -16819,7 +17031,21 @@
         <w:rPr>
           <w:color w:val="808080" w:themeColor="background1" w:themeShade="80"/>
         </w:rPr>
-        <w:t>“We started with the obvious notion that in order for the CE devices to be usable to everyday users, the UI must be simple. To be simple, we believe that the UI must diligently an consistently adhere to three principles: minimum, intuitiveness and consistency” (Won Kim, 2007).</w:t>
+        <w:t xml:space="preserve">“We started with the obvious notion that in order for the CE devices to be usable to everyday users, the UI must be simple. To be simple, we believe that the UI must diligently </w:t>
+      </w:r>
+      <w:proofErr w:type="gramStart"/>
+      <w:r>
+        <w:rPr>
+          <w:color w:val="808080" w:themeColor="background1" w:themeShade="80"/>
+        </w:rPr>
+        <w:t>an</w:t>
+      </w:r>
+      <w:proofErr w:type="gramEnd"/>
+      <w:r>
+        <w:rPr>
+          <w:color w:val="808080" w:themeColor="background1" w:themeShade="80"/>
+        </w:rPr>
+        <w:t xml:space="preserve"> consistently adhere to three principles: minimum, intuitiveness and consistency” (Won Kim, 2007).</w:t>
       </w:r>
     </w:p>
     <w:p>
@@ -18251,7 +18477,15 @@
         <w:t xml:space="preserve"> a dev</w:t>
       </w:r>
       <w:r>
-        <w:t>eloper might create their own QT</w:t>
+        <w:t xml:space="preserve">eloper might create </w:t>
+      </w:r>
+      <w:proofErr w:type="gramStart"/>
+      <w:r>
+        <w:t>their own</w:t>
+      </w:r>
+      <w:proofErr w:type="gramEnd"/>
+      <w:r>
+        <w:t xml:space="preserve"> QT</w:t>
       </w:r>
       <w:r>
         <w:t xml:space="preserve"> widget and override an existing one. In this illust</w:t>
@@ -18580,7 +18814,15 @@
         <w:t>a rule dedicated to locating C++ operators and its associated expression looks like this “</w:t>
       </w:r>
       <w:r>
-        <w:t>[-+/*&gt;&lt;?!=&amp;|%]</w:t>
+        <w:t>[-+/*&gt;&lt;</w:t>
+      </w:r>
+      <w:proofErr w:type="gramStart"/>
+      <w:r>
+        <w:t>?!</w:t>
+      </w:r>
+      <w:proofErr w:type="gramEnd"/>
+      <w:r>
+        <w:t>=&amp;|%]</w:t>
       </w:r>
       <w:r>
         <w:t>”</w:t>
@@ -18774,7 +19016,15 @@
         <w:t>a the keyPressEvent,</w:t>
       </w:r>
       <w:r>
-        <w:t xml:space="preserve"> If the pressed key is a new line initiator (Enter key),</w:t>
+        <w:t xml:space="preserve"> </w:t>
+      </w:r>
+      <w:proofErr w:type="gramStart"/>
+      <w:r>
+        <w:t>If</w:t>
+      </w:r>
+      <w:proofErr w:type="gramEnd"/>
+      <w:r>
+        <w:t xml:space="preserve"> the pressed key is a new line initiator (Enter key),</w:t>
       </w:r>
       <w:r>
         <w:t xml:space="preserve"> the </w:t>
@@ -19479,19 +19729,21 @@
         <w:rPr>
           <w:color w:val="365F91" w:themeColor="accent1" w:themeShade="BF"/>
         </w:rPr>
-        <w:t>Figure 4.4.1.10</w:t>
-      </w:r>
+        <w:t xml:space="preserve">Figure 4.4.1.10 –Able’s auto-indentation </w:t>
+      </w:r>
+      <w:proofErr w:type="gramStart"/>
       <w:r>
         <w:rPr>
           <w:color w:val="365F91" w:themeColor="accent1" w:themeShade="BF"/>
         </w:rPr>
-        <w:t xml:space="preserve"> –Able’s auto-indentation </w:t>
-      </w:r>
+        <w:t>getMargin(</w:t>
+      </w:r>
+      <w:proofErr w:type="gramEnd"/>
       <w:r>
         <w:rPr>
           <w:color w:val="365F91" w:themeColor="accent1" w:themeShade="BF"/>
         </w:rPr>
-        <w:t>getMargin() flowchart</w:t>
+        <w:t>) flowchart</w:t>
       </w:r>
     </w:p>
     <w:p>
@@ -19522,7 +19774,15 @@
     </w:p>
     <w:p>
       <w:r>
-        <w:t>Able is designed to accommodate multiple languages and it can be time consuming if user has to change the highlighting rules to their desired language every time they open a new file. For this reason, Able has been equipped with a simple function that locates the language support plug-in that is associated with the syntax of the currently typed language. This works by taxing the details of the file extension (example “.txt”, ”.php”</w:t>
+        <w:t>Able is designed to accommodate multiple languages and it can be time consuming if user has to change the highlighting rules to their desired language every time they open a new file. For this reason, Able has been equipped with a simple function that locates the language support plug-in that is associated with the syntax of the currently typed language. This works by taxing the details of the file extension (example “</w:t>
+      </w:r>
+      <w:proofErr w:type="gramStart"/>
+      <w:r>
+        <w:t>.txt</w:t>
+      </w:r>
+      <w:proofErr w:type="gramEnd"/>
+      <w:r>
+        <w:t>”, ”.php”</w:t>
       </w:r>
       <w:r>
         <w:t xml:space="preserve">) and matching it against </w:t>
@@ -20081,7 +20341,29 @@
                 <w:szCs w:val="20"/>
                 <w:lang w:eastAsia="en-US"/>
               </w:rPr>
-              <w:t>[-a-zA-Z_]+:\s</w:t>
+              <w:t>[-</w:t>
+            </w:r>
+            <w:proofErr w:type="gramStart"/>
+            <w:r>
+              <w:rPr>
+                <w:rFonts w:ascii="Calibri" w:eastAsia="Times New Roman" w:hAnsi="Calibri" w:cs="Times New Roman"/>
+                <w:color w:val="000000"/>
+                <w:sz w:val="20"/>
+                <w:szCs w:val="20"/>
+                <w:lang w:eastAsia="en-US"/>
+              </w:rPr>
+              <w:t>a</w:t>
+            </w:r>
+            <w:proofErr w:type="gramEnd"/>
+            <w:r>
+              <w:rPr>
+                <w:rFonts w:ascii="Calibri" w:eastAsia="Times New Roman" w:hAnsi="Calibri" w:cs="Times New Roman"/>
+                <w:color w:val="000000"/>
+                <w:sz w:val="20"/>
+                <w:szCs w:val="20"/>
+                <w:lang w:eastAsia="en-US"/>
+              </w:rPr>
+              <w:t>-zA-Z_]+:\s</w:t>
             </w:r>
           </w:p>
         </w:tc>
@@ -20186,7 +20468,29 @@
                 <w:szCs w:val="20"/>
                 <w:lang w:eastAsia="en-US"/>
               </w:rPr>
-              <w:t>[a-zA-Z]+[ ]*=</w:t>
+              <w:t>[</w:t>
+            </w:r>
+            <w:proofErr w:type="gramStart"/>
+            <w:r>
+              <w:rPr>
+                <w:rFonts w:ascii="Calibri" w:eastAsia="Times New Roman" w:hAnsi="Calibri" w:cs="Times New Roman"/>
+                <w:color w:val="000000"/>
+                <w:sz w:val="20"/>
+                <w:szCs w:val="20"/>
+                <w:lang w:eastAsia="en-US"/>
+              </w:rPr>
+              <w:t>a</w:t>
+            </w:r>
+            <w:proofErr w:type="gramEnd"/>
+            <w:r>
+              <w:rPr>
+                <w:rFonts w:ascii="Calibri" w:eastAsia="Times New Roman" w:hAnsi="Calibri" w:cs="Times New Roman"/>
+                <w:color w:val="000000"/>
+                <w:sz w:val="20"/>
+                <w:szCs w:val="20"/>
+                <w:lang w:eastAsia="en-US"/>
+              </w:rPr>
+              <w:t>-zA-Z]+[ ]*=</w:t>
             </w:r>
           </w:p>
         </w:tc>
@@ -20292,7 +20596,29 @@
                 <w:szCs w:val="20"/>
                 <w:lang w:eastAsia="en-US"/>
               </w:rPr>
-              <w:t>[#][^\n]*</w:t>
+              <w:t>[#][^\</w:t>
+            </w:r>
+            <w:proofErr w:type="gramStart"/>
+            <w:r>
+              <w:rPr>
+                <w:rFonts w:ascii="Calibri" w:eastAsia="Times New Roman" w:hAnsi="Calibri" w:cs="Times New Roman"/>
+                <w:color w:val="000000"/>
+                <w:sz w:val="20"/>
+                <w:szCs w:val="20"/>
+                <w:lang w:eastAsia="en-US"/>
+              </w:rPr>
+              <w:t>n</w:t>
+            </w:r>
+            <w:proofErr w:type="gramEnd"/>
+            <w:r>
+              <w:rPr>
+                <w:rFonts w:ascii="Calibri" w:eastAsia="Times New Roman" w:hAnsi="Calibri" w:cs="Times New Roman"/>
+                <w:color w:val="000000"/>
+                <w:sz w:val="20"/>
+                <w:szCs w:val="20"/>
+                <w:lang w:eastAsia="en-US"/>
+              </w:rPr>
+              <w:t>]*</w:t>
             </w:r>
           </w:p>
         </w:tc>
@@ -20400,6 +20726,7 @@
                 <w:lang w:eastAsia="en-US"/>
               </w:rPr>
             </w:pPr>
+            <w:proofErr w:type="gramStart"/>
             <w:r>
               <w:rPr>
                 <w:rFonts w:ascii="Calibri" w:eastAsia="Times New Roman" w:hAnsi="Calibri" w:cs="Times New Roman"/>
@@ -20408,7 +20735,18 @@
                 <w:szCs w:val="20"/>
                 <w:lang w:eastAsia="en-US"/>
               </w:rPr>
-              <w:t>&lt;.*&gt;</w:t>
+              <w:t>&lt;.*</w:t>
+            </w:r>
+            <w:proofErr w:type="gramEnd"/>
+            <w:r>
+              <w:rPr>
+                <w:rFonts w:ascii="Calibri" w:eastAsia="Times New Roman" w:hAnsi="Calibri" w:cs="Times New Roman"/>
+                <w:color w:val="000000"/>
+                <w:sz w:val="20"/>
+                <w:szCs w:val="20"/>
+                <w:lang w:eastAsia="en-US"/>
+              </w:rPr>
+              <w:t>&gt;</w:t>
             </w:r>
           </w:p>
         </w:tc>
@@ -20513,7 +20851,29 @@
                 <w:szCs w:val="20"/>
                 <w:lang w:eastAsia="en-US"/>
               </w:rPr>
-              <w:t>[a-zA-Z]+[ ]*[=;]</w:t>
+              <w:t>[</w:t>
+            </w:r>
+            <w:proofErr w:type="gramStart"/>
+            <w:r>
+              <w:rPr>
+                <w:rFonts w:ascii="Calibri" w:eastAsia="Times New Roman" w:hAnsi="Calibri" w:cs="Times New Roman"/>
+                <w:color w:val="000000"/>
+                <w:sz w:val="20"/>
+                <w:szCs w:val="20"/>
+                <w:lang w:eastAsia="en-US"/>
+              </w:rPr>
+              <w:t>a</w:t>
+            </w:r>
+            <w:proofErr w:type="gramEnd"/>
+            <w:r>
+              <w:rPr>
+                <w:rFonts w:ascii="Calibri" w:eastAsia="Times New Roman" w:hAnsi="Calibri" w:cs="Times New Roman"/>
+                <w:color w:val="000000"/>
+                <w:sz w:val="20"/>
+                <w:szCs w:val="20"/>
+                <w:lang w:eastAsia="en-US"/>
+              </w:rPr>
+              <w:t>-zA-Z]+[ ]*[=;]</w:t>
             </w:r>
           </w:p>
         </w:tc>
@@ -20619,7 +20979,29 @@
                 <w:szCs w:val="20"/>
                 <w:lang w:eastAsia="en-US"/>
               </w:rPr>
-              <w:t>//[^\n]*</w:t>
+              <w:t>//[^\</w:t>
+            </w:r>
+            <w:proofErr w:type="gramStart"/>
+            <w:r>
+              <w:rPr>
+                <w:rFonts w:ascii="Calibri" w:eastAsia="Times New Roman" w:hAnsi="Calibri" w:cs="Times New Roman"/>
+                <w:color w:val="000000"/>
+                <w:sz w:val="20"/>
+                <w:szCs w:val="20"/>
+                <w:lang w:eastAsia="en-US"/>
+              </w:rPr>
+              <w:t>n</w:t>
+            </w:r>
+            <w:proofErr w:type="gramEnd"/>
+            <w:r>
+              <w:rPr>
+                <w:rFonts w:ascii="Calibri" w:eastAsia="Times New Roman" w:hAnsi="Calibri" w:cs="Times New Roman"/>
+                <w:color w:val="000000"/>
+                <w:sz w:val="20"/>
+                <w:szCs w:val="20"/>
+                <w:lang w:eastAsia="en-US"/>
+              </w:rPr>
+              <w:t>]*</w:t>
             </w:r>
           </w:p>
         </w:tc>
@@ -20735,7 +21117,29 @@
                 <w:szCs w:val="20"/>
                 <w:lang w:eastAsia="en-US"/>
               </w:rPr>
-              <w:t>(&lt;/?[a-zA-Z0-9]+&gt;?)|&gt;</w:t>
+              <w:t>(&lt;/</w:t>
+            </w:r>
+            <w:proofErr w:type="gramStart"/>
+            <w:r>
+              <w:rPr>
+                <w:rFonts w:ascii="Calibri" w:eastAsia="Times New Roman" w:hAnsi="Calibri" w:cs="Times New Roman"/>
+                <w:color w:val="000000"/>
+                <w:sz w:val="20"/>
+                <w:szCs w:val="20"/>
+                <w:lang w:eastAsia="en-US"/>
+              </w:rPr>
+              <w:t>?[</w:t>
+            </w:r>
+            <w:proofErr w:type="gramEnd"/>
+            <w:r>
+              <w:rPr>
+                <w:rFonts w:ascii="Calibri" w:eastAsia="Times New Roman" w:hAnsi="Calibri" w:cs="Times New Roman"/>
+                <w:color w:val="000000"/>
+                <w:sz w:val="20"/>
+                <w:szCs w:val="20"/>
+                <w:lang w:eastAsia="en-US"/>
+              </w:rPr>
+              <w:t>a-zA-Z0-9]+&gt;?)|&gt;</w:t>
             </w:r>
           </w:p>
         </w:tc>
@@ -20946,7 +21350,29 @@
                 <w:szCs w:val="20"/>
                 <w:lang w:eastAsia="en-US"/>
               </w:rPr>
-              <w:t>&lt;![-]*.+[-]{2}&gt;</w:t>
+              <w:t>&lt;</w:t>
+            </w:r>
+            <w:proofErr w:type="gramStart"/>
+            <w:r>
+              <w:rPr>
+                <w:rFonts w:ascii="Calibri" w:eastAsia="Times New Roman" w:hAnsi="Calibri" w:cs="Times New Roman"/>
+                <w:color w:val="000000"/>
+                <w:sz w:val="20"/>
+                <w:szCs w:val="20"/>
+                <w:lang w:eastAsia="en-US"/>
+              </w:rPr>
+              <w:t>![</w:t>
+            </w:r>
+            <w:proofErr w:type="gramEnd"/>
+            <w:r>
+              <w:rPr>
+                <w:rFonts w:ascii="Calibri" w:eastAsia="Times New Roman" w:hAnsi="Calibri" w:cs="Times New Roman"/>
+                <w:color w:val="000000"/>
+                <w:sz w:val="20"/>
+                <w:szCs w:val="20"/>
+                <w:lang w:eastAsia="en-US"/>
+              </w:rPr>
+              <w:t>-]*.+[-]{2}&gt;</w:t>
             </w:r>
           </w:p>
         </w:tc>
@@ -21062,7 +21488,29 @@
                 <w:szCs w:val="20"/>
                 <w:lang w:eastAsia="en-US"/>
               </w:rPr>
-              <w:t>[-a-zA-Z_]+:\s</w:t>
+              <w:t>[-</w:t>
+            </w:r>
+            <w:proofErr w:type="gramStart"/>
+            <w:r>
+              <w:rPr>
+                <w:rFonts w:ascii="Calibri" w:eastAsia="Times New Roman" w:hAnsi="Calibri" w:cs="Times New Roman"/>
+                <w:color w:val="000000"/>
+                <w:sz w:val="20"/>
+                <w:szCs w:val="20"/>
+                <w:lang w:eastAsia="en-US"/>
+              </w:rPr>
+              <w:t>a</w:t>
+            </w:r>
+            <w:proofErr w:type="gramEnd"/>
+            <w:r>
+              <w:rPr>
+                <w:rFonts w:ascii="Calibri" w:eastAsia="Times New Roman" w:hAnsi="Calibri" w:cs="Times New Roman"/>
+                <w:color w:val="000000"/>
+                <w:sz w:val="20"/>
+                <w:szCs w:val="20"/>
+                <w:lang w:eastAsia="en-US"/>
+              </w:rPr>
+              <w:t>-zA-Z_]+:\s</w:t>
             </w:r>
           </w:p>
         </w:tc>
@@ -21159,6 +21607,7 @@
                 <w:lang w:eastAsia="en-US"/>
               </w:rPr>
             </w:pPr>
+            <w:proofErr w:type="gramStart"/>
             <w:r>
               <w:rPr>
                 <w:rFonts w:ascii="Calibri" w:eastAsia="Times New Roman" w:hAnsi="Calibri" w:cs="Times New Roman"/>
@@ -21167,7 +21616,18 @@
                 <w:szCs w:val="20"/>
                 <w:lang w:eastAsia="en-US"/>
               </w:rPr>
-              <w:t>.[a-zA-Z]+</w:t>
+              <w:t>.[</w:t>
+            </w:r>
+            <w:proofErr w:type="gramEnd"/>
+            <w:r>
+              <w:rPr>
+                <w:rFonts w:ascii="Calibri" w:eastAsia="Times New Roman" w:hAnsi="Calibri" w:cs="Times New Roman"/>
+                <w:color w:val="000000"/>
+                <w:sz w:val="20"/>
+                <w:szCs w:val="20"/>
+                <w:lang w:eastAsia="en-US"/>
+              </w:rPr>
+              <w:t>a-zA-Z]+</w:t>
             </w:r>
           </w:p>
         </w:tc>
@@ -21273,7 +21733,29 @@
                 <w:szCs w:val="20"/>
                 <w:lang w:eastAsia="en-US"/>
               </w:rPr>
-              <w:t>//[^\n]*</w:t>
+              <w:t>//[^\</w:t>
+            </w:r>
+            <w:proofErr w:type="gramStart"/>
+            <w:r>
+              <w:rPr>
+                <w:rFonts w:ascii="Calibri" w:eastAsia="Times New Roman" w:hAnsi="Calibri" w:cs="Times New Roman"/>
+                <w:color w:val="000000"/>
+                <w:sz w:val="20"/>
+                <w:szCs w:val="20"/>
+                <w:lang w:eastAsia="en-US"/>
+              </w:rPr>
+              <w:t>n</w:t>
+            </w:r>
+            <w:proofErr w:type="gramEnd"/>
+            <w:r>
+              <w:rPr>
+                <w:rFonts w:ascii="Calibri" w:eastAsia="Times New Roman" w:hAnsi="Calibri" w:cs="Times New Roman"/>
+                <w:color w:val="000000"/>
+                <w:sz w:val="20"/>
+                <w:szCs w:val="20"/>
+                <w:lang w:eastAsia="en-US"/>
+              </w:rPr>
+              <w:t>]*</w:t>
             </w:r>
           </w:p>
         </w:tc>
@@ -21306,7 +21788,23 @@
         <w:t>Table 4.4.2.1</w:t>
       </w:r>
       <w:r>
-        <w:t xml:space="preserve"> shows some example rules taken from the language support files: python.cfg, cpp.cfg, html.cfg and css.cfg. The class rule handles functional and keyword related objects, the auto-completer rule handles variables that will be included in the auto-completers prediction engine and the single line comment rule handles code comments. These are just a few examples, a typical language support files would also include rules for multi-lined comments, operators, numeric values, Strings and more.</w:t>
+        <w:t xml:space="preserve"> shows some example rules taken from the language support files: python.cfg, cpp.cfg, </w:t>
+      </w:r>
+      <w:proofErr w:type="spellStart"/>
+      <w:r>
+        <w:t>html.cfg</w:t>
+      </w:r>
+      <w:proofErr w:type="spellEnd"/>
+      <w:r>
+        <w:t xml:space="preserve"> and </w:t>
+      </w:r>
+      <w:proofErr w:type="spellStart"/>
+      <w:r>
+        <w:t>css.cfg</w:t>
+      </w:r>
+      <w:proofErr w:type="spellEnd"/>
+      <w:r>
+        <w:t>. The class rule handles functional and keyword related objects, the auto-completer rule handles variables that will be included in the auto-completers prediction engine and the single line comment rule handles code comments. These are just a few examples, a typical language support files would also include rules for multi-lined comments, operators, numeric values, Strings and more.</w:t>
       </w:r>
       <w:r>
         <w:t xml:space="preserve"> Since a support file merely consists of some regular expressions and colour values, creating them is very simple and quick, below</w:t>
@@ -21340,7 +21838,7 @@
           <w:lang w:val="en-US" w:eastAsia="en-US"/>
         </w:rPr>
         <w:drawing>
-          <wp:inline distT="0" distB="0" distL="0" distR="0" wp14:anchorId="1541E219" wp14:editId="4E98F963">
+          <wp:inline distT="0" distB="0" distL="0" distR="0" wp14:anchorId="1541E219" wp14:editId="3DD2064B">
             <wp:extent cx="2605454" cy="1370776"/>
             <wp:effectExtent l="25400" t="25400" r="36195" b="26670"/>
             <wp:docPr id="64" name="Picture 40"/>
@@ -21396,9 +21894,9 @@
           <w:lang w:val="en-US" w:eastAsia="en-US"/>
         </w:rPr>
         <w:drawing>
-          <wp:inline distT="0" distB="0" distL="0" distR="0" wp14:anchorId="74CAB434" wp14:editId="1421FF48">
-            <wp:extent cx="2428338" cy="1350301"/>
-            <wp:effectExtent l="25400" t="25400" r="35560" b="21590"/>
+          <wp:inline distT="0" distB="0" distL="0" distR="0" wp14:anchorId="74CAB434" wp14:editId="5AD01849">
+            <wp:extent cx="2439182" cy="1349812"/>
+            <wp:effectExtent l="25400" t="25400" r="24765" b="22225"/>
             <wp:docPr id="65" name="Picture 41"/>
             <wp:cNvGraphicFramePr>
               <a:graphicFrameLocks xmlns:a="http://schemas.openxmlformats.org/drawingml/2006/main" noChangeAspect="1"/>
@@ -21428,7 +21926,7 @@
                   <pic:spPr bwMode="auto">
                     <a:xfrm>
                       <a:off x="0" y="0"/>
-                      <a:ext cx="2435120" cy="1354072"/>
+                      <a:ext cx="2446881" cy="1354072"/>
                     </a:xfrm>
                     <a:prstGeom prst="rect">
                       <a:avLst/>
@@ -21452,9 +21950,9 @@
           <w:lang w:val="en-US" w:eastAsia="en-US"/>
         </w:rPr>
         <w:drawing>
-          <wp:inline distT="0" distB="0" distL="0" distR="0" wp14:anchorId="2278C2A8" wp14:editId="484F3167">
-            <wp:extent cx="2638347" cy="1479306"/>
-            <wp:effectExtent l="25400" t="25400" r="29210" b="19685"/>
+          <wp:inline distT="0" distB="0" distL="0" distR="0" wp14:anchorId="2278C2A8" wp14:editId="2FD72D75">
+            <wp:extent cx="2637650" cy="1508565"/>
+            <wp:effectExtent l="25400" t="25400" r="29845" b="15875"/>
             <wp:docPr id="66" name="Picture 42"/>
             <wp:cNvGraphicFramePr>
               <a:graphicFrameLocks xmlns:a="http://schemas.openxmlformats.org/drawingml/2006/main" noChangeAspect="1"/>
@@ -21484,7 +21982,7 @@
                   <pic:spPr bwMode="auto">
                     <a:xfrm>
                       <a:off x="0" y="0"/>
-                      <a:ext cx="2642000" cy="1481354"/>
+                      <a:ext cx="2642000" cy="1511053"/>
                     </a:xfrm>
                     <a:prstGeom prst="rect">
                       <a:avLst/>
@@ -21605,9 +22103,11 @@
       <w:r>
         <w:t xml:space="preserve"> comes pre-packed with its own “qcss” parsing system. This means that specially equipped “</w:t>
       </w:r>
+      <w:proofErr w:type="gramStart"/>
       <w:r>
         <w:t>.css</w:t>
       </w:r>
+      <w:proofErr w:type="gramEnd"/>
       <w:r>
         <w:t xml:space="preserve">” files can be used on any application created with QT. Able has harnessed this function and utilised it to create its own plug-in theme system, users can write their own (or download) style sheets and apply them to their versions of able with ease. Below is example code taken from the light-theme CSS </w:t>
       </w:r>
@@ -22139,7 +22639,21 @@
         <w:rPr>
           <w:color w:val="365F91" w:themeColor="accent1" w:themeShade="BF"/>
         </w:rPr>
-        <w:t>Figure 4.4.3.2 –Able’s file tree getFiles() algorithm in flow chart form</w:t>
+        <w:t xml:space="preserve">Figure 4.4.3.2 –Able’s file tree </w:t>
+      </w:r>
+      <w:proofErr w:type="gramStart"/>
+      <w:r>
+        <w:rPr>
+          <w:color w:val="365F91" w:themeColor="accent1" w:themeShade="BF"/>
+        </w:rPr>
+        <w:t>getFiles(</w:t>
+      </w:r>
+      <w:proofErr w:type="gramEnd"/>
+      <w:r>
+        <w:rPr>
+          <w:color w:val="365F91" w:themeColor="accent1" w:themeShade="BF"/>
+        </w:rPr>
+        <w:t>) algorithm in flow chart form</w:t>
       </w:r>
     </w:p>
     <w:p>
@@ -22265,6 +22779,8 @@
           </wp:inline>
         </w:drawing>
       </w:r>
+      <w:bookmarkStart w:id="26" w:name="_GoBack"/>
+      <w:bookmarkEnd w:id="26"/>
     </w:p>
     <w:p>
       <w:pPr>
@@ -22280,8 +22796,6 @@
         </w:rPr>
         <w:t>Figure 4.4.3.3 –Able’s file tree populated with documents folder</w:t>
       </w:r>
-      <w:bookmarkStart w:id="26" w:name="_GoBack"/>
-      <w:bookmarkEnd w:id="26"/>
     </w:p>
     <w:p>
       <w:pPr>
@@ -23661,7 +24175,29 @@
                 <w:szCs w:val="24"/>
                 <w:lang w:eastAsia="en-US"/>
               </w:rPr>
-              <w:t>Time (ms)</w:t>
+              <w:t>Time (</w:t>
+            </w:r>
+            <w:proofErr w:type="spellStart"/>
+            <w:r>
+              <w:rPr>
+                <w:rFonts w:ascii="Calibri" w:eastAsia="Times New Roman" w:hAnsi="Calibri" w:cs="Times New Roman"/>
+                <w:color w:val="FFFFFF" w:themeColor="background1"/>
+                <w:sz w:val="24"/>
+                <w:szCs w:val="24"/>
+                <w:lang w:eastAsia="en-US"/>
+              </w:rPr>
+              <w:t>ms</w:t>
+            </w:r>
+            <w:proofErr w:type="spellEnd"/>
+            <w:r>
+              <w:rPr>
+                <w:rFonts w:ascii="Calibri" w:eastAsia="Times New Roman" w:hAnsi="Calibri" w:cs="Times New Roman"/>
+                <w:color w:val="FFFFFF" w:themeColor="background1"/>
+                <w:sz w:val="24"/>
+                <w:szCs w:val="24"/>
+                <w:lang w:eastAsia="en-US"/>
+              </w:rPr>
+              <w:t>)</w:t>
             </w:r>
           </w:p>
         </w:tc>
@@ -27284,7 +27820,29 @@
                 <w:szCs w:val="24"/>
                 <w:lang w:eastAsia="en-US"/>
               </w:rPr>
-              <w:t>Time (ms)</w:t>
+              <w:t>Time (</w:t>
+            </w:r>
+            <w:proofErr w:type="spellStart"/>
+            <w:r>
+              <w:rPr>
+                <w:rFonts w:ascii="Calibri" w:eastAsia="Times New Roman" w:hAnsi="Calibri" w:cs="Times New Roman"/>
+                <w:color w:val="000000"/>
+                <w:sz w:val="24"/>
+                <w:szCs w:val="24"/>
+                <w:lang w:eastAsia="en-US"/>
+              </w:rPr>
+              <w:t>ms</w:t>
+            </w:r>
+            <w:proofErr w:type="spellEnd"/>
+            <w:r>
+              <w:rPr>
+                <w:rFonts w:ascii="Calibri" w:eastAsia="Times New Roman" w:hAnsi="Calibri" w:cs="Times New Roman"/>
+                <w:color w:val="000000"/>
+                <w:sz w:val="24"/>
+                <w:szCs w:val="24"/>
+                <w:lang w:eastAsia="en-US"/>
+              </w:rPr>
+              <w:t>)</w:t>
             </w:r>
           </w:p>
         </w:tc>
@@ -28966,7 +29524,21 @@
               <w:rPr>
                 <w:color w:val="FFFFFF" w:themeColor="background1"/>
               </w:rPr>
-              <w:t>(days)</w:t>
+              <w:t>(</w:t>
+            </w:r>
+            <w:proofErr w:type="gramStart"/>
+            <w:r>
+              <w:rPr>
+                <w:color w:val="FFFFFF" w:themeColor="background1"/>
+              </w:rPr>
+              <w:t>days</w:t>
+            </w:r>
+            <w:proofErr w:type="gramEnd"/>
+            <w:r>
+              <w:rPr>
+                <w:color w:val="FFFFFF" w:themeColor="background1"/>
+              </w:rPr>
+              <w:t>)</w:t>
             </w:r>
           </w:p>
         </w:tc>
@@ -30855,7 +31427,21 @@
               <w:rPr>
                 <w:color w:val="FFFFFF" w:themeColor="background1"/>
               </w:rPr>
-              <w:t>(days)</w:t>
+              <w:t>(</w:t>
+            </w:r>
+            <w:proofErr w:type="gramStart"/>
+            <w:r>
+              <w:rPr>
+                <w:color w:val="FFFFFF" w:themeColor="background1"/>
+              </w:rPr>
+              <w:t>days</w:t>
+            </w:r>
+            <w:proofErr w:type="gramEnd"/>
+            <w:r>
+              <w:rPr>
+                <w:color w:val="FFFFFF" w:themeColor="background1"/>
+              </w:rPr>
+              <w:t>)</w:t>
             </w:r>
           </w:p>
         </w:tc>
@@ -31006,11 +31592,19 @@
                 <w:color w:val="00B050"/>
               </w:rPr>
             </w:pPr>
+            <w:proofErr w:type="gramStart"/>
             <w:r>
               <w:rPr>
                 <w:color w:val="0D0D0D" w:themeColor="text1" w:themeTint="F2"/>
               </w:rPr>
-              <w:t>initial report</w:t>
+              <w:t>initial</w:t>
+            </w:r>
+            <w:proofErr w:type="gramEnd"/>
+            <w:r>
+              <w:rPr>
+                <w:color w:val="0D0D0D" w:themeColor="text1" w:themeTint="F2"/>
+              </w:rPr>
+              <w:t xml:space="preserve"> report</w:t>
             </w:r>
           </w:p>
         </w:tc>
@@ -42596,7 +43190,25 @@
                 <w:color w:val="FFFFFF" w:themeColor="background1"/>
                 <w:szCs w:val="24"/>
               </w:rPr>
-              <w:t>(Sev. x Like.)</w:t>
+              <w:t>(</w:t>
+            </w:r>
+            <w:proofErr w:type="spellStart"/>
+            <w:r>
+              <w:rPr>
+                <w:bCs/>
+                <w:color w:val="FFFFFF" w:themeColor="background1"/>
+                <w:szCs w:val="24"/>
+              </w:rPr>
+              <w:t>Sev</w:t>
+            </w:r>
+            <w:proofErr w:type="spellEnd"/>
+            <w:r>
+              <w:rPr>
+                <w:bCs/>
+                <w:color w:val="FFFFFF" w:themeColor="background1"/>
+                <w:szCs w:val="24"/>
+              </w:rPr>
+              <w:t>. x Like.)</w:t>
             </w:r>
           </w:p>
         </w:tc>
@@ -43191,8 +43803,16 @@
               <w:rPr>
                 <w:color w:val="FFFFFF" w:themeColor="background1"/>
               </w:rPr>
-              <w:t xml:space="preserve">) interfering with time allocation  </w:t>
-            </w:r>
+              <w:t xml:space="preserve">) interfering with time </w:t>
+            </w:r>
+            <w:proofErr w:type="gramStart"/>
+            <w:r>
+              <w:rPr>
+                <w:color w:val="FFFFFF" w:themeColor="background1"/>
+              </w:rPr>
+              <w:t xml:space="preserve">allocation  </w:t>
+            </w:r>
+            <w:proofErr w:type="gramEnd"/>
           </w:p>
         </w:tc>
         <w:tc>
@@ -43723,18 +44343,24 @@
         <w:pStyle w:val="NormalWeb"/>
         <w:spacing w:before="0" w:beforeAutospacing="0" w:after="0" w:afterAutospacing="0"/>
       </w:pPr>
+      <w:proofErr w:type="spellStart"/>
+      <w:proofErr w:type="gramStart"/>
       <w:r>
         <w:t>cpp</w:t>
       </w:r>
+      <w:proofErr w:type="spellEnd"/>
+      <w:proofErr w:type="gramEnd"/>
     </w:p>
     <w:p>
       <w:pPr>
         <w:pStyle w:val="NormalWeb"/>
         <w:spacing w:before="0" w:beforeAutospacing="0" w:after="0" w:afterAutospacing="0"/>
       </w:pPr>
+      <w:proofErr w:type="gramStart"/>
       <w:r>
         <w:t>h</w:t>
       </w:r>
+      <w:proofErr w:type="gramEnd"/>
     </w:p>
     <w:p>
       <w:pPr>
@@ -43742,7 +44368,20 @@
         <w:spacing w:before="0" w:beforeAutospacing="0" w:after="0" w:afterAutospacing="0"/>
       </w:pPr>
       <w:r>
-        <w:t>%comment_Start_Expression:</w:t>
+        <w:t>%</w:t>
+      </w:r>
+      <w:proofErr w:type="spellStart"/>
+      <w:proofErr w:type="gramStart"/>
+      <w:r>
+        <w:t>comment</w:t>
+      </w:r>
+      <w:proofErr w:type="gramEnd"/>
+      <w:r>
+        <w:t>_Start_Expression</w:t>
+      </w:r>
+      <w:proofErr w:type="spellEnd"/>
+      <w:r>
+        <w:t>:</w:t>
       </w:r>
     </w:p>
     <w:p>
@@ -43760,7 +44399,20 @@
         <w:spacing w:before="0" w:beforeAutospacing="0" w:after="0" w:afterAutospacing="0"/>
       </w:pPr>
       <w:r>
-        <w:t>%comment_End_Expression:</w:t>
+        <w:t>%</w:t>
+      </w:r>
+      <w:proofErr w:type="spellStart"/>
+      <w:proofErr w:type="gramStart"/>
+      <w:r>
+        <w:t>comment</w:t>
+      </w:r>
+      <w:proofErr w:type="gramEnd"/>
+      <w:r>
+        <w:t>_End_Expression</w:t>
+      </w:r>
+      <w:proofErr w:type="spellEnd"/>
+      <w:r>
+        <w:t>:</w:t>
       </w:r>
     </w:p>
     <w:p>
@@ -43778,7 +44430,23 @@
         <w:spacing w:before="0" w:beforeAutospacing="0" w:after="0" w:afterAutospacing="0"/>
       </w:pPr>
       <w:r>
-        <w:t>%operator_Format:</w:t>
+        <w:t>%</w:t>
+      </w:r>
+      <w:proofErr w:type="spellStart"/>
+      <w:r>
+        <w:t>o</w:t>
+      </w:r>
+      <w:proofErr w:type="gramStart"/>
+      <w:r>
+        <w:t>perator</w:t>
+      </w:r>
+      <w:proofErr w:type="gramEnd"/>
+      <w:r>
+        <w:t>_Format</w:t>
+      </w:r>
+      <w:proofErr w:type="spellEnd"/>
+      <w:r>
+        <w:t>:</w:t>
       </w:r>
     </w:p>
     <w:p>
@@ -43796,7 +44464,15 @@
         <w:spacing w:before="0" w:beforeAutospacing="0" w:after="0" w:afterAutospacing="0"/>
       </w:pPr>
       <w:r>
-        <w:t>[-+/*&gt;&lt;?!=&amp;|%]</w:t>
+        <w:t>[-+/*&gt;&lt;</w:t>
+      </w:r>
+      <w:proofErr w:type="gramStart"/>
+      <w:r>
+        <w:t>?!</w:t>
+      </w:r>
+      <w:proofErr w:type="gramEnd"/>
+      <w:r>
+        <w:t>=&amp;|%]</w:t>
       </w:r>
     </w:p>
     <w:p>
@@ -43805,7 +44481,20 @@
         <w:spacing w:before="0" w:beforeAutospacing="0" w:after="0" w:afterAutospacing="0"/>
       </w:pPr>
       <w:r>
-        <w:t>%number_Format:</w:t>
+        <w:t>%</w:t>
+      </w:r>
+      <w:proofErr w:type="spellStart"/>
+      <w:proofErr w:type="gramStart"/>
+      <w:r>
+        <w:t>number</w:t>
+      </w:r>
+      <w:proofErr w:type="gramEnd"/>
+      <w:r>
+        <w:t>_Format</w:t>
+      </w:r>
+      <w:proofErr w:type="spellEnd"/>
+      <w:r>
+        <w:t>:</w:t>
       </w:r>
     </w:p>
     <w:p>
@@ -43823,7 +44512,15 @@
         <w:spacing w:before="0" w:beforeAutospacing="0" w:after="0" w:afterAutospacing="0"/>
       </w:pPr>
       <w:r>
-        <w:t>\b[0-9]+\b</w:t>
+        <w:t>\</w:t>
+      </w:r>
+      <w:proofErr w:type="gramStart"/>
+      <w:r>
+        <w:t>b</w:t>
+      </w:r>
+      <w:proofErr w:type="gramEnd"/>
+      <w:r>
+        <w:t>[0-9]+\b</w:t>
       </w:r>
     </w:p>
     <w:p>
@@ -43832,7 +44529,20 @@
         <w:spacing w:before="0" w:beforeAutospacing="0" w:after="0" w:afterAutospacing="0"/>
       </w:pPr>
       <w:r>
-        <w:t>%keyword_Format:</w:t>
+        <w:t>%</w:t>
+      </w:r>
+      <w:proofErr w:type="spellStart"/>
+      <w:proofErr w:type="gramStart"/>
+      <w:r>
+        <w:t>keyword</w:t>
+      </w:r>
+      <w:proofErr w:type="gramEnd"/>
+      <w:r>
+        <w:t>_Format</w:t>
+      </w:r>
+      <w:proofErr w:type="spellEnd"/>
+      <w:r>
+        <w:t>:</w:t>
       </w:r>
     </w:p>
     <w:p>
@@ -43849,125 +44559,173 @@
         <w:pStyle w:val="NormalWeb"/>
         <w:spacing w:before="0" w:beforeAutospacing="0" w:after="0" w:afterAutospacing="0"/>
       </w:pPr>
+      <w:proofErr w:type="spellStart"/>
+      <w:proofErr w:type="gramStart"/>
       <w:r>
         <w:t>alignas</w:t>
       </w:r>
+      <w:proofErr w:type="spellEnd"/>
+      <w:proofErr w:type="gramEnd"/>
     </w:p>
     <w:p>
       <w:pPr>
         <w:pStyle w:val="NormalWeb"/>
         <w:spacing w:before="0" w:beforeAutospacing="0" w:after="0" w:afterAutospacing="0"/>
       </w:pPr>
+      <w:proofErr w:type="spellStart"/>
+      <w:proofErr w:type="gramStart"/>
       <w:r>
         <w:t>alignof</w:t>
       </w:r>
+      <w:proofErr w:type="spellEnd"/>
+      <w:proofErr w:type="gramEnd"/>
     </w:p>
     <w:p>
       <w:pPr>
         <w:pStyle w:val="NormalWeb"/>
         <w:spacing w:before="0" w:beforeAutospacing="0" w:after="0" w:afterAutospacing="0"/>
       </w:pPr>
+      <w:proofErr w:type="gramStart"/>
       <w:r>
         <w:t>and</w:t>
       </w:r>
+      <w:proofErr w:type="gramEnd"/>
     </w:p>
     <w:p>
       <w:pPr>
         <w:pStyle w:val="NormalWeb"/>
         <w:spacing w:before="0" w:beforeAutospacing="0" w:after="0" w:afterAutospacing="0"/>
       </w:pPr>
-      <w:r>
-        <w:t>and_eq</w:t>
-      </w:r>
+      <w:proofErr w:type="spellStart"/>
+      <w:proofErr w:type="gramStart"/>
+      <w:r>
+        <w:t>and</w:t>
+      </w:r>
+      <w:proofErr w:type="gramEnd"/>
+      <w:r>
+        <w:t>_eq</w:t>
+      </w:r>
+      <w:proofErr w:type="spellEnd"/>
     </w:p>
     <w:p>
       <w:pPr>
         <w:pStyle w:val="NormalWeb"/>
         <w:spacing w:before="0" w:beforeAutospacing="0" w:after="0" w:afterAutospacing="0"/>
       </w:pPr>
+      <w:proofErr w:type="spellStart"/>
+      <w:proofErr w:type="gramStart"/>
       <w:r>
         <w:t>asm</w:t>
       </w:r>
+      <w:proofErr w:type="spellEnd"/>
+      <w:proofErr w:type="gramEnd"/>
     </w:p>
     <w:p>
       <w:pPr>
         <w:pStyle w:val="NormalWeb"/>
         <w:spacing w:before="0" w:beforeAutospacing="0" w:after="0" w:afterAutospacing="0"/>
       </w:pPr>
+      <w:proofErr w:type="gramStart"/>
       <w:r>
         <w:t>auto</w:t>
       </w:r>
+      <w:proofErr w:type="gramEnd"/>
     </w:p>
     <w:p>
       <w:pPr>
         <w:pStyle w:val="NormalWeb"/>
         <w:spacing w:before="0" w:beforeAutospacing="0" w:after="0" w:afterAutospacing="0"/>
       </w:pPr>
+      <w:proofErr w:type="spellStart"/>
+      <w:proofErr w:type="gramStart"/>
       <w:r>
         <w:t>bitand</w:t>
       </w:r>
+      <w:proofErr w:type="spellEnd"/>
+      <w:proofErr w:type="gramEnd"/>
     </w:p>
     <w:p>
       <w:pPr>
         <w:pStyle w:val="NormalWeb"/>
         <w:spacing w:before="0" w:beforeAutospacing="0" w:after="0" w:afterAutospacing="0"/>
       </w:pPr>
+      <w:proofErr w:type="spellStart"/>
+      <w:proofErr w:type="gramStart"/>
       <w:r>
         <w:t>bitor</w:t>
       </w:r>
+      <w:proofErr w:type="spellEnd"/>
+      <w:proofErr w:type="gramEnd"/>
     </w:p>
     <w:p>
       <w:pPr>
         <w:pStyle w:val="NormalWeb"/>
         <w:spacing w:before="0" w:beforeAutospacing="0" w:after="0" w:afterAutospacing="0"/>
       </w:pPr>
+      <w:proofErr w:type="spellStart"/>
+      <w:proofErr w:type="gramStart"/>
       <w:r>
         <w:t>bool</w:t>
       </w:r>
+      <w:proofErr w:type="spellEnd"/>
+      <w:proofErr w:type="gramEnd"/>
     </w:p>
     <w:p>
       <w:pPr>
         <w:pStyle w:val="NormalWeb"/>
         <w:spacing w:before="0" w:beforeAutospacing="0" w:after="0" w:afterAutospacing="0"/>
       </w:pPr>
+      <w:proofErr w:type="gramStart"/>
       <w:r>
         <w:t>break</w:t>
       </w:r>
+      <w:proofErr w:type="gramEnd"/>
     </w:p>
     <w:p>
       <w:pPr>
         <w:pStyle w:val="NormalWeb"/>
         <w:spacing w:before="0" w:beforeAutospacing="0" w:after="0" w:afterAutospacing="0"/>
       </w:pPr>
+      <w:proofErr w:type="gramStart"/>
       <w:r>
         <w:t>case</w:t>
       </w:r>
+      <w:proofErr w:type="gramEnd"/>
     </w:p>
     <w:p>
       <w:pPr>
         <w:pStyle w:val="NormalWeb"/>
         <w:spacing w:before="0" w:beforeAutospacing="0" w:after="0" w:afterAutospacing="0"/>
       </w:pPr>
+      <w:proofErr w:type="gramStart"/>
       <w:r>
         <w:t>catch</w:t>
       </w:r>
+      <w:proofErr w:type="gramEnd"/>
     </w:p>
     <w:p>
       <w:pPr>
         <w:pStyle w:val="NormalWeb"/>
         <w:spacing w:before="0" w:beforeAutospacing="0" w:after="0" w:afterAutospacing="0"/>
       </w:pPr>
+      <w:proofErr w:type="gramStart"/>
       <w:r>
         <w:t>char</w:t>
       </w:r>
+      <w:proofErr w:type="gramEnd"/>
     </w:p>
     <w:p>
       <w:pPr>
         <w:pStyle w:val="NormalWeb"/>
         <w:spacing w:before="0" w:beforeAutospacing="0" w:after="0" w:afterAutospacing="0"/>
       </w:pPr>
-      <w:r>
-        <w:t>char16_t</w:t>
+      <w:proofErr w:type="gramStart"/>
+      <w:r>
+        <w:t>char16</w:t>
+      </w:r>
+      <w:proofErr w:type="gramEnd"/>
+      <w:r>
+        <w:t>_t</w:t>
       </w:r>
     </w:p>
     <w:p>
@@ -43975,8 +44733,13 @@
         <w:pStyle w:val="NormalWeb"/>
         <w:spacing w:before="0" w:beforeAutospacing="0" w:after="0" w:afterAutospacing="0"/>
       </w:pPr>
-      <w:r>
-        <w:t>char32_t</w:t>
+      <w:proofErr w:type="gramStart"/>
+      <w:r>
+        <w:t>char32</w:t>
+      </w:r>
+      <w:proofErr w:type="gramEnd"/>
+      <w:r>
+        <w:t>_t</w:t>
       </w:r>
     </w:p>
     <w:p>
@@ -43984,640 +44747,862 @@
         <w:pStyle w:val="NormalWeb"/>
         <w:spacing w:before="0" w:beforeAutospacing="0" w:after="0" w:afterAutospacing="0"/>
       </w:pPr>
+      <w:proofErr w:type="gramStart"/>
       <w:r>
         <w:t>class</w:t>
       </w:r>
+      <w:proofErr w:type="gramEnd"/>
     </w:p>
     <w:p>
       <w:pPr>
         <w:pStyle w:val="NormalWeb"/>
         <w:spacing w:before="0" w:beforeAutospacing="0" w:after="0" w:afterAutospacing="0"/>
       </w:pPr>
+      <w:proofErr w:type="spellStart"/>
+      <w:proofErr w:type="gramStart"/>
       <w:r>
         <w:t>compl</w:t>
       </w:r>
+      <w:proofErr w:type="spellEnd"/>
+      <w:proofErr w:type="gramEnd"/>
     </w:p>
     <w:p>
       <w:pPr>
         <w:pStyle w:val="NormalWeb"/>
         <w:spacing w:before="0" w:beforeAutospacing="0" w:after="0" w:afterAutospacing="0"/>
       </w:pPr>
+      <w:proofErr w:type="gramStart"/>
       <w:r>
         <w:t>concept</w:t>
       </w:r>
+      <w:proofErr w:type="gramEnd"/>
     </w:p>
     <w:p>
       <w:pPr>
         <w:pStyle w:val="NormalWeb"/>
         <w:spacing w:before="0" w:beforeAutospacing="0" w:after="0" w:afterAutospacing="0"/>
       </w:pPr>
+      <w:proofErr w:type="spellStart"/>
+      <w:proofErr w:type="gramStart"/>
       <w:r>
         <w:t>const</w:t>
       </w:r>
+      <w:proofErr w:type="spellEnd"/>
+      <w:proofErr w:type="gramEnd"/>
     </w:p>
     <w:p>
       <w:pPr>
         <w:pStyle w:val="NormalWeb"/>
         <w:spacing w:before="0" w:beforeAutospacing="0" w:after="0" w:afterAutospacing="0"/>
       </w:pPr>
+      <w:proofErr w:type="spellStart"/>
+      <w:proofErr w:type="gramStart"/>
       <w:r>
         <w:t>constexpr</w:t>
       </w:r>
+      <w:proofErr w:type="spellEnd"/>
+      <w:proofErr w:type="gramEnd"/>
     </w:p>
     <w:p>
       <w:pPr>
         <w:pStyle w:val="NormalWeb"/>
         <w:spacing w:before="0" w:beforeAutospacing="0" w:after="0" w:afterAutospacing="0"/>
       </w:pPr>
-      <w:r>
-        <w:t>const_cast</w:t>
-      </w:r>
+      <w:proofErr w:type="spellStart"/>
+      <w:proofErr w:type="gramStart"/>
+      <w:r>
+        <w:t>const</w:t>
+      </w:r>
+      <w:proofErr w:type="gramEnd"/>
+      <w:r>
+        <w:t>_cast</w:t>
+      </w:r>
+      <w:proofErr w:type="spellEnd"/>
     </w:p>
     <w:p>
       <w:pPr>
         <w:pStyle w:val="NormalWeb"/>
         <w:spacing w:before="0" w:beforeAutospacing="0" w:after="0" w:afterAutospacing="0"/>
       </w:pPr>
+      <w:proofErr w:type="gramStart"/>
       <w:r>
         <w:t>continue</w:t>
       </w:r>
+      <w:proofErr w:type="gramEnd"/>
     </w:p>
     <w:p>
       <w:pPr>
         <w:pStyle w:val="NormalWeb"/>
         <w:spacing w:before="0" w:beforeAutospacing="0" w:after="0" w:afterAutospacing="0"/>
       </w:pPr>
+      <w:proofErr w:type="spellStart"/>
+      <w:proofErr w:type="gramStart"/>
       <w:r>
         <w:t>decltype</w:t>
       </w:r>
+      <w:proofErr w:type="spellEnd"/>
+      <w:proofErr w:type="gramEnd"/>
     </w:p>
     <w:p>
       <w:pPr>
         <w:pStyle w:val="NormalWeb"/>
         <w:spacing w:before="0" w:beforeAutospacing="0" w:after="0" w:afterAutospacing="0"/>
       </w:pPr>
+      <w:proofErr w:type="gramStart"/>
       <w:r>
         <w:t>default</w:t>
       </w:r>
+      <w:proofErr w:type="gramEnd"/>
     </w:p>
     <w:p>
       <w:pPr>
         <w:pStyle w:val="NormalWeb"/>
         <w:spacing w:before="0" w:beforeAutospacing="0" w:after="0" w:afterAutospacing="0"/>
       </w:pPr>
+      <w:proofErr w:type="gramStart"/>
       <w:r>
         <w:t>delete</w:t>
       </w:r>
+      <w:proofErr w:type="gramEnd"/>
     </w:p>
     <w:p>
       <w:pPr>
         <w:pStyle w:val="NormalWeb"/>
         <w:spacing w:before="0" w:beforeAutospacing="0" w:after="0" w:afterAutospacing="0"/>
       </w:pPr>
+      <w:proofErr w:type="gramStart"/>
       <w:r>
         <w:t>do</w:t>
       </w:r>
+      <w:proofErr w:type="gramEnd"/>
     </w:p>
     <w:p>
       <w:pPr>
         <w:pStyle w:val="NormalWeb"/>
         <w:spacing w:before="0" w:beforeAutospacing="0" w:after="0" w:afterAutospacing="0"/>
       </w:pPr>
+      <w:proofErr w:type="gramStart"/>
       <w:r>
         <w:t>double</w:t>
       </w:r>
+      <w:proofErr w:type="gramEnd"/>
     </w:p>
     <w:p>
       <w:pPr>
         <w:pStyle w:val="NormalWeb"/>
         <w:spacing w:before="0" w:beforeAutospacing="0" w:after="0" w:afterAutospacing="0"/>
       </w:pPr>
-      <w:r>
-        <w:t>dynamic_cast</w:t>
-      </w:r>
+      <w:proofErr w:type="spellStart"/>
+      <w:proofErr w:type="gramStart"/>
+      <w:r>
+        <w:t>dynamic</w:t>
+      </w:r>
+      <w:proofErr w:type="gramEnd"/>
+      <w:r>
+        <w:t>_cast</w:t>
+      </w:r>
+      <w:proofErr w:type="spellEnd"/>
     </w:p>
     <w:p>
       <w:pPr>
         <w:pStyle w:val="NormalWeb"/>
         <w:spacing w:before="0" w:beforeAutospacing="0" w:after="0" w:afterAutospacing="0"/>
       </w:pPr>
+      <w:proofErr w:type="gramStart"/>
       <w:r>
         <w:t>else</w:t>
       </w:r>
+      <w:proofErr w:type="gramEnd"/>
     </w:p>
     <w:p>
       <w:pPr>
         <w:pStyle w:val="NormalWeb"/>
         <w:spacing w:before="0" w:beforeAutospacing="0" w:after="0" w:afterAutospacing="0"/>
       </w:pPr>
+      <w:proofErr w:type="spellStart"/>
+      <w:proofErr w:type="gramStart"/>
       <w:r>
         <w:t>enum</w:t>
       </w:r>
+      <w:proofErr w:type="spellEnd"/>
+      <w:proofErr w:type="gramEnd"/>
     </w:p>
     <w:p>
       <w:pPr>
         <w:pStyle w:val="NormalWeb"/>
         <w:spacing w:before="0" w:beforeAutospacing="0" w:after="0" w:afterAutospacing="0"/>
       </w:pPr>
+      <w:proofErr w:type="gramStart"/>
       <w:r>
         <w:t>explicit</w:t>
       </w:r>
+      <w:proofErr w:type="gramEnd"/>
     </w:p>
     <w:p>
       <w:pPr>
         <w:pStyle w:val="NormalWeb"/>
         <w:spacing w:before="0" w:beforeAutospacing="0" w:after="0" w:afterAutospacing="0"/>
       </w:pPr>
+      <w:proofErr w:type="gramStart"/>
       <w:r>
         <w:t>export</w:t>
       </w:r>
+      <w:proofErr w:type="gramEnd"/>
     </w:p>
     <w:p>
       <w:pPr>
         <w:pStyle w:val="NormalWeb"/>
         <w:spacing w:before="0" w:beforeAutospacing="0" w:after="0" w:afterAutospacing="0"/>
       </w:pPr>
+      <w:proofErr w:type="gramStart"/>
       <w:r>
         <w:t>extern</w:t>
       </w:r>
+      <w:proofErr w:type="gramEnd"/>
     </w:p>
     <w:p>
       <w:pPr>
         <w:pStyle w:val="NormalWeb"/>
         <w:spacing w:before="0" w:beforeAutospacing="0" w:after="0" w:afterAutospacing="0"/>
       </w:pPr>
+      <w:proofErr w:type="gramStart"/>
       <w:r>
         <w:t>false</w:t>
       </w:r>
+      <w:proofErr w:type="gramEnd"/>
     </w:p>
     <w:p>
       <w:pPr>
         <w:pStyle w:val="NormalWeb"/>
         <w:spacing w:before="0" w:beforeAutospacing="0" w:after="0" w:afterAutospacing="0"/>
       </w:pPr>
+      <w:proofErr w:type="gramStart"/>
       <w:r>
         <w:t>float</w:t>
       </w:r>
+      <w:proofErr w:type="gramEnd"/>
     </w:p>
     <w:p>
       <w:pPr>
         <w:pStyle w:val="NormalWeb"/>
         <w:spacing w:before="0" w:beforeAutospacing="0" w:after="0" w:afterAutospacing="0"/>
       </w:pPr>
+      <w:proofErr w:type="gramStart"/>
       <w:r>
         <w:t>for</w:t>
       </w:r>
+      <w:proofErr w:type="gramEnd"/>
     </w:p>
     <w:p>
       <w:pPr>
         <w:pStyle w:val="NormalWeb"/>
         <w:spacing w:before="0" w:beforeAutospacing="0" w:after="0" w:afterAutospacing="0"/>
       </w:pPr>
+      <w:proofErr w:type="gramStart"/>
       <w:r>
         <w:t>friend</w:t>
       </w:r>
+      <w:proofErr w:type="gramEnd"/>
     </w:p>
     <w:p>
       <w:pPr>
         <w:pStyle w:val="NormalWeb"/>
         <w:spacing w:before="0" w:beforeAutospacing="0" w:after="0" w:afterAutospacing="0"/>
       </w:pPr>
+      <w:proofErr w:type="spellStart"/>
+      <w:proofErr w:type="gramStart"/>
       <w:r>
         <w:lastRenderedPageBreak/>
         <w:t>goto</w:t>
       </w:r>
+      <w:proofErr w:type="spellEnd"/>
+      <w:proofErr w:type="gramEnd"/>
     </w:p>
     <w:p>
       <w:pPr>
         <w:pStyle w:val="NormalWeb"/>
         <w:spacing w:before="0" w:beforeAutospacing="0" w:after="0" w:afterAutospacing="0"/>
       </w:pPr>
+      <w:proofErr w:type="gramStart"/>
       <w:r>
         <w:t>if</w:t>
       </w:r>
+      <w:proofErr w:type="gramEnd"/>
     </w:p>
     <w:p>
       <w:pPr>
         <w:pStyle w:val="NormalWeb"/>
         <w:spacing w:before="0" w:beforeAutospacing="0" w:after="0" w:afterAutospacing="0"/>
       </w:pPr>
+      <w:proofErr w:type="gramStart"/>
       <w:r>
         <w:t>inline</w:t>
       </w:r>
+      <w:proofErr w:type="gramEnd"/>
     </w:p>
     <w:p>
       <w:pPr>
         <w:pStyle w:val="NormalWeb"/>
         <w:spacing w:before="0" w:beforeAutospacing="0" w:after="0" w:afterAutospacing="0"/>
       </w:pPr>
+      <w:proofErr w:type="spellStart"/>
+      <w:proofErr w:type="gramStart"/>
       <w:r>
         <w:t>int</w:t>
       </w:r>
+      <w:proofErr w:type="spellEnd"/>
+      <w:proofErr w:type="gramEnd"/>
     </w:p>
     <w:p>
       <w:pPr>
         <w:pStyle w:val="NormalWeb"/>
         <w:spacing w:before="0" w:beforeAutospacing="0" w:after="0" w:afterAutospacing="0"/>
       </w:pPr>
+      <w:proofErr w:type="gramStart"/>
       <w:r>
         <w:t>long</w:t>
       </w:r>
+      <w:proofErr w:type="gramEnd"/>
     </w:p>
     <w:p>
       <w:pPr>
         <w:pStyle w:val="NormalWeb"/>
         <w:spacing w:before="0" w:beforeAutospacing="0" w:after="0" w:afterAutospacing="0"/>
       </w:pPr>
+      <w:proofErr w:type="gramStart"/>
       <w:r>
         <w:t>mutable</w:t>
       </w:r>
+      <w:proofErr w:type="gramEnd"/>
     </w:p>
     <w:p>
       <w:pPr>
         <w:pStyle w:val="NormalWeb"/>
         <w:spacing w:before="0" w:beforeAutospacing="0" w:after="0" w:afterAutospacing="0"/>
       </w:pPr>
+      <w:proofErr w:type="gramStart"/>
       <w:r>
         <w:t>namespace</w:t>
       </w:r>
+      <w:proofErr w:type="gramEnd"/>
     </w:p>
     <w:p>
       <w:pPr>
         <w:pStyle w:val="NormalWeb"/>
         <w:spacing w:before="0" w:beforeAutospacing="0" w:after="0" w:afterAutospacing="0"/>
       </w:pPr>
+      <w:proofErr w:type="gramStart"/>
       <w:r>
         <w:t>new</w:t>
       </w:r>
+      <w:proofErr w:type="gramEnd"/>
     </w:p>
     <w:p>
       <w:pPr>
         <w:pStyle w:val="NormalWeb"/>
         <w:spacing w:before="0" w:beforeAutospacing="0" w:after="0" w:afterAutospacing="0"/>
       </w:pPr>
+      <w:proofErr w:type="spellStart"/>
+      <w:proofErr w:type="gramStart"/>
       <w:r>
         <w:t>noexcept</w:t>
       </w:r>
+      <w:proofErr w:type="spellEnd"/>
+      <w:proofErr w:type="gramEnd"/>
     </w:p>
     <w:p>
       <w:pPr>
         <w:pStyle w:val="NormalWeb"/>
         <w:spacing w:before="0" w:beforeAutospacing="0" w:after="0" w:afterAutospacing="0"/>
       </w:pPr>
+      <w:proofErr w:type="gramStart"/>
       <w:r>
         <w:t>not</w:t>
       </w:r>
+      <w:proofErr w:type="gramEnd"/>
     </w:p>
     <w:p>
       <w:pPr>
         <w:pStyle w:val="NormalWeb"/>
         <w:spacing w:before="0" w:beforeAutospacing="0" w:after="0" w:afterAutospacing="0"/>
       </w:pPr>
-      <w:r>
-        <w:t>not_eq</w:t>
-      </w:r>
+      <w:proofErr w:type="spellStart"/>
+      <w:proofErr w:type="gramStart"/>
+      <w:r>
+        <w:t>not</w:t>
+      </w:r>
+      <w:proofErr w:type="gramEnd"/>
+      <w:r>
+        <w:t>_eq</w:t>
+      </w:r>
+      <w:proofErr w:type="spellEnd"/>
     </w:p>
     <w:p>
       <w:pPr>
         <w:pStyle w:val="NormalWeb"/>
         <w:spacing w:before="0" w:beforeAutospacing="0" w:after="0" w:afterAutospacing="0"/>
       </w:pPr>
+      <w:proofErr w:type="spellStart"/>
+      <w:proofErr w:type="gramStart"/>
       <w:r>
         <w:t>nullptr</w:t>
       </w:r>
+      <w:proofErr w:type="spellEnd"/>
+      <w:proofErr w:type="gramEnd"/>
     </w:p>
     <w:p>
       <w:pPr>
         <w:pStyle w:val="NormalWeb"/>
         <w:spacing w:before="0" w:beforeAutospacing="0" w:after="0" w:afterAutospacing="0"/>
       </w:pPr>
+      <w:proofErr w:type="gramStart"/>
       <w:r>
         <w:t>operator</w:t>
       </w:r>
+      <w:proofErr w:type="gramEnd"/>
     </w:p>
     <w:p>
       <w:pPr>
         <w:pStyle w:val="NormalWeb"/>
         <w:spacing w:before="0" w:beforeAutospacing="0" w:after="0" w:afterAutospacing="0"/>
       </w:pPr>
+      <w:proofErr w:type="gramStart"/>
       <w:r>
         <w:t>or</w:t>
       </w:r>
+      <w:proofErr w:type="gramEnd"/>
     </w:p>
     <w:p>
       <w:pPr>
         <w:pStyle w:val="NormalWeb"/>
         <w:spacing w:before="0" w:beforeAutospacing="0" w:after="0" w:afterAutospacing="0"/>
       </w:pPr>
-      <w:r>
-        <w:t>or_eq</w:t>
-      </w:r>
+      <w:proofErr w:type="spellStart"/>
+      <w:proofErr w:type="gramStart"/>
+      <w:r>
+        <w:t>or</w:t>
+      </w:r>
+      <w:proofErr w:type="gramEnd"/>
+      <w:r>
+        <w:t>_eq</w:t>
+      </w:r>
+      <w:proofErr w:type="spellEnd"/>
     </w:p>
     <w:p>
       <w:pPr>
         <w:pStyle w:val="NormalWeb"/>
         <w:spacing w:before="0" w:beforeAutospacing="0" w:after="0" w:afterAutospacing="0"/>
       </w:pPr>
+      <w:proofErr w:type="gramStart"/>
       <w:r>
         <w:t>private</w:t>
       </w:r>
+      <w:proofErr w:type="gramEnd"/>
     </w:p>
     <w:p>
       <w:pPr>
         <w:pStyle w:val="NormalWeb"/>
         <w:spacing w:before="0" w:beforeAutospacing="0" w:after="0" w:afterAutospacing="0"/>
       </w:pPr>
+      <w:proofErr w:type="gramStart"/>
       <w:r>
         <w:t>protected</w:t>
       </w:r>
+      <w:proofErr w:type="gramEnd"/>
     </w:p>
     <w:p>
       <w:pPr>
         <w:pStyle w:val="NormalWeb"/>
         <w:spacing w:before="0" w:beforeAutospacing="0" w:after="0" w:afterAutospacing="0"/>
       </w:pPr>
+      <w:proofErr w:type="gramStart"/>
       <w:r>
         <w:t>public</w:t>
       </w:r>
+      <w:proofErr w:type="gramEnd"/>
     </w:p>
     <w:p>
       <w:pPr>
         <w:pStyle w:val="NormalWeb"/>
         <w:spacing w:before="0" w:beforeAutospacing="0" w:after="0" w:afterAutospacing="0"/>
       </w:pPr>
+      <w:proofErr w:type="gramStart"/>
       <w:r>
         <w:t>register</w:t>
       </w:r>
+      <w:proofErr w:type="gramEnd"/>
     </w:p>
     <w:p>
       <w:pPr>
         <w:pStyle w:val="NormalWeb"/>
         <w:spacing w:before="0" w:beforeAutospacing="0" w:after="0" w:afterAutospacing="0"/>
       </w:pPr>
-      <w:r>
-        <w:t>reinterpret_cast</w:t>
-      </w:r>
+      <w:proofErr w:type="spellStart"/>
+      <w:proofErr w:type="gramStart"/>
+      <w:r>
+        <w:t>reinterpret</w:t>
+      </w:r>
+      <w:proofErr w:type="gramEnd"/>
+      <w:r>
+        <w:t>_cast</w:t>
+      </w:r>
+      <w:proofErr w:type="spellEnd"/>
     </w:p>
     <w:p>
       <w:pPr>
         <w:pStyle w:val="NormalWeb"/>
         <w:spacing w:before="0" w:beforeAutospacing="0" w:after="0" w:afterAutospacing="0"/>
       </w:pPr>
+      <w:proofErr w:type="gramStart"/>
       <w:r>
         <w:t>requires</w:t>
       </w:r>
+      <w:proofErr w:type="gramEnd"/>
     </w:p>
     <w:p>
       <w:pPr>
         <w:pStyle w:val="NormalWeb"/>
         <w:spacing w:before="0" w:beforeAutospacing="0" w:after="0" w:afterAutospacing="0"/>
       </w:pPr>
+      <w:proofErr w:type="gramStart"/>
       <w:r>
         <w:t>return</w:t>
       </w:r>
+      <w:proofErr w:type="gramEnd"/>
     </w:p>
     <w:p>
       <w:pPr>
         <w:pStyle w:val="NormalWeb"/>
         <w:spacing w:before="0" w:beforeAutospacing="0" w:after="0" w:afterAutospacing="0"/>
       </w:pPr>
+      <w:proofErr w:type="gramStart"/>
       <w:r>
         <w:t>short</w:t>
       </w:r>
+      <w:proofErr w:type="gramEnd"/>
     </w:p>
     <w:p>
       <w:pPr>
         <w:pStyle w:val="NormalWeb"/>
         <w:spacing w:before="0" w:beforeAutospacing="0" w:after="0" w:afterAutospacing="0"/>
       </w:pPr>
+      <w:proofErr w:type="gramStart"/>
       <w:r>
         <w:t>signed</w:t>
       </w:r>
+      <w:proofErr w:type="gramEnd"/>
     </w:p>
     <w:p>
       <w:pPr>
         <w:pStyle w:val="NormalWeb"/>
         <w:spacing w:before="0" w:beforeAutospacing="0" w:after="0" w:afterAutospacing="0"/>
       </w:pPr>
+      <w:proofErr w:type="spellStart"/>
+      <w:proofErr w:type="gramStart"/>
       <w:r>
         <w:t>sizeof</w:t>
       </w:r>
+      <w:proofErr w:type="spellEnd"/>
+      <w:proofErr w:type="gramEnd"/>
     </w:p>
     <w:p>
       <w:pPr>
         <w:pStyle w:val="NormalWeb"/>
         <w:spacing w:before="0" w:beforeAutospacing="0" w:after="0" w:afterAutospacing="0"/>
       </w:pPr>
+      <w:proofErr w:type="gramStart"/>
       <w:r>
         <w:t>static</w:t>
       </w:r>
+      <w:proofErr w:type="gramEnd"/>
     </w:p>
     <w:p>
       <w:pPr>
         <w:pStyle w:val="NormalWeb"/>
         <w:spacing w:before="0" w:beforeAutospacing="0" w:after="0" w:afterAutospacing="0"/>
       </w:pPr>
-      <w:r>
-        <w:t>static_assert</w:t>
-      </w:r>
+      <w:proofErr w:type="spellStart"/>
+      <w:proofErr w:type="gramStart"/>
+      <w:r>
+        <w:t>static</w:t>
+      </w:r>
+      <w:proofErr w:type="gramEnd"/>
+      <w:r>
+        <w:t>_assert</w:t>
+      </w:r>
+      <w:proofErr w:type="spellEnd"/>
     </w:p>
     <w:p>
       <w:pPr>
         <w:pStyle w:val="NormalWeb"/>
         <w:spacing w:before="0" w:beforeAutospacing="0" w:after="0" w:afterAutospacing="0"/>
       </w:pPr>
-      <w:r>
-        <w:t>static_cast</w:t>
-      </w:r>
+      <w:proofErr w:type="spellStart"/>
+      <w:proofErr w:type="gramStart"/>
+      <w:r>
+        <w:t>static</w:t>
+      </w:r>
+      <w:proofErr w:type="gramEnd"/>
+      <w:r>
+        <w:t>_cast</w:t>
+      </w:r>
+      <w:proofErr w:type="spellEnd"/>
     </w:p>
     <w:p>
       <w:pPr>
         <w:pStyle w:val="NormalWeb"/>
         <w:spacing w:before="0" w:beforeAutospacing="0" w:after="0" w:afterAutospacing="0"/>
       </w:pPr>
+      <w:proofErr w:type="spellStart"/>
+      <w:proofErr w:type="gramStart"/>
       <w:r>
         <w:t>struct</w:t>
       </w:r>
+      <w:proofErr w:type="spellEnd"/>
+      <w:proofErr w:type="gramEnd"/>
     </w:p>
     <w:p>
       <w:pPr>
         <w:pStyle w:val="NormalWeb"/>
         <w:spacing w:before="0" w:beforeAutospacing="0" w:after="0" w:afterAutospacing="0"/>
       </w:pPr>
+      <w:proofErr w:type="gramStart"/>
       <w:r>
         <w:t>switch</w:t>
       </w:r>
+      <w:proofErr w:type="gramEnd"/>
     </w:p>
     <w:p>
       <w:pPr>
         <w:pStyle w:val="NormalWeb"/>
         <w:spacing w:before="0" w:beforeAutospacing="0" w:after="0" w:afterAutospacing="0"/>
       </w:pPr>
+      <w:proofErr w:type="gramStart"/>
       <w:r>
         <w:t>template</w:t>
       </w:r>
+      <w:proofErr w:type="gramEnd"/>
     </w:p>
     <w:p>
       <w:pPr>
         <w:pStyle w:val="NormalWeb"/>
         <w:spacing w:before="0" w:beforeAutospacing="0" w:after="0" w:afterAutospacing="0"/>
       </w:pPr>
+      <w:proofErr w:type="gramStart"/>
       <w:r>
         <w:t>this</w:t>
       </w:r>
+      <w:proofErr w:type="gramEnd"/>
     </w:p>
     <w:p>
       <w:pPr>
         <w:pStyle w:val="NormalWeb"/>
         <w:spacing w:before="0" w:beforeAutospacing="0" w:after="0" w:afterAutospacing="0"/>
       </w:pPr>
-      <w:r>
-        <w:t>thread_local</w:t>
-      </w:r>
+      <w:proofErr w:type="spellStart"/>
+      <w:proofErr w:type="gramStart"/>
+      <w:r>
+        <w:t>thread</w:t>
+      </w:r>
+      <w:proofErr w:type="gramEnd"/>
+      <w:r>
+        <w:t>_local</w:t>
+      </w:r>
+      <w:proofErr w:type="spellEnd"/>
     </w:p>
     <w:p>
       <w:pPr>
         <w:pStyle w:val="NormalWeb"/>
         <w:spacing w:before="0" w:beforeAutospacing="0" w:after="0" w:afterAutospacing="0"/>
       </w:pPr>
+      <w:proofErr w:type="gramStart"/>
       <w:r>
         <w:t>throw</w:t>
       </w:r>
+      <w:proofErr w:type="gramEnd"/>
     </w:p>
     <w:p>
       <w:pPr>
         <w:pStyle w:val="NormalWeb"/>
         <w:spacing w:before="0" w:beforeAutospacing="0" w:after="0" w:afterAutospacing="0"/>
       </w:pPr>
+      <w:proofErr w:type="gramStart"/>
       <w:r>
         <w:t>true</w:t>
       </w:r>
+      <w:proofErr w:type="gramEnd"/>
     </w:p>
     <w:p>
       <w:pPr>
         <w:pStyle w:val="NormalWeb"/>
         <w:spacing w:before="0" w:beforeAutospacing="0" w:after="0" w:afterAutospacing="0"/>
       </w:pPr>
+      <w:proofErr w:type="gramStart"/>
       <w:r>
         <w:t>try</w:t>
       </w:r>
+      <w:proofErr w:type="gramEnd"/>
     </w:p>
     <w:p>
       <w:pPr>
         <w:pStyle w:val="NormalWeb"/>
         <w:spacing w:before="0" w:beforeAutospacing="0" w:after="0" w:afterAutospacing="0"/>
       </w:pPr>
+      <w:proofErr w:type="spellStart"/>
+      <w:proofErr w:type="gramStart"/>
       <w:r>
         <w:t>typedef</w:t>
       </w:r>
+      <w:proofErr w:type="spellEnd"/>
+      <w:proofErr w:type="gramEnd"/>
     </w:p>
     <w:p>
       <w:pPr>
         <w:pStyle w:val="NormalWeb"/>
         <w:spacing w:before="0" w:beforeAutospacing="0" w:after="0" w:afterAutospacing="0"/>
       </w:pPr>
+      <w:proofErr w:type="spellStart"/>
+      <w:proofErr w:type="gramStart"/>
       <w:r>
         <w:t>typeid</w:t>
       </w:r>
+      <w:proofErr w:type="spellEnd"/>
+      <w:proofErr w:type="gramEnd"/>
     </w:p>
     <w:p>
       <w:pPr>
         <w:pStyle w:val="NormalWeb"/>
         <w:spacing w:before="0" w:beforeAutospacing="0" w:after="0" w:afterAutospacing="0"/>
       </w:pPr>
+      <w:proofErr w:type="spellStart"/>
+      <w:proofErr w:type="gramStart"/>
       <w:r>
         <w:t>typename</w:t>
       </w:r>
+      <w:proofErr w:type="spellEnd"/>
+      <w:proofErr w:type="gramEnd"/>
     </w:p>
     <w:p>
       <w:pPr>
         <w:pStyle w:val="NormalWeb"/>
         <w:spacing w:before="0" w:beforeAutospacing="0" w:after="0" w:afterAutospacing="0"/>
       </w:pPr>
+      <w:proofErr w:type="gramStart"/>
       <w:r>
         <w:t>union</w:t>
       </w:r>
+      <w:proofErr w:type="gramEnd"/>
     </w:p>
     <w:p>
       <w:pPr>
         <w:pStyle w:val="NormalWeb"/>
         <w:spacing w:before="0" w:beforeAutospacing="0" w:after="0" w:afterAutospacing="0"/>
       </w:pPr>
+      <w:proofErr w:type="gramStart"/>
       <w:r>
         <w:t>unsigned</w:t>
       </w:r>
+      <w:proofErr w:type="gramEnd"/>
     </w:p>
     <w:p>
       <w:pPr>
         <w:pStyle w:val="NormalWeb"/>
         <w:spacing w:before="0" w:beforeAutospacing="0" w:after="0" w:afterAutospacing="0"/>
       </w:pPr>
+      <w:proofErr w:type="gramStart"/>
       <w:r>
         <w:t>using</w:t>
       </w:r>
+      <w:proofErr w:type="gramEnd"/>
     </w:p>
     <w:p>
       <w:pPr>
         <w:pStyle w:val="NormalWeb"/>
         <w:spacing w:before="0" w:beforeAutospacing="0" w:after="0" w:afterAutospacing="0"/>
       </w:pPr>
+      <w:proofErr w:type="gramStart"/>
       <w:r>
         <w:t>virtual</w:t>
       </w:r>
+      <w:proofErr w:type="gramEnd"/>
     </w:p>
     <w:p>
       <w:pPr>
         <w:pStyle w:val="NormalWeb"/>
         <w:spacing w:before="0" w:beforeAutospacing="0" w:after="0" w:afterAutospacing="0"/>
       </w:pPr>
+      <w:proofErr w:type="gramStart"/>
       <w:r>
         <w:t>void</w:t>
       </w:r>
+      <w:proofErr w:type="gramEnd"/>
     </w:p>
     <w:p>
       <w:pPr>
         <w:pStyle w:val="NormalWeb"/>
         <w:spacing w:before="0" w:beforeAutospacing="0" w:after="0" w:afterAutospacing="0"/>
       </w:pPr>
+      <w:proofErr w:type="gramStart"/>
       <w:r>
         <w:t>volatile</w:t>
       </w:r>
+      <w:proofErr w:type="gramEnd"/>
     </w:p>
     <w:p>
       <w:pPr>
         <w:pStyle w:val="NormalWeb"/>
         <w:spacing w:before="0" w:beforeAutospacing="0" w:after="0" w:afterAutospacing="0"/>
       </w:pPr>
-      <w:r>
-        <w:t>wchar_t</w:t>
-      </w:r>
+      <w:proofErr w:type="spellStart"/>
+      <w:proofErr w:type="gramStart"/>
+      <w:r>
+        <w:t>wchar</w:t>
+      </w:r>
+      <w:proofErr w:type="gramEnd"/>
+      <w:r>
+        <w:t>_t</w:t>
+      </w:r>
+      <w:proofErr w:type="spellEnd"/>
     </w:p>
     <w:p>
       <w:pPr>
         <w:pStyle w:val="NormalWeb"/>
         <w:spacing w:before="0" w:beforeAutospacing="0" w:after="0" w:afterAutospacing="0"/>
       </w:pPr>
+      <w:proofErr w:type="gramStart"/>
       <w:r>
         <w:t>while</w:t>
       </w:r>
+      <w:proofErr w:type="gramEnd"/>
     </w:p>
     <w:p>
       <w:pPr>
         <w:pStyle w:val="NormalWeb"/>
         <w:spacing w:before="0" w:beforeAutospacing="0" w:after="0" w:afterAutospacing="0"/>
       </w:pPr>
+      <w:proofErr w:type="spellStart"/>
+      <w:proofErr w:type="gramStart"/>
       <w:r>
         <w:t>xor</w:t>
       </w:r>
+      <w:proofErr w:type="spellEnd"/>
+      <w:proofErr w:type="gramEnd"/>
     </w:p>
     <w:p>
       <w:pPr>
         <w:pStyle w:val="NormalWeb"/>
         <w:spacing w:before="0" w:beforeAutospacing="0" w:after="0" w:afterAutospacing="0"/>
       </w:pPr>
-      <w:r>
-        <w:t>xor_eq</w:t>
-      </w:r>
+      <w:proofErr w:type="spellStart"/>
+      <w:proofErr w:type="gramStart"/>
+      <w:r>
+        <w:t>xor</w:t>
+      </w:r>
+      <w:proofErr w:type="gramEnd"/>
+      <w:r>
+        <w:t>_eq</w:t>
+      </w:r>
+      <w:proofErr w:type="spellEnd"/>
     </w:p>
     <w:p>
       <w:pPr>
@@ -44625,7 +45610,20 @@
         <w:spacing w:before="0" w:beforeAutospacing="0" w:after="0" w:afterAutospacing="0"/>
       </w:pPr>
       <w:r>
-        <w:t>%function_Format:</w:t>
+        <w:t>%</w:t>
+      </w:r>
+      <w:proofErr w:type="spellStart"/>
+      <w:proofErr w:type="gramStart"/>
+      <w:r>
+        <w:t>function</w:t>
+      </w:r>
+      <w:proofErr w:type="gramEnd"/>
+      <w:r>
+        <w:t>_Format</w:t>
+      </w:r>
+      <w:proofErr w:type="spellEnd"/>
+      <w:r>
+        <w:t>:</w:t>
       </w:r>
     </w:p>
     <w:p>
@@ -44643,7 +45641,15 @@
         <w:spacing w:before="0" w:beforeAutospacing="0" w:after="0" w:afterAutospacing="0"/>
       </w:pPr>
       <w:r>
-        <w:t>\b[A-Za-z0-9_]+(?=\()</w:t>
+        <w:t>\</w:t>
+      </w:r>
+      <w:proofErr w:type="gramStart"/>
+      <w:r>
+        <w:t>b</w:t>
+      </w:r>
+      <w:proofErr w:type="gramEnd"/>
+      <w:r>
+        <w:t>[A-Za-z0-9_]+(?=\()</w:t>
       </w:r>
     </w:p>
     <w:p>
@@ -44652,7 +45658,20 @@
         <w:spacing w:before="0" w:beforeAutospacing="0" w:after="0" w:afterAutospacing="0"/>
       </w:pPr>
       <w:r>
-        <w:t>%class_Format:</w:t>
+        <w:t>%</w:t>
+      </w:r>
+      <w:proofErr w:type="spellStart"/>
+      <w:proofErr w:type="gramStart"/>
+      <w:r>
+        <w:t>class</w:t>
+      </w:r>
+      <w:proofErr w:type="gramEnd"/>
+      <w:r>
+        <w:t>_Format</w:t>
+      </w:r>
+      <w:proofErr w:type="spellEnd"/>
+      <w:r>
+        <w:t>:</w:t>
       </w:r>
     </w:p>
     <w:p>
@@ -44669,8 +45688,13 @@
         <w:pStyle w:val="NormalWeb"/>
         <w:spacing w:before="0" w:beforeAutospacing="0" w:after="0" w:afterAutospacing="0"/>
       </w:pPr>
-      <w:r>
-        <w:t>&lt;.*&gt;</w:t>
+      <w:proofErr w:type="gramStart"/>
+      <w:r>
+        <w:t>&lt;.*</w:t>
+      </w:r>
+      <w:proofErr w:type="gramEnd"/>
+      <w:r>
+        <w:t>&gt;</w:t>
       </w:r>
     </w:p>
     <w:p>
@@ -44679,7 +45703,23 @@
         <w:spacing w:before="0" w:beforeAutospacing="0" w:after="0" w:afterAutospacing="0"/>
       </w:pPr>
       <w:r>
-        <w:t>%other_Format:</w:t>
+        <w:t>%</w:t>
+      </w:r>
+      <w:proofErr w:type="spellStart"/>
+      <w:r>
+        <w:t>o</w:t>
+      </w:r>
+      <w:proofErr w:type="gramStart"/>
+      <w:r>
+        <w:t>ther</w:t>
+      </w:r>
+      <w:proofErr w:type="gramEnd"/>
+      <w:r>
+        <w:t>_Format</w:t>
+      </w:r>
+      <w:proofErr w:type="spellEnd"/>
+      <w:r>
+        <w:t>:</w:t>
       </w:r>
     </w:p>
     <w:p>
@@ -44697,8 +45737,21 @@
         <w:spacing w:before="0" w:beforeAutospacing="0" w:after="0" w:afterAutospacing="0"/>
       </w:pPr>
       <w:r>
-        <w:t>[A-Za-z]+::</w:t>
-      </w:r>
+        <w:t>[A-</w:t>
+      </w:r>
+      <w:proofErr w:type="spellStart"/>
+      <w:r>
+        <w:t>Za</w:t>
+      </w:r>
+      <w:proofErr w:type="spellEnd"/>
+      <w:r>
+        <w:t>-z]+</w:t>
+      </w:r>
+      <w:proofErr w:type="gramStart"/>
+      <w:r>
+        <w:t>::</w:t>
+      </w:r>
+      <w:proofErr w:type="gramEnd"/>
     </w:p>
     <w:p>
       <w:pPr>
@@ -44706,7 +45759,20 @@
         <w:spacing w:before="0" w:beforeAutospacing="0" w:after="0" w:afterAutospacing="0"/>
       </w:pPr>
       <w:r>
-        <w:t>%single_Line_Comment_Format:</w:t>
+        <w:t>%</w:t>
+      </w:r>
+      <w:proofErr w:type="spellStart"/>
+      <w:proofErr w:type="gramStart"/>
+      <w:r>
+        <w:t>single</w:t>
+      </w:r>
+      <w:proofErr w:type="gramEnd"/>
+      <w:r>
+        <w:t>_Line_Comment_Format</w:t>
+      </w:r>
+      <w:proofErr w:type="spellEnd"/>
+      <w:r>
+        <w:t>:</w:t>
       </w:r>
     </w:p>
     <w:p>
@@ -44725,7 +45791,15 @@
         <w:spacing w:before="0" w:beforeAutospacing="0" w:after="0" w:afterAutospacing="0"/>
       </w:pPr>
       <w:r>
-        <w:t>//[^\n]*</w:t>
+        <w:t>//[^\</w:t>
+      </w:r>
+      <w:proofErr w:type="gramStart"/>
+      <w:r>
+        <w:t>n</w:t>
+      </w:r>
+      <w:proofErr w:type="gramEnd"/>
+      <w:r>
+        <w:t>]*</w:t>
       </w:r>
     </w:p>
     <w:p>
@@ -44734,7 +45808,20 @@
         <w:spacing w:before="0" w:beforeAutospacing="0" w:after="0" w:afterAutospacing="0"/>
       </w:pPr>
       <w:r>
-        <w:t>%multiLine_Comment_Format:</w:t>
+        <w:t>%</w:t>
+      </w:r>
+      <w:proofErr w:type="spellStart"/>
+      <w:proofErr w:type="gramStart"/>
+      <w:r>
+        <w:t>multiLine</w:t>
+      </w:r>
+      <w:proofErr w:type="gramEnd"/>
+      <w:r>
+        <w:t>_Comment_Format</w:t>
+      </w:r>
+      <w:proofErr w:type="spellEnd"/>
+      <w:r>
+        <w:t>:</w:t>
       </w:r>
     </w:p>
     <w:p>
@@ -44752,7 +45839,20 @@
         <w:spacing w:before="0" w:beforeAutospacing="0" w:after="0" w:afterAutospacing="0"/>
       </w:pPr>
       <w:r>
-        <w:t>%quotation_Format:</w:t>
+        <w:t>%</w:t>
+      </w:r>
+      <w:proofErr w:type="spellStart"/>
+      <w:proofErr w:type="gramStart"/>
+      <w:r>
+        <w:t>quotation</w:t>
+      </w:r>
+      <w:proofErr w:type="gramEnd"/>
+      <w:r>
+        <w:t>_Format</w:t>
+      </w:r>
+      <w:proofErr w:type="spellEnd"/>
+      <w:r>
+        <w:t>:</w:t>
       </w:r>
     </w:p>
     <w:p>
@@ -44770,7 +45870,15 @@
         <w:spacing w:before="0" w:beforeAutospacing="0" w:after="0" w:afterAutospacing="0"/>
       </w:pPr>
       <w:r>
-        <w:t>(\"(\\.|[^\"])*\")|(\'(\\.|[^\'])*\')</w:t>
+        <w:t>(\"(\\</w:t>
+      </w:r>
+      <w:proofErr w:type="gramStart"/>
+      <w:r>
+        <w:t>.|</w:t>
+      </w:r>
+      <w:proofErr w:type="gramEnd"/>
+      <w:r>
+        <w:t>[^\"])*\")|(\'(\\.|[^\'])*\')</w:t>
       </w:r>
     </w:p>
     <w:p>
@@ -44779,8 +45887,18 @@
         <w:spacing w:before="0" w:beforeAutospacing="0" w:after="0" w:afterAutospacing="0"/>
       </w:pPr>
       <w:r>
-        <w:t>%autocomplete_Format</w:t>
-      </w:r>
+        <w:t>%</w:t>
+      </w:r>
+      <w:proofErr w:type="spellStart"/>
+      <w:proofErr w:type="gramStart"/>
+      <w:r>
+        <w:t>autocomplete</w:t>
+      </w:r>
+      <w:proofErr w:type="gramEnd"/>
+      <w:r>
+        <w:t>_Format</w:t>
+      </w:r>
+      <w:proofErr w:type="spellEnd"/>
     </w:p>
     <w:p>
       <w:pPr>
@@ -44788,7 +45906,23 @@
         <w:spacing w:before="0" w:beforeAutospacing="0" w:after="0" w:afterAutospacing="0"/>
       </w:pPr>
       <w:r>
-        <w:t>[a-zA-Z]+[ ]*[=;]</w:t>
+        <w:t>[</w:t>
+      </w:r>
+      <w:proofErr w:type="gramStart"/>
+      <w:r>
+        <w:t>a</w:t>
+      </w:r>
+      <w:proofErr w:type="gramEnd"/>
+      <w:r>
+        <w:t>-</w:t>
+      </w:r>
+      <w:proofErr w:type="spellStart"/>
+      <w:r>
+        <w:t>zA</w:t>
+      </w:r>
+      <w:proofErr w:type="spellEnd"/>
+      <w:r>
+        <w:t>-Z]+[ ]*[=;]</w:t>
       </w:r>
     </w:p>
     <w:p>
@@ -44797,8 +45931,18 @@
         <w:spacing w:before="0" w:beforeAutospacing="0" w:after="0" w:afterAutospacing="0"/>
       </w:pPr>
       <w:r>
-        <w:t>%autocompleteTrim_Format</w:t>
-      </w:r>
+        <w:t>%</w:t>
+      </w:r>
+      <w:proofErr w:type="spellStart"/>
+      <w:proofErr w:type="gramStart"/>
+      <w:r>
+        <w:t>autocompleteTrim</w:t>
+      </w:r>
+      <w:proofErr w:type="gramEnd"/>
+      <w:r>
+        <w:t>_Format</w:t>
+      </w:r>
+      <w:proofErr w:type="spellEnd"/>
     </w:p>
     <w:p>
       <w:pPr>
@@ -44806,7 +45950,15 @@
         <w:spacing w:before="0" w:beforeAutospacing="0" w:after="0" w:afterAutospacing="0"/>
       </w:pPr>
       <w:r>
-        <w:t>[^=; ]+</w:t>
+        <w:t>[^=</w:t>
+      </w:r>
+      <w:proofErr w:type="gramStart"/>
+      <w:r>
+        <w:t>; ]</w:t>
+      </w:r>
+      <w:proofErr w:type="gramEnd"/>
+      <w:r>
+        <w:t>+</w:t>
       </w:r>
     </w:p>
     <w:p>
@@ -44815,8 +45967,13 @@
         <w:spacing w:before="0" w:beforeAutospacing="0" w:after="0" w:afterAutospacing="0"/>
       </w:pPr>
       <w:r>
-        <w:t>%CurrentLineHighlight_Format</w:t>
-      </w:r>
+        <w:t>%</w:t>
+      </w:r>
+      <w:proofErr w:type="spellStart"/>
+      <w:r>
+        <w:t>CurrentLineHighlight_Format</w:t>
+      </w:r>
+      <w:proofErr w:type="spellEnd"/>
     </w:p>
     <w:p>
       <w:pPr>
@@ -44833,8 +45990,13 @@
         <w:spacing w:before="0" w:beforeAutospacing="0" w:after="0" w:afterAutospacing="0"/>
       </w:pPr>
       <w:r>
-        <w:t>%SearchHighlightBackground_Format</w:t>
-      </w:r>
+        <w:t>%</w:t>
+      </w:r>
+      <w:proofErr w:type="spellStart"/>
+      <w:r>
+        <w:t>SearchHighlightBackground_Format</w:t>
+      </w:r>
+      <w:proofErr w:type="spellEnd"/>
     </w:p>
     <w:p>
       <w:pPr>
@@ -44851,8 +46013,13 @@
         <w:spacing w:before="0" w:beforeAutospacing="0" w:after="0" w:afterAutospacing="0"/>
       </w:pPr>
       <w:r>
-        <w:t>%SearchHighlightBackground_Foreground</w:t>
-      </w:r>
+        <w:t>%</w:t>
+      </w:r>
+      <w:proofErr w:type="spellStart"/>
+      <w:r>
+        <w:t>SearchHighlightBackground_Foreground</w:t>
+      </w:r>
+      <w:proofErr w:type="spellEnd"/>
     </w:p>
     <w:p>
       <w:pPr>
@@ -44965,7 +46132,18 @@
                   <w:szCs w:val="20"/>
                   <w:lang w:eastAsia="en-US"/>
                 </w:rPr>
-                <w:t>Advait Sarkar. (2015). </w:t>
+                <w:t>Advait Sarkar. (2015)</w:t>
+              </w:r>
+              <w:proofErr w:type="gramStart"/>
+              <w:r>
+                <w:rPr>
+                  <w:rFonts w:ascii="Verdana" w:eastAsia="Times New Roman" w:hAnsi="Verdana" w:cs="Times New Roman"/>
+                  <w:color w:val="000000"/>
+                  <w:sz w:val="20"/>
+                  <w:szCs w:val="20"/>
+                  <w:lang w:eastAsia="en-US"/>
+                </w:rPr>
+                <w:t>. </w:t>
               </w:r>
               <w:r>
                 <w:rPr>
@@ -44979,6 +46157,7 @@
                 </w:rPr>
                 <w:t>The impact of syntax colouring on program comprehension.</w:t>
               </w:r>
+              <w:proofErr w:type="gramEnd"/>
               <w:r>
                 <w:rPr>
                   <w:rFonts w:ascii="Verdana" w:eastAsia="Times New Roman" w:hAnsi="Verdana" w:cs="Times New Roman"/>
@@ -45001,13 +46180,23 @@
                 </w:rPr>
               </w:pPr>
               <w:bookmarkStart w:id="36" w:name="_Toc321063906"/>
+              <w:proofErr w:type="gramStart"/>
               <w:r>
                 <w:rPr>
                   <w:rFonts w:asciiTheme="minorHAnsi" w:eastAsiaTheme="minorEastAsia" w:hAnsiTheme="minorHAnsi" w:cstheme="minorBidi"/>
                   <w:bCs w:val="0"/>
                   <w:sz w:val="22"/>
                 </w:rPr>
-                <w:t>Android Studio, 2016. IDE for the development of android applications [online]</w:t>
+                <w:t>Android Studio, 2016.</w:t>
+              </w:r>
+              <w:proofErr w:type="gramEnd"/>
+              <w:r>
+                <w:rPr>
+                  <w:rFonts w:asciiTheme="minorHAnsi" w:eastAsiaTheme="minorEastAsia" w:hAnsiTheme="minorHAnsi" w:cstheme="minorBidi"/>
+                  <w:bCs w:val="0"/>
+                  <w:sz w:val="22"/>
+                </w:rPr>
+                <w:t xml:space="preserve"> IDE for the development of android applications [online]</w:t>
               </w:r>
               <w:bookmarkEnd w:id="36"/>
             </w:p>
@@ -45034,13 +46223,23 @@
                 </w:rPr>
               </w:pPr>
               <w:bookmarkStart w:id="37" w:name="_Toc321063907"/>
+              <w:proofErr w:type="gramStart"/>
               <w:r>
                 <w:rPr>
                   <w:rFonts w:asciiTheme="minorHAnsi" w:eastAsiaTheme="minorEastAsia" w:hAnsiTheme="minorHAnsi" w:cstheme="minorBidi"/>
                   <w:bCs w:val="0"/>
                   <w:sz w:val="22"/>
                 </w:rPr>
-                <w:t>Atom, 2015. Code editor [online]</w:t>
+                <w:t>Atom, 2015.</w:t>
+              </w:r>
+              <w:proofErr w:type="gramEnd"/>
+              <w:r>
+                <w:rPr>
+                  <w:rFonts w:asciiTheme="minorHAnsi" w:eastAsiaTheme="minorEastAsia" w:hAnsiTheme="minorHAnsi" w:cstheme="minorBidi"/>
+                  <w:bCs w:val="0"/>
+                  <w:sz w:val="22"/>
+                </w:rPr>
+                <w:t xml:space="preserve"> Code editor [online]</w:t>
               </w:r>
               <w:bookmarkEnd w:id="37"/>
             </w:p>
@@ -45067,13 +46266,23 @@
                 </w:rPr>
               </w:pPr>
               <w:bookmarkStart w:id="38" w:name="_Toc321063908"/>
+              <w:proofErr w:type="gramStart"/>
               <w:r>
                 <w:rPr>
                   <w:rFonts w:asciiTheme="minorHAnsi" w:eastAsiaTheme="minorEastAsia" w:hAnsiTheme="minorHAnsi" w:cstheme="minorBidi"/>
                   <w:bCs w:val="0"/>
                   <w:sz w:val="22"/>
                 </w:rPr>
-                <w:t>Biomedcentral, 2015. Efficiency comparison of languages [online]</w:t>
+                <w:t>Biomedcentral, 2015.</w:t>
+              </w:r>
+              <w:proofErr w:type="gramEnd"/>
+              <w:r>
+                <w:rPr>
+                  <w:rFonts w:asciiTheme="minorHAnsi" w:eastAsiaTheme="minorEastAsia" w:hAnsiTheme="minorHAnsi" w:cstheme="minorBidi"/>
+                  <w:bCs w:val="0"/>
+                  <w:sz w:val="22"/>
+                </w:rPr>
+                <w:t xml:space="preserve"> Efficiency comparison of languages [online]</w:t>
               </w:r>
               <w:bookmarkEnd w:id="38"/>
             </w:p>
@@ -45104,6 +46313,7 @@
                 </w:rPr>
               </w:pPr>
               <w:bookmarkStart w:id="39" w:name="_Toc321063909"/>
+              <w:proofErr w:type="gramStart"/>
               <w:r>
                 <w:rPr>
                   <w:rFonts w:asciiTheme="minorHAnsi" w:eastAsiaTheme="minorEastAsia" w:hAnsiTheme="minorHAnsi" w:cstheme="minorBidi"/>
@@ -45118,7 +46328,16 @@
                   <w:bCs w:val="0"/>
                   <w:sz w:val="22"/>
                 </w:rPr>
-                <w:t>, 2015. Software engineering definition [online]</w:t>
+                <w:t>, 2015.</w:t>
+              </w:r>
+              <w:proofErr w:type="gramEnd"/>
+              <w:r>
+                <w:rPr>
+                  <w:rFonts w:asciiTheme="minorHAnsi" w:eastAsiaTheme="minorEastAsia" w:hAnsiTheme="minorHAnsi" w:cstheme="minorBidi"/>
+                  <w:bCs w:val="0"/>
+                  <w:sz w:val="22"/>
+                </w:rPr>
+                <w:t xml:space="preserve"> Software engineering definition [online]</w:t>
               </w:r>
               <w:bookmarkEnd w:id="39"/>
             </w:p>
@@ -45182,6 +46401,7 @@
                 </w:rPr>
                 <w:t>An Eye Tracking Study of How Font Size and Type Influence Online Reading. </w:t>
               </w:r>
+              <w:proofErr w:type="gramStart"/>
               <w:r>
                 <w:rPr>
                   <w:rFonts w:eastAsia="Times New Roman" w:cs="Arial"/>
@@ -45189,7 +46409,17 @@
                   <w:shd w:val="clear" w:color="auto" w:fill="FFFFFF"/>
                   <w:lang w:val="en-US" w:eastAsia="en-US"/>
                 </w:rPr>
-                <w:t>[Online]. Available at:</w:t>
+                <w:t>[Online].</w:t>
+              </w:r>
+              <w:proofErr w:type="gramEnd"/>
+              <w:r>
+                <w:rPr>
+                  <w:rFonts w:eastAsia="Times New Roman" w:cs="Arial"/>
+                  <w:color w:val="000000"/>
+                  <w:shd w:val="clear" w:color="auto" w:fill="FFFFFF"/>
+                  <w:lang w:val="en-US" w:eastAsia="en-US"/>
+                </w:rPr>
+                <w:t xml:space="preserve"> Available at:</w:t>
               </w:r>
               <w:r>
                 <w:rPr>
@@ -45251,13 +46481,23 @@
                 </w:rPr>
               </w:pPr>
               <w:bookmarkStart w:id="40" w:name="_Toc321063910"/>
+              <w:proofErr w:type="gramStart"/>
               <w:r>
                 <w:rPr>
                   <w:rFonts w:asciiTheme="minorHAnsi" w:eastAsiaTheme="minorEastAsia" w:hAnsiTheme="minorHAnsi" w:cstheme="minorBidi"/>
                   <w:bCs w:val="0"/>
                   <w:sz w:val="22"/>
                 </w:rPr>
-                <w:t>FLTK, 2014. Fast light toolkit C++ framework [online]</w:t>
+                <w:t>FLTK, 2014.</w:t>
+              </w:r>
+              <w:proofErr w:type="gramEnd"/>
+              <w:r>
+                <w:rPr>
+                  <w:rFonts w:asciiTheme="minorHAnsi" w:eastAsiaTheme="minorEastAsia" w:hAnsiTheme="minorHAnsi" w:cstheme="minorBidi"/>
+                  <w:bCs w:val="0"/>
+                  <w:sz w:val="22"/>
+                </w:rPr>
+                <w:t xml:space="preserve"> Fast light toolkit C++ framework [online]</w:t>
               </w:r>
               <w:bookmarkEnd w:id="40"/>
             </w:p>
@@ -45327,6 +46567,7 @@
                 </w:rPr>
                 <w:t>e. </w:t>
               </w:r>
+              <w:proofErr w:type="gramStart"/>
               <w:r>
                 <w:rPr>
                   <w:rFonts w:eastAsia="Times New Roman" w:cs="Times New Roman"/>
@@ -45343,8 +46584,27 @@
                   <w:color w:val="000000"/>
                   <w:lang w:eastAsia="en-US"/>
                 </w:rPr>
-                <w:t>. 4 (2), p6-8.</w:t>
+                <w:t>.</w:t>
               </w:r>
+              <w:proofErr w:type="gramEnd"/>
+              <w:r>
+                <w:rPr>
+                  <w:rFonts w:eastAsia="Times New Roman" w:cs="Times New Roman"/>
+                  <w:color w:val="000000"/>
+                  <w:lang w:eastAsia="en-US"/>
+                </w:rPr>
+                <w:t xml:space="preserve"> </w:t>
+              </w:r>
+              <w:proofErr w:type="gramStart"/>
+              <w:r>
+                <w:rPr>
+                  <w:rFonts w:eastAsia="Times New Roman" w:cs="Times New Roman"/>
+                  <w:color w:val="000000"/>
+                  <w:lang w:eastAsia="en-US"/>
+                </w:rPr>
+                <w:t>4 (2), p6-8.</w:t>
+              </w:r>
+              <w:proofErr w:type="gramEnd"/>
             </w:p>
             <w:p>
               <w:pPr>
@@ -45357,13 +46617,23 @@
                 </w:rPr>
               </w:pPr>
               <w:bookmarkStart w:id="41" w:name="_Toc321063911"/>
+              <w:proofErr w:type="gramStart"/>
               <w:r>
                 <w:rPr>
                   <w:rFonts w:asciiTheme="minorHAnsi" w:eastAsiaTheme="minorEastAsia" w:hAnsiTheme="minorHAnsi" w:cstheme="minorBidi"/>
                   <w:bCs w:val="0"/>
                   <w:sz w:val="22"/>
                 </w:rPr>
-                <w:t>Microsoft, 2013. Visual studios 2013 [online]</w:t>
+                <w:t>Microsoft, 2013.</w:t>
+              </w:r>
+              <w:proofErr w:type="gramEnd"/>
+              <w:r>
+                <w:rPr>
+                  <w:rFonts w:asciiTheme="minorHAnsi" w:eastAsiaTheme="minorEastAsia" w:hAnsiTheme="minorHAnsi" w:cstheme="minorBidi"/>
+                  <w:bCs w:val="0"/>
+                  <w:sz w:val="22"/>
+                </w:rPr>
+                <w:t xml:space="preserve"> Visual studios 2013 [online]</w:t>
               </w:r>
               <w:bookmarkEnd w:id="41"/>
             </w:p>
@@ -45395,6 +46665,7 @@
                 </w:rPr>
               </w:pPr>
               <w:bookmarkStart w:id="42" w:name="_Toc321063912"/>
+              <w:proofErr w:type="gramStart"/>
               <w:r>
                 <w:rPr>
                   <w:rFonts w:asciiTheme="minorHAnsi" w:eastAsiaTheme="minorEastAsia" w:hAnsiTheme="minorHAnsi" w:cstheme="minorBidi"/>
@@ -45409,7 +46680,16 @@
                   <w:bCs w:val="0"/>
                   <w:sz w:val="22"/>
                 </w:rPr>
-                <w:t>++, 2016. Code/Rich text editor [online]</w:t>
+                <w:t>++, 2016.</w:t>
+              </w:r>
+              <w:proofErr w:type="gramEnd"/>
+              <w:r>
+                <w:rPr>
+                  <w:rFonts w:asciiTheme="minorHAnsi" w:eastAsiaTheme="minorEastAsia" w:hAnsiTheme="minorHAnsi" w:cstheme="minorBidi"/>
+                  <w:bCs w:val="0"/>
+                  <w:sz w:val="22"/>
+                </w:rPr>
+                <w:t xml:space="preserve"> Code/Rich text editor [online]</w:t>
               </w:r>
               <w:bookmarkEnd w:id="42"/>
             </w:p>
@@ -45523,13 +46803,23 @@
                 </w:rPr>
               </w:pPr>
               <w:bookmarkStart w:id="43" w:name="_Toc321063913"/>
+              <w:proofErr w:type="gramStart"/>
               <w:r>
                 <w:rPr>
                   <w:rFonts w:asciiTheme="minorHAnsi" w:eastAsiaTheme="minorEastAsia" w:hAnsiTheme="minorHAnsi" w:cstheme="minorBidi"/>
                   <w:bCs w:val="0"/>
                   <w:sz w:val="22"/>
                 </w:rPr>
-                <w:t xml:space="preserve">Ultimate++, 2016. </w:t>
+                <w:t>Ultimate++, 2016.</w:t>
+              </w:r>
+              <w:proofErr w:type="gramEnd"/>
+              <w:r>
+                <w:rPr>
+                  <w:rFonts w:asciiTheme="minorHAnsi" w:eastAsiaTheme="minorEastAsia" w:hAnsiTheme="minorHAnsi" w:cstheme="minorBidi"/>
+                  <w:bCs w:val="0"/>
+                  <w:sz w:val="22"/>
+                </w:rPr>
+                <w:t xml:space="preserve"> </w:t>
               </w:r>
               <w:r>
                 <w:rPr>
@@ -45575,6 +46865,7 @@
                 </w:rPr>
               </w:pPr>
               <w:bookmarkStart w:id="44" w:name="_Toc321063914"/>
+              <w:proofErr w:type="gramStart"/>
               <w:r>
                 <w:rPr>
                   <w:rFonts w:asciiTheme="minorHAnsi" w:eastAsiaTheme="minorEastAsia" w:hAnsiTheme="minorHAnsi" w:cstheme="minorBidi"/>
@@ -45582,7 +46873,16 @@
                   <w:sz w:val="22"/>
                 </w:rPr>
                 <w:lastRenderedPageBreak/>
-                <w:t>Yourdictionary, 2015. Software engineering definition [online]</w:t>
+                <w:t>Yourdictionary, 2015.</w:t>
+              </w:r>
+              <w:proofErr w:type="gramEnd"/>
+              <w:r>
+                <w:rPr>
+                  <w:rFonts w:asciiTheme="minorHAnsi" w:eastAsiaTheme="minorEastAsia" w:hAnsiTheme="minorHAnsi" w:cstheme="minorBidi"/>
+                  <w:bCs w:val="0"/>
+                  <w:sz w:val="22"/>
+                </w:rPr>
+                <w:t xml:space="preserve"> Software engineering definition [online]</w:t>
               </w:r>
               <w:bookmarkEnd w:id="44"/>
             </w:p>
@@ -45648,13 +46948,23 @@
                 </w:rPr>
               </w:pPr>
               <w:bookmarkStart w:id="45" w:name="_Toc321063915"/>
+              <w:proofErr w:type="gramStart"/>
               <w:r>
                 <w:rPr>
                   <w:rFonts w:asciiTheme="minorHAnsi" w:eastAsiaTheme="minorEastAsia" w:hAnsiTheme="minorHAnsi" w:cstheme="minorBidi"/>
                   <w:bCs w:val="0"/>
                   <w:sz w:val="22"/>
                 </w:rPr>
-                <w:t>Sublime 2, 2015. Code editor [online]</w:t>
+                <w:t>Sublime 2, 2015.</w:t>
+              </w:r>
+              <w:proofErr w:type="gramEnd"/>
+              <w:r>
+                <w:rPr>
+                  <w:rFonts w:asciiTheme="minorHAnsi" w:eastAsiaTheme="minorEastAsia" w:hAnsiTheme="minorHAnsi" w:cstheme="minorBidi"/>
+                  <w:bCs w:val="0"/>
+                  <w:sz w:val="22"/>
+                </w:rPr>
+                <w:t xml:space="preserve"> Code editor [online]</w:t>
               </w:r>
               <w:bookmarkEnd w:id="45"/>
             </w:p>
@@ -45681,13 +46991,23 @@
                 </w:rPr>
               </w:pPr>
               <w:bookmarkStart w:id="46" w:name="_Toc321063916"/>
+              <w:proofErr w:type="gramStart"/>
               <w:r>
                 <w:rPr>
                   <w:rFonts w:asciiTheme="minorHAnsi" w:eastAsiaTheme="minorEastAsia" w:hAnsiTheme="minorHAnsi" w:cstheme="minorBidi"/>
                   <w:bCs w:val="0"/>
                   <w:sz w:val="22"/>
                 </w:rPr>
-                <w:t>QT, 2015. C++ development framework [online]</w:t>
+                <w:t>QT, 2015.</w:t>
+              </w:r>
+              <w:proofErr w:type="gramEnd"/>
+              <w:r>
+                <w:rPr>
+                  <w:rFonts w:asciiTheme="minorHAnsi" w:eastAsiaTheme="minorEastAsia" w:hAnsiTheme="minorHAnsi" w:cstheme="minorBidi"/>
+                  <w:bCs w:val="0"/>
+                  <w:sz w:val="22"/>
+                </w:rPr>
+                <w:t xml:space="preserve"> C++ development framework [online]</w:t>
               </w:r>
               <w:bookmarkEnd w:id="46"/>
             </w:p>
@@ -45762,8 +47082,13 @@
                   <w:pPr>
                     <w:ind w:left="720"/>
                   </w:pPr>
+                  <w:proofErr w:type="gramStart"/>
                   <w:r>
-                    <w:t xml:space="preserve">Walker, D. M., 2013. </w:t>
+                    <w:t>Walker, D. M., 2013.</w:t>
+                  </w:r>
+                  <w:proofErr w:type="gramEnd"/>
+                  <w:r>
+                    <w:t xml:space="preserve"> </w:t>
                   </w:r>
                   <w:r>
                     <w:rPr>
@@ -45787,6 +47112,7 @@
                       <w:lang w:val="en-US" w:eastAsia="en-US"/>
                     </w:rPr>
                   </w:pPr>
+                  <w:proofErr w:type="gramStart"/>
                   <w:r>
                     <w:rPr>
                       <w:rFonts w:eastAsia="Times New Roman" w:cs="Arial"/>
@@ -45805,6 +47131,7 @@
                     </w:rPr>
                     <w:t>un, Xin Wang and Xian Sun, 2012.</w:t>
                   </w:r>
+                  <w:proofErr w:type="gramEnd"/>
                   <w:r>
                     <w:rPr>
                       <w:rFonts w:eastAsia="Times New Roman" w:cs="Arial"/>
@@ -45825,6 +47152,7 @@
                     </w:rPr>
                     <w:t>USING MODULAR PROGRAMMING STRATEGY TO PRACTICE COMPUTER PROGRAMMING: A CASE STUDY. </w:t>
                   </w:r>
+                  <w:proofErr w:type="gramStart"/>
                   <w:r>
                     <w:rPr>
                       <w:rFonts w:eastAsia="Times New Roman" w:cs="Arial"/>
@@ -45832,7 +47160,17 @@
                       <w:shd w:val="clear" w:color="auto" w:fill="FFFFFF"/>
                       <w:lang w:val="en-US" w:eastAsia="en-US"/>
                     </w:rPr>
-                    <w:t xml:space="preserve">[Online]. </w:t>
+                    <w:t>[Online].</w:t>
+                  </w:r>
+                  <w:proofErr w:type="gramEnd"/>
+                  <w:r>
+                    <w:rPr>
+                      <w:rFonts w:eastAsia="Times New Roman" w:cs="Arial"/>
+                      <w:color w:val="000000"/>
+                      <w:shd w:val="clear" w:color="auto" w:fill="FFFFFF"/>
+                      <w:lang w:val="en-US" w:eastAsia="en-US"/>
+                    </w:rPr>
+                    <w:t xml:space="preserve"> </w:t>
                   </w:r>
                 </w:p>
                 <w:p>
@@ -45923,7 +47261,27 @@
                       <w:shd w:val="clear" w:color="auto" w:fill="FFFFFF"/>
                       <w:lang w:val="en-US" w:eastAsia="en-US"/>
                     </w:rPr>
-                    <w:t>Won Kim, Seonghoon Kang (2007) </w:t>
+                    <w:t xml:space="preserve">Won Kim, </w:t>
+                  </w:r>
+                  <w:proofErr w:type="spellStart"/>
+                  <w:r>
+                    <w:rPr>
+                      <w:rFonts w:eastAsia="Times New Roman" w:cs="Arial"/>
+                      <w:color w:val="000000"/>
+                      <w:shd w:val="clear" w:color="auto" w:fill="FFFFFF"/>
+                      <w:lang w:val="en-US" w:eastAsia="en-US"/>
+                    </w:rPr>
+                    <w:t>Seonghoon</w:t>
+                  </w:r>
+                  <w:proofErr w:type="spellEnd"/>
+                  <w:r>
+                    <w:rPr>
+                      <w:rFonts w:eastAsia="Times New Roman" w:cs="Arial"/>
+                      <w:color w:val="000000"/>
+                      <w:shd w:val="clear" w:color="auto" w:fill="FFFFFF"/>
+                      <w:lang w:val="en-US" w:eastAsia="en-US"/>
+                    </w:rPr>
+                    <w:t xml:space="preserve"> Kang (2007) </w:t>
                   </w:r>
                   <w:r>
                     <w:rPr>
@@ -45934,7 +47292,19 @@
                       <w:shd w:val="clear" w:color="auto" w:fill="FFFFFF"/>
                       <w:lang w:val="en-US" w:eastAsia="en-US"/>
                     </w:rPr>
-                    <w:t>Minimalist and Intuitive User Interface Design Guidelines for Consumer Electronics Devices . </w:t>
+                    <w:t xml:space="preserve">Minimalist and Intuitive User Interface Design Guidelines for Consumer Electronics </w:t>
+                  </w:r>
+                  <w:proofErr w:type="gramStart"/>
+                  <w:r>
+                    <w:rPr>
+                      <w:rFonts w:eastAsia="Times New Roman" w:cs="Arial"/>
+                      <w:i/>
+                      <w:iCs/>
+                      <w:color w:val="000000"/>
+                      <w:shd w:val="clear" w:color="auto" w:fill="FFFFFF"/>
+                      <w:lang w:val="en-US" w:eastAsia="en-US"/>
+                    </w:rPr>
+                    <w:t>Devices . </w:t>
                   </w:r>
                   <w:r>
                     <w:rPr>
@@ -45943,7 +47313,37 @@
                       <w:shd w:val="clear" w:color="auto" w:fill="FFFFFF"/>
                       <w:lang w:val="en-US" w:eastAsia="en-US"/>
                     </w:rPr>
-                    <w:t>[Online]. Available at:</w:t>
+                    <w:t>[Online].</w:t>
+                  </w:r>
+                  <w:proofErr w:type="gramEnd"/>
+                  <w:r>
+                    <w:rPr>
+                      <w:rFonts w:eastAsia="Times New Roman" w:cs="Arial"/>
+                      <w:color w:val="000000"/>
+                      <w:shd w:val="clear" w:color="auto" w:fill="FFFFFF"/>
+                      <w:lang w:val="en-US" w:eastAsia="en-US"/>
+                    </w:rPr>
+                    <w:t xml:space="preserve"> Available </w:t>
+                  </w:r>
+                  <w:proofErr w:type="spellStart"/>
+                  <w:r>
+                    <w:rPr>
+                      <w:rFonts w:eastAsia="Times New Roman" w:cs="Arial"/>
+                      <w:color w:val="000000"/>
+                      <w:shd w:val="clear" w:color="auto" w:fill="FFFFFF"/>
+                      <w:lang w:val="en-US" w:eastAsia="en-US"/>
+                    </w:rPr>
+                    <w:t>at</w:t>
+                  </w:r>
+                  <w:proofErr w:type="gramStart"/>
+                  <w:r>
+                    <w:rPr>
+                      <w:rFonts w:eastAsia="Times New Roman" w:cs="Arial"/>
+                      <w:color w:val="000000"/>
+                      <w:shd w:val="clear" w:color="auto" w:fill="FFFFFF"/>
+                      <w:lang w:val="en-US" w:eastAsia="en-US"/>
+                    </w:rPr>
+                    <w:t>:</w:t>
                   </w:r>
                   <w:r>
                     <w:rPr>
@@ -45955,7 +47355,21 @@
                       <w:shd w:val="clear" w:color="auto" w:fill="FFFFFF"/>
                       <w:lang w:val="en-US" w:eastAsia="en-US"/>
                     </w:rPr>
-                    <w:t>http://www.jot.fm/issues/issue_2007_03/column5.pdf</w:t>
+                    <w:t>http</w:t>
+                  </w:r>
+                  <w:proofErr w:type="spellEnd"/>
+                  <w:proofErr w:type="gramEnd"/>
+                  <w:r>
+                    <w:rPr>
+                      <w:rFonts w:eastAsia="Times New Roman" w:cs="Arial"/>
+                      <w:i/>
+                      <w:iCs/>
+                      <w:color w:val="000000"/>
+                      <w:u w:val="single"/>
+                      <w:shd w:val="clear" w:color="auto" w:fill="FFFFFF"/>
+                      <w:lang w:val="en-US" w:eastAsia="en-US"/>
+                    </w:rPr>
+                    <w:t>://www.jot.fm/issues/issue_2007_03/column5.pdf</w:t>
                   </w:r>
                   <w:r>
                     <w:rPr>
@@ -52727,7 +54141,7 @@
 </file>
 
 <file path=customXml/itemProps4.xml><?xml version="1.0" encoding="utf-8"?>
-<ds:datastoreItem xmlns:ds="http://schemas.openxmlformats.org/officeDocument/2006/customXml" ds:itemID="{EDBB7920-4AF1-7347-A885-02195136FD85}">
+<ds:datastoreItem xmlns:ds="http://schemas.openxmlformats.org/officeDocument/2006/customXml" ds:itemID="{2C618B25-2198-E642-8045-05B7A3DA9491}">
   <ds:schemaRefs>
     <ds:schemaRef ds:uri="http://schemas.openxmlformats.org/officeDocument/2006/bibliography"/>
   </ds:schemaRefs>

</xml_diff>